<commit_message>
Added Schwab experience to DM resume
</commit_message>
<xml_diff>
--- a/AlexeyOmelchenkoDm.docx
+++ b/AlexeyOmelchenkoDm.docx
@@ -284,13 +284,11 @@
           <w:numId w:val="1"/>
         </w:numPr>
         <w:spacing w:before="0" w:after="0"/>
-        <w:ind w:left="360" w:right="0" w:hanging="360"/>
-        <w:contextualSpacing/>
-        <w:jc w:val="left"/>
-        <w:textAlignment w:val="auto"/>
-        <w:rPr>
-          <w:lang w:val="en-US"/>
-        </w:rPr>
+        <w:ind w:left="720" w:right="0" w:hanging="360"/>
+        <w:contextualSpacing/>
+        <w:jc w:val="left"/>
+        <w:textAlignment w:val="auto"/>
+        <w:rPr/>
       </w:pPr>
       <w:r>
         <w:rPr>
@@ -311,13 +309,11 @@
           <w:numId w:val="1"/>
         </w:numPr>
         <w:spacing w:before="0" w:after="0"/>
-        <w:ind w:left="360" w:right="0" w:hanging="360"/>
-        <w:contextualSpacing/>
-        <w:jc w:val="left"/>
-        <w:textAlignment w:val="auto"/>
-        <w:rPr>
-          <w:lang w:val="en-US"/>
-        </w:rPr>
+        <w:ind w:left="720" w:right="0" w:hanging="360"/>
+        <w:contextualSpacing/>
+        <w:jc w:val="left"/>
+        <w:textAlignment w:val="auto"/>
+        <w:rPr/>
       </w:pPr>
       <w:r>
         <w:rPr>
@@ -338,7 +334,7 @@
           <w:numId w:val="1"/>
         </w:numPr>
         <w:spacing w:before="0" w:after="0"/>
-        <w:ind w:left="360" w:right="0" w:hanging="360"/>
+        <w:ind w:left="720" w:right="0" w:hanging="360"/>
         <w:contextualSpacing/>
         <w:jc w:val="left"/>
         <w:textAlignment w:val="auto"/>
@@ -346,12 +342,18 @@
       </w:pPr>
       <w:r>
         <w:rPr>
-          <w:rFonts w:eastAsia="Times New Roman" w:cs="Liberation Serif"/>
-          <w:sz w:val="22"/>
-          <w:szCs w:val="24"/>
-          <w:lang w:val="en-US" w:eastAsia="en-US" w:bidi="ar-SA"/>
-        </w:rPr>
-        <w:t>Positive experience of close working with the Business in banking, investment and financial services.</w:t>
+          <w:rFonts w:eastAsia="Times New Roman" w:cs="Liberation Serif" w:ascii="Arial;sans-serif" w:hAnsi="Arial;sans-serif"/>
+          <w:b w:val="false"/>
+          <w:i w:val="false"/>
+          <w:caps w:val="false"/>
+          <w:smallCaps w:val="false"/>
+          <w:color w:val="000000"/>
+          <w:spacing w:val="0"/>
+          <w:sz w:val="22"/>
+          <w:szCs w:val="24"/>
+          <w:lang w:val="en-US" w:eastAsia="en-US" w:bidi="ar-SA"/>
+        </w:rPr>
+        <w:t>Positive close working with the Business in banking, investment and financial services.</w:t>
       </w:r>
     </w:p>
     <w:p>
@@ -363,7 +365,7 @@
           <w:numId w:val="1"/>
         </w:numPr>
         <w:spacing w:before="0" w:after="0"/>
-        <w:ind w:left="360" w:right="0" w:hanging="360"/>
+        <w:ind w:left="720" w:right="0" w:hanging="360"/>
         <w:contextualSpacing/>
         <w:jc w:val="left"/>
         <w:textAlignment w:val="auto"/>
@@ -388,7 +390,7 @@
           <w:numId w:val="1"/>
         </w:numPr>
         <w:spacing w:before="0" w:after="0"/>
-        <w:ind w:left="360" w:right="0" w:hanging="360"/>
+        <w:ind w:left="720" w:right="0" w:hanging="360"/>
         <w:contextualSpacing/>
         <w:jc w:val="left"/>
         <w:textAlignment w:val="auto"/>
@@ -413,7 +415,7 @@
           <w:numId w:val="1"/>
         </w:numPr>
         <w:spacing w:before="0" w:after="0"/>
-        <w:ind w:left="360" w:right="0" w:hanging="360"/>
+        <w:ind w:left="720" w:right="0" w:hanging="360"/>
         <w:contextualSpacing/>
         <w:jc w:val="left"/>
         <w:textAlignment w:val="auto"/>
@@ -421,12 +423,18 @@
       </w:pPr>
       <w:r>
         <w:rPr>
-          <w:rFonts w:eastAsia="Times New Roman" w:cs="Liberation Serif"/>
-          <w:sz w:val="22"/>
-          <w:szCs w:val="24"/>
-          <w:lang w:val="en-US" w:eastAsia="en-US" w:bidi="ar-SA"/>
-        </w:rPr>
-        <w:t>Experience in distributed Teams Management.</w:t>
+          <w:rFonts w:eastAsia="Times New Roman" w:cs="Liberation Serif" w:ascii="Arial;sans-serif" w:hAnsi="Arial;sans-serif"/>
+          <w:b w:val="false"/>
+          <w:i w:val="false"/>
+          <w:caps w:val="false"/>
+          <w:smallCaps w:val="false"/>
+          <w:color w:val="000000"/>
+          <w:spacing w:val="0"/>
+          <w:sz w:val="22"/>
+          <w:szCs w:val="24"/>
+          <w:lang w:val="en-US" w:eastAsia="en-US" w:bidi="ar-SA"/>
+        </w:rPr>
+        <w:t>Distributed Teams Management.</w:t>
       </w:r>
     </w:p>
     <w:p>
@@ -438,7 +446,7 @@
           <w:numId w:val="1"/>
         </w:numPr>
         <w:spacing w:before="0" w:after="0"/>
-        <w:ind w:left="360" w:right="0" w:hanging="360"/>
+        <w:ind w:left="720" w:right="0" w:hanging="360"/>
         <w:contextualSpacing/>
         <w:jc w:val="left"/>
         <w:textAlignment w:val="auto"/>
@@ -446,12 +454,27 @@
       </w:pPr>
       <w:r>
         <w:rPr>
-          <w:rFonts w:eastAsia="Times New Roman" w:cs="Liberation Serif"/>
-          <w:sz w:val="22"/>
-          <w:szCs w:val="24"/>
-          <w:lang w:val="en-US" w:eastAsia="en-US" w:bidi="ar-SA"/>
-        </w:rPr>
-        <w:t>Experience in Budget Planning and Risk Management.</w:t>
+          <w:rFonts w:eastAsia="Times New Roman" w:cs="Liberation Serif" w:ascii="Arial;sans-serif" w:hAnsi="Arial;sans-serif"/>
+          <w:b w:val="false"/>
+          <w:i w:val="false"/>
+          <w:caps w:val="false"/>
+          <w:smallCaps w:val="false"/>
+          <w:color w:val="000000"/>
+          <w:spacing w:val="0"/>
+          <w:sz w:val="21"/>
+          <w:szCs w:val="24"/>
+          <w:lang w:val="en-US" w:eastAsia="en-US" w:bidi="ar-SA"/>
+        </w:rPr>
+        <w:t>Budget Planning and Risk Management</w:t>
+      </w:r>
+      <w:r>
+        <w:rPr>
+          <w:rFonts w:eastAsia="Times New Roman" w:cs="Liberation Serif"/>
+          <w:sz w:val="22"/>
+          <w:szCs w:val="24"/>
+          <w:lang w:val="en-US" w:eastAsia="en-US" w:bidi="ar-SA"/>
+        </w:rPr>
+        <w:t>.</w:t>
       </w:r>
     </w:p>
     <w:p>
@@ -463,7 +486,7 @@
           <w:numId w:val="1"/>
         </w:numPr>
         <w:spacing w:before="0" w:after="0"/>
-        <w:ind w:left="360" w:right="0" w:hanging="360"/>
+        <w:ind w:left="720" w:right="0" w:hanging="360"/>
         <w:contextualSpacing/>
         <w:jc w:val="left"/>
         <w:textAlignment w:val="auto"/>
@@ -471,12 +494,27 @@
       </w:pPr>
       <w:r>
         <w:rPr>
-          <w:rFonts w:eastAsia="Times New Roman" w:cs="Liberation Serif"/>
-          <w:sz w:val="22"/>
-          <w:szCs w:val="24"/>
-          <w:lang w:val="en-US" w:eastAsia="en-US" w:bidi="ar-SA"/>
-        </w:rPr>
-        <w:t>Technical experience in software development and technical leadership on complex projects.</w:t>
+          <w:rFonts w:eastAsia="Times New Roman" w:cs="Liberation Serif" w:ascii="Arial;sans-serif" w:hAnsi="Arial;sans-serif"/>
+          <w:b w:val="false"/>
+          <w:i w:val="false"/>
+          <w:caps w:val="false"/>
+          <w:smallCaps w:val="false"/>
+          <w:color w:val="000000"/>
+          <w:spacing w:val="0"/>
+          <w:sz w:val="21"/>
+          <w:szCs w:val="24"/>
+          <w:lang w:val="en-US" w:eastAsia="en-US" w:bidi="ar-SA"/>
+        </w:rPr>
+        <w:t>Software development and technical leadership on complex projects</w:t>
+      </w:r>
+      <w:r>
+        <w:rPr>
+          <w:rFonts w:eastAsia="Times New Roman" w:cs="Liberation Serif"/>
+          <w:sz w:val="22"/>
+          <w:szCs w:val="24"/>
+          <w:lang w:val="en-US" w:eastAsia="en-US" w:bidi="ar-SA"/>
+        </w:rPr>
+        <w:t>.</w:t>
       </w:r>
     </w:p>
     <w:p>
@@ -488,7 +526,288 @@
           <w:numId w:val="1"/>
         </w:numPr>
         <w:spacing w:before="0" w:after="0"/>
-        <w:ind w:left="360" w:right="0" w:hanging="360"/>
+        <w:ind w:left="720" w:right="0" w:hanging="360"/>
+        <w:contextualSpacing/>
+        <w:jc w:val="left"/>
+        <w:textAlignment w:val="auto"/>
+        <w:rPr>
+          <w:rFonts w:eastAsia="Times New Roman" w:cs="Liberation Serif"/>
+          <w:sz w:val="22"/>
+          <w:szCs w:val="24"/>
+          <w:lang w:val="en-US" w:eastAsia="en-US" w:bidi="ar-SA"/>
+        </w:rPr>
+      </w:pPr>
+      <w:r>
+        <w:rPr>
+          <w:rFonts w:eastAsia="Times New Roman" w:cs="Liberation Serif"/>
+          <w:sz w:val="22"/>
+          <w:szCs w:val="24"/>
+          <w:lang w:val="en-US" w:eastAsia="en-US" w:bidi="ar-SA"/>
+        </w:rPr>
+        <w:t>7</w:t>
+      </w:r>
+      <w:r>
+        <w:rPr>
+          <w:rFonts w:eastAsia="Times New Roman" w:cs="Liberation Serif"/>
+          <w:sz w:val="22"/>
+          <w:szCs w:val="24"/>
+          <w:lang w:val="en-US" w:eastAsia="en-US" w:bidi="ar-SA"/>
+        </w:rPr>
+        <w:t>+ years of experience in software systems development for major international financial institutions (USA and Europe).</w:t>
+      </w:r>
+    </w:p>
+    <w:p>
+      <w:pPr>
+        <w:pStyle w:val="ListParagraph"/>
+        <w:widowControl/>
+        <w:numPr>
+          <w:ilvl w:val="0"/>
+          <w:numId w:val="1"/>
+        </w:numPr>
+        <w:spacing w:before="0" w:after="0"/>
+        <w:ind w:left="720" w:right="0" w:hanging="360"/>
+        <w:contextualSpacing/>
+        <w:jc w:val="left"/>
+        <w:textAlignment w:val="auto"/>
+        <w:rPr>
+          <w:rFonts w:eastAsia="Times New Roman" w:cs="Liberation Serif"/>
+          <w:sz w:val="22"/>
+          <w:szCs w:val="24"/>
+          <w:lang w:val="en-US" w:eastAsia="en-US" w:bidi="ar-SA"/>
+        </w:rPr>
+      </w:pPr>
+      <w:r>
+        <w:rPr>
+          <w:rFonts w:eastAsia="Times New Roman" w:cs="Liberation Serif" w:ascii="Arial;sans-serif" w:hAnsi="Arial;sans-serif"/>
+          <w:b w:val="false"/>
+          <w:i w:val="false"/>
+          <w:caps w:val="false"/>
+          <w:smallCaps w:val="false"/>
+          <w:color w:val="000000"/>
+          <w:spacing w:val="0"/>
+          <w:sz w:val="21"/>
+          <w:szCs w:val="24"/>
+          <w:lang w:val="en-US" w:eastAsia="en-US" w:bidi="ar-SA"/>
+        </w:rPr>
+        <w:t>Following modern technologies, platforms and solutions including Open Source projects</w:t>
+      </w:r>
+      <w:r>
+        <w:rPr>
+          <w:rFonts w:eastAsia="Times New Roman" w:cs="Liberation Serif"/>
+          <w:sz w:val="22"/>
+          <w:szCs w:val="24"/>
+          <w:lang w:val="en-US" w:eastAsia="en-US" w:bidi="ar-SA"/>
+        </w:rPr>
+        <w:t>.</w:t>
+      </w:r>
+    </w:p>
+    <w:p>
+      <w:pPr>
+        <w:pStyle w:val="ListParagraph"/>
+        <w:widowControl/>
+        <w:numPr>
+          <w:ilvl w:val="0"/>
+          <w:numId w:val="1"/>
+        </w:numPr>
+        <w:spacing w:before="0" w:after="0"/>
+        <w:ind w:left="720" w:right="0" w:hanging="360"/>
+        <w:contextualSpacing/>
+        <w:jc w:val="left"/>
+        <w:textAlignment w:val="auto"/>
+        <w:rPr>
+          <w:rFonts w:eastAsia="Times New Roman" w:cs="Liberation Serif"/>
+          <w:sz w:val="22"/>
+          <w:szCs w:val="24"/>
+          <w:lang w:val="en-US" w:eastAsia="en-US" w:bidi="ar-SA"/>
+        </w:rPr>
+      </w:pPr>
+      <w:r>
+        <w:rPr>
+          <w:rFonts w:eastAsia="Times New Roman" w:cs="Liberation Serif"/>
+          <w:sz w:val="22"/>
+          <w:szCs w:val="24"/>
+          <w:lang w:val="en-US" w:eastAsia="en-US" w:bidi="ar-SA"/>
+        </w:rPr>
+        <w:t>Excellent decision making and problem solving skills.</w:t>
+      </w:r>
+    </w:p>
+    <w:p>
+      <w:pPr>
+        <w:pStyle w:val="ListParagraph"/>
+        <w:widowControl/>
+        <w:numPr>
+          <w:ilvl w:val="0"/>
+          <w:numId w:val="1"/>
+        </w:numPr>
+        <w:spacing w:before="0" w:after="0"/>
+        <w:ind w:left="720" w:right="0" w:hanging="360"/>
+        <w:contextualSpacing/>
+        <w:jc w:val="left"/>
+        <w:textAlignment w:val="auto"/>
+        <w:rPr>
+          <w:rFonts w:eastAsia="Times New Roman" w:cs="Liberation Serif"/>
+          <w:sz w:val="22"/>
+          <w:szCs w:val="24"/>
+          <w:lang w:val="en-US" w:eastAsia="en-US" w:bidi="ar-SA"/>
+        </w:rPr>
+      </w:pPr>
+      <w:r>
+        <w:rPr>
+          <w:rFonts w:eastAsia="Times New Roman" w:cs="Liberation Serif"/>
+          <w:sz w:val="22"/>
+          <w:szCs w:val="24"/>
+          <w:lang w:val="en-US" w:eastAsia="en-US" w:bidi="ar-SA"/>
+        </w:rPr>
+        <w:t>Excellent communication and interpersonal skills, leadership and teamwork.</w:t>
+      </w:r>
+    </w:p>
+    <w:p>
+      <w:pPr>
+        <w:pStyle w:val="Normal"/>
+        <w:widowControl/>
+        <w:spacing w:before="0" w:after="0"/>
+        <w:ind w:left="0" w:right="0" w:hanging="0"/>
+        <w:contextualSpacing/>
+        <w:jc w:val="left"/>
+        <w:textAlignment w:val="auto"/>
+        <w:rPr>
+          <w:rFonts w:ascii="Arial" w:hAnsi="Arial" w:eastAsia="Times New Roman" w:cs="Times New Roman"/>
+          <w:sz w:val="22"/>
+          <w:szCs w:val="24"/>
+          <w:lang w:val="en-US" w:eastAsia="en-US" w:bidi="ar-SA"/>
+        </w:rPr>
+      </w:pPr>
+      <w:r>
+        <w:rPr>
+          <w:rFonts w:eastAsia="Times New Roman" w:cs="Times New Roman"/>
+          <w:sz w:val="22"/>
+          <w:szCs w:val="24"/>
+          <w:lang w:val="en-US" w:eastAsia="en-US" w:bidi="ar-SA"/>
+        </w:rPr>
+      </w:r>
+    </w:p>
+    <w:p>
+      <w:pPr>
+        <w:pStyle w:val="Normal"/>
+        <w:widowControl/>
+        <w:spacing w:before="0" w:after="0"/>
+        <w:ind w:left="0" w:right="0" w:hanging="0"/>
+        <w:contextualSpacing/>
+        <w:jc w:val="left"/>
+        <w:textAlignment w:val="auto"/>
+        <w:rPr>
+          <w:lang w:val="en-US"/>
+        </w:rPr>
+      </w:pPr>
+      <w:r>
+        <w:rPr>
+          <w:rFonts w:eastAsia="Times New Roman" w:cs="Liberation Serif"/>
+          <w:b/>
+          <w:sz w:val="22"/>
+          <w:szCs w:val="24"/>
+          <w:lang w:val="en-US" w:eastAsia="en-US" w:bidi="ar-SA"/>
+        </w:rPr>
+        <w:t>SKILLS</w:t>
+      </w:r>
+    </w:p>
+    <w:p>
+      <w:pPr>
+        <w:pStyle w:val="TextBody"/>
+        <w:widowControl/>
+        <w:spacing w:before="0" w:after="0"/>
+        <w:ind w:left="0" w:right="0" w:hanging="0"/>
+        <w:contextualSpacing/>
+        <w:jc w:val="left"/>
+        <w:textAlignment w:val="auto"/>
+        <w:rPr>
+          <w:lang w:val="en-US"/>
+        </w:rPr>
+      </w:pPr>
+      <w:r>
+        <w:rPr>
+          <w:rFonts w:eastAsia="Times New Roman" w:cs="Liberation Serif"/>
+          <w:sz w:val="22"/>
+          <w:szCs w:val="24"/>
+          <w:lang w:val="en-US" w:eastAsia="en-US" w:bidi="ar-SA"/>
+        </w:rPr>
+        <w:t>Process management skills:</w:t>
+      </w:r>
+    </w:p>
+    <w:p>
+      <w:pPr>
+        <w:pStyle w:val="TextBody"/>
+        <w:widowControl/>
+        <w:spacing w:before="0" w:after="0"/>
+        <w:ind w:left="0" w:right="0" w:hanging="0"/>
+        <w:contextualSpacing/>
+        <w:jc w:val="left"/>
+        <w:textAlignment w:val="auto"/>
+        <w:rPr>
+          <w:lang w:val="en-US"/>
+        </w:rPr>
+      </w:pPr>
+      <w:r>
+        <w:rPr>
+          <w:rFonts w:eastAsia="Times New Roman" w:cs="Liberation Serif"/>
+          <w:sz w:val="22"/>
+          <w:szCs w:val="24"/>
+          <w:lang w:val="en-US" w:eastAsia="en-US" w:bidi="ar-SA"/>
+        </w:rPr>
+        <w:t>Development process: Agile, Iterative methodologies, Scrum, TDD, FDD, PSP, TSP, XP;</w:t>
+      </w:r>
+    </w:p>
+    <w:p>
+      <w:pPr>
+        <w:pStyle w:val="TextBody"/>
+        <w:widowControl/>
+        <w:spacing w:before="0" w:after="0"/>
+        <w:ind w:left="0" w:right="0" w:hanging="0"/>
+        <w:contextualSpacing/>
+        <w:jc w:val="left"/>
+        <w:textAlignment w:val="auto"/>
+        <w:rPr>
+          <w:lang w:val="en-US"/>
+        </w:rPr>
+      </w:pPr>
+      <w:r>
+        <w:rPr>
+          <w:rFonts w:eastAsia="Times New Roman" w:cs="Liberation Serif"/>
+          <w:sz w:val="22"/>
+          <w:szCs w:val="24"/>
+          <w:lang w:val="en-US" w:eastAsia="en-US" w:bidi="ar-SA"/>
+        </w:rPr>
+        <w:t>Understanding of business processes in IT, Automation, ITIL/ITSM;</w:t>
+      </w:r>
+    </w:p>
+    <w:p>
+      <w:pPr>
+        <w:pStyle w:val="TextBody"/>
+        <w:widowControl/>
+        <w:spacing w:before="0" w:after="0"/>
+        <w:ind w:left="0" w:right="0" w:hanging="0"/>
+        <w:contextualSpacing/>
+        <w:jc w:val="left"/>
+        <w:textAlignment w:val="auto"/>
+        <w:rPr>
+          <w:lang w:val="en-US"/>
+        </w:rPr>
+      </w:pPr>
+      <w:r>
+        <w:rPr>
+          <w:rFonts w:eastAsia="Times New Roman" w:cs="Liberation Serif"/>
+          <w:sz w:val="22"/>
+          <w:szCs w:val="24"/>
+          <w:lang w:val="en-US" w:eastAsia="en-US" w:bidi="ar-SA"/>
+        </w:rPr>
+        <w:t>Business relationship, Resource management, Issue management;</w:t>
+      </w:r>
+    </w:p>
+    <w:p>
+      <w:pPr>
+        <w:pStyle w:val="TextBody"/>
+        <w:widowControl/>
+        <w:spacing w:before="0" w:after="0"/>
+        <w:ind w:left="0" w:right="0" w:hanging="0"/>
         <w:contextualSpacing/>
         <w:jc w:val="left"/>
         <w:textAlignment w:val="auto"/>
@@ -497,23 +816,492 @@
       <w:r>
         <w:rPr>
           <w:rFonts w:eastAsia="Times New Roman" w:cs="Liberation Serif"/>
-          <w:sz w:val="22"/>
-          <w:szCs w:val="24"/>
-          <w:lang w:val="en-US" w:eastAsia="en-US" w:bidi="ar-SA"/>
-        </w:rPr>
-        <w:t>6+ years of experience in software systems development for major international financial institutions (USA and Europe).</w:t>
-      </w:r>
-    </w:p>
-    <w:p>
-      <w:pPr>
-        <w:pStyle w:val="ListParagraph"/>
-        <w:widowControl/>
-        <w:numPr>
-          <w:ilvl w:val="0"/>
-          <w:numId w:val="1"/>
-        </w:numPr>
-        <w:spacing w:before="0" w:after="0"/>
-        <w:ind w:left="360" w:right="0" w:hanging="360"/>
+          <w:b w:val="false"/>
+          <w:i w:val="false"/>
+          <w:caps w:val="false"/>
+          <w:smallCaps w:val="false"/>
+          <w:color w:val="00000A"/>
+          <w:spacing w:val="0"/>
+          <w:sz w:val="22"/>
+          <w:szCs w:val="24"/>
+          <w:lang w:val="en-US" w:eastAsia="en-US" w:bidi="ar-SA"/>
+        </w:rPr>
+        <w:t>Te</w:t>
+      </w:r>
+      <w:r>
+        <w:rPr>
+          <w:rFonts w:eastAsia="Times New Roman" w:cs="Liberation Serif"/>
+          <w:b w:val="false"/>
+          <w:i w:val="false"/>
+          <w:caps w:val="false"/>
+          <w:smallCaps w:val="false"/>
+          <w:color w:val="00000A"/>
+          <w:spacing w:val="0"/>
+          <w:sz w:val="22"/>
+          <w:szCs w:val="24"/>
+          <w:lang w:val="en-US" w:eastAsia="en-US" w:bidi="ar-SA"/>
+        </w:rPr>
+        <w:t>chnical ownership of complex business-critical systems which involved hundreds processes and services, multiple databases etc.</w:t>
+      </w:r>
+      <w:r>
+        <w:rPr>
+          <w:rFonts w:eastAsia="Times New Roman" w:cs="Liberation Serif"/>
+          <w:color w:val="00000A"/>
+          <w:sz w:val="22"/>
+          <w:szCs w:val="24"/>
+          <w:lang w:val="en-US" w:eastAsia="en-US" w:bidi="ar-SA"/>
+        </w:rPr>
+        <w:t>;</w:t>
+      </w:r>
+    </w:p>
+    <w:p>
+      <w:pPr>
+        <w:pStyle w:val="TextBody"/>
+        <w:widowControl/>
+        <w:spacing w:before="0" w:after="0"/>
+        <w:ind w:left="0" w:right="0" w:hanging="0"/>
+        <w:contextualSpacing/>
+        <w:jc w:val="left"/>
+        <w:textAlignment w:val="auto"/>
+        <w:rPr>
+          <w:lang w:val="en-US"/>
+        </w:rPr>
+      </w:pPr>
+      <w:r>
+        <w:rPr>
+          <w:rFonts w:eastAsia="Times New Roman" w:cs="Liberation Serif"/>
+          <w:color w:val="00000A"/>
+          <w:sz w:val="22"/>
+          <w:szCs w:val="24"/>
+          <w:lang w:val="en-US" w:eastAsia="en-US" w:bidi="ar-SA"/>
+        </w:rPr>
+        <w:t>Responsibility for Investment Banking Systems, Online Banking, CRM, Request Tracking System, etc.;</w:t>
+      </w:r>
+    </w:p>
+    <w:p>
+      <w:pPr>
+        <w:pStyle w:val="TextBody"/>
+        <w:widowControl/>
+        <w:spacing w:before="0" w:after="0"/>
+        <w:ind w:left="0" w:right="0" w:hanging="0"/>
+        <w:contextualSpacing/>
+        <w:jc w:val="left"/>
+        <w:textAlignment w:val="auto"/>
+        <w:rPr>
+          <w:lang w:val="en-US"/>
+        </w:rPr>
+      </w:pPr>
+      <w:r>
+        <w:rPr>
+          <w:rFonts w:eastAsia="Times New Roman" w:cs="Liberation Serif"/>
+          <w:color w:val="00000A"/>
+          <w:sz w:val="22"/>
+          <w:szCs w:val="24"/>
+          <w:lang w:val="en-US" w:eastAsia="en-US" w:bidi="ar-SA"/>
+        </w:rPr>
+        <w:t>Quality management through Functional Testing, Load Testing, Monitoring, Maintenance, User Support etc</w:t>
+      </w:r>
+    </w:p>
+    <w:p>
+      <w:pPr>
+        <w:pStyle w:val="TextBody"/>
+        <w:widowControl/>
+        <w:spacing w:before="0" w:after="0"/>
+        <w:ind w:left="0" w:right="0" w:hanging="0"/>
+        <w:contextualSpacing/>
+        <w:jc w:val="left"/>
+        <w:textAlignment w:val="auto"/>
+        <w:rPr>
+          <w:rFonts w:ascii="Arial" w:hAnsi="Arial" w:eastAsia="Times New Roman" w:cs="Liberation Serif"/>
+          <w:sz w:val="22"/>
+          <w:szCs w:val="24"/>
+          <w:lang w:val="en-US" w:eastAsia="en-US" w:bidi="ar-SA"/>
+        </w:rPr>
+      </w:pPr>
+      <w:r>
+        <w:rPr>
+          <w:rFonts w:eastAsia="Times New Roman" w:cs="Liberation Serif"/>
+          <w:sz w:val="22"/>
+          <w:szCs w:val="24"/>
+          <w:lang w:val="en-US" w:eastAsia="en-US" w:bidi="ar-SA"/>
+        </w:rPr>
+      </w:r>
+    </w:p>
+    <w:p>
+      <w:pPr>
+        <w:pStyle w:val="TextBody"/>
+        <w:widowControl/>
+        <w:spacing w:before="0" w:after="0"/>
+        <w:ind w:left="0" w:right="0" w:hanging="0"/>
+        <w:contextualSpacing/>
+        <w:jc w:val="left"/>
+        <w:textAlignment w:val="auto"/>
+        <w:rPr>
+          <w:lang w:val="en-US"/>
+        </w:rPr>
+      </w:pPr>
+      <w:r>
+        <w:rPr>
+          <w:rFonts w:eastAsia="Times New Roman" w:cs="Liberation Serif"/>
+          <w:sz w:val="22"/>
+          <w:szCs w:val="24"/>
+          <w:lang w:val="en-US" w:eastAsia="en-US" w:bidi="ar-SA"/>
+        </w:rPr>
+        <w:t>People management skills:</w:t>
+      </w:r>
+    </w:p>
+    <w:p>
+      <w:pPr>
+        <w:pStyle w:val="TextBody"/>
+        <w:widowControl/>
+        <w:spacing w:before="0" w:after="0"/>
+        <w:ind w:left="0" w:right="0" w:hanging="0"/>
+        <w:contextualSpacing/>
+        <w:jc w:val="left"/>
+        <w:textAlignment w:val="auto"/>
+        <w:rPr>
+          <w:lang w:val="en-US"/>
+        </w:rPr>
+      </w:pPr>
+      <w:r>
+        <w:rPr>
+          <w:rFonts w:eastAsia="Times New Roman" w:cs="Liberation Serif"/>
+          <w:sz w:val="22"/>
+          <w:szCs w:val="24"/>
+          <w:lang w:val="en-US" w:eastAsia="en-US" w:bidi="ar-SA"/>
+        </w:rPr>
+        <w:t>Leadership, effective communication and interaction, knowledge management;</w:t>
+      </w:r>
+    </w:p>
+    <w:p>
+      <w:pPr>
+        <w:pStyle w:val="TextBody"/>
+        <w:widowControl/>
+        <w:spacing w:before="0" w:after="0"/>
+        <w:ind w:left="0" w:right="0" w:hanging="0"/>
+        <w:contextualSpacing/>
+        <w:jc w:val="left"/>
+        <w:textAlignment w:val="auto"/>
+        <w:rPr>
+          <w:lang w:val="en-US"/>
+        </w:rPr>
+      </w:pPr>
+      <w:r>
+        <w:rPr>
+          <w:rFonts w:eastAsia="Times New Roman" w:cs="Liberation Serif"/>
+          <w:sz w:val="22"/>
+          <w:szCs w:val="24"/>
+          <w:lang w:val="en-US" w:eastAsia="en-US" w:bidi="ar-SA"/>
+        </w:rPr>
+        <w:t>Conflict management, Motivation;</w:t>
+      </w:r>
+    </w:p>
+    <w:p>
+      <w:pPr>
+        <w:pStyle w:val="TextBody"/>
+        <w:widowControl/>
+        <w:spacing w:before="0" w:after="0"/>
+        <w:ind w:left="0" w:right="0" w:hanging="0"/>
+        <w:contextualSpacing/>
+        <w:jc w:val="left"/>
+        <w:textAlignment w:val="auto"/>
+        <w:rPr>
+          <w:lang w:val="en-US"/>
+        </w:rPr>
+      </w:pPr>
+      <w:r>
+        <w:rPr>
+          <w:rFonts w:eastAsia="Times New Roman" w:cs="Liberation Serif"/>
+          <w:sz w:val="22"/>
+          <w:szCs w:val="24"/>
+          <w:lang w:val="en-US" w:eastAsia="en-US" w:bidi="ar-SA"/>
+        </w:rPr>
+        <w:t>Annual employees assessment and promotion.</w:t>
+      </w:r>
+    </w:p>
+    <w:p>
+      <w:pPr>
+        <w:pStyle w:val="TextBody"/>
+        <w:widowControl/>
+        <w:spacing w:before="0" w:after="0"/>
+        <w:ind w:left="0" w:right="0" w:hanging="0"/>
+        <w:contextualSpacing/>
+        <w:jc w:val="left"/>
+        <w:textAlignment w:val="auto"/>
+        <w:rPr>
+          <w:rFonts w:ascii="Arial" w:hAnsi="Arial" w:eastAsia="Times New Roman" w:cs="Liberation Serif"/>
+          <w:sz w:val="22"/>
+          <w:szCs w:val="24"/>
+          <w:lang w:val="en-US" w:eastAsia="en-US" w:bidi="ar-SA"/>
+        </w:rPr>
+      </w:pPr>
+      <w:r>
+        <w:rPr>
+          <w:rFonts w:eastAsia="Times New Roman" w:cs="Liberation Serif"/>
+          <w:sz w:val="22"/>
+          <w:szCs w:val="24"/>
+          <w:lang w:val="en-US" w:eastAsia="en-US" w:bidi="ar-SA"/>
+        </w:rPr>
+      </w:r>
+    </w:p>
+    <w:p>
+      <w:pPr>
+        <w:pStyle w:val="TextBody"/>
+        <w:widowControl/>
+        <w:spacing w:before="0" w:after="0"/>
+        <w:ind w:left="0" w:right="0" w:hanging="0"/>
+        <w:contextualSpacing/>
+        <w:jc w:val="left"/>
+        <w:textAlignment w:val="auto"/>
+        <w:rPr>
+          <w:lang w:val="en-US"/>
+        </w:rPr>
+      </w:pPr>
+      <w:r>
+        <w:rPr>
+          <w:rFonts w:eastAsia="Times New Roman" w:cs="Liberation Serif"/>
+          <w:sz w:val="22"/>
+          <w:szCs w:val="24"/>
+          <w:lang w:val="en-US" w:eastAsia="en-US" w:bidi="ar-SA"/>
+        </w:rPr>
+        <w:t>Technical skills:</w:t>
+      </w:r>
+    </w:p>
+    <w:p>
+      <w:pPr>
+        <w:pStyle w:val="TextBody"/>
+        <w:widowControl/>
+        <w:spacing w:before="0" w:after="0"/>
+        <w:ind w:left="0" w:right="0" w:hanging="0"/>
+        <w:contextualSpacing/>
+        <w:jc w:val="left"/>
+        <w:textAlignment w:val="auto"/>
+        <w:rPr>
+          <w:lang w:val="en-US"/>
+        </w:rPr>
+      </w:pPr>
+      <w:r>
+        <w:rPr>
+          <w:rFonts w:eastAsia="Times New Roman" w:cs="Liberation Serif"/>
+          <w:sz w:val="22"/>
+          <w:szCs w:val="24"/>
+          <w:lang w:val="en-US" w:eastAsia="en-US" w:bidi="ar-SA"/>
+        </w:rPr>
+        <w:t>Deep understanding of principles necessary to create robust, secure, scalable software systems;</w:t>
+      </w:r>
+    </w:p>
+    <w:p>
+      <w:pPr>
+        <w:pStyle w:val="TextBody"/>
+        <w:widowControl/>
+        <w:spacing w:before="0" w:after="0"/>
+        <w:ind w:left="0" w:right="0" w:hanging="0"/>
+        <w:contextualSpacing/>
+        <w:jc w:val="left"/>
+        <w:textAlignment w:val="auto"/>
+        <w:rPr>
+          <w:lang w:val="en-US"/>
+        </w:rPr>
+      </w:pPr>
+      <w:r>
+        <w:rPr>
+          <w:rFonts w:eastAsia="Times New Roman" w:cs="Liberation Serif"/>
+          <w:sz w:val="22"/>
+          <w:szCs w:val="24"/>
+          <w:lang w:val="en-US" w:eastAsia="en-US" w:bidi="ar-SA"/>
+        </w:rPr>
+        <w:t>Programming languages: C++, C#, .Net, Java, Objective-C, SQL, Python, Perl, Assembler;</w:t>
+      </w:r>
+    </w:p>
+    <w:p>
+      <w:pPr>
+        <w:pStyle w:val="TextBody"/>
+        <w:widowControl/>
+        <w:spacing w:before="0" w:after="0"/>
+        <w:ind w:left="0" w:right="0" w:hanging="0"/>
+        <w:contextualSpacing/>
+        <w:jc w:val="left"/>
+        <w:textAlignment w:val="auto"/>
+        <w:rPr>
+          <w:lang w:val="en-US"/>
+        </w:rPr>
+      </w:pPr>
+      <w:r>
+        <w:rPr>
+          <w:rFonts w:eastAsia="Times New Roman" w:cs="Liberation Serif"/>
+          <w:sz w:val="22"/>
+          <w:szCs w:val="24"/>
+          <w:lang w:val="en-US" w:eastAsia="en-US" w:bidi="ar-SA"/>
+        </w:rPr>
+        <w:t>Architecture &amp; platforms: Linux, Solaris, Windows, UML, Design Patterns;</w:t>
+      </w:r>
+    </w:p>
+    <w:p>
+      <w:pPr>
+        <w:pStyle w:val="TextBody"/>
+        <w:widowControl/>
+        <w:spacing w:before="0" w:after="0"/>
+        <w:ind w:left="0" w:right="0" w:hanging="0"/>
+        <w:contextualSpacing/>
+        <w:jc w:val="left"/>
+        <w:textAlignment w:val="auto"/>
+        <w:rPr>
+          <w:lang w:val="en-US"/>
+        </w:rPr>
+      </w:pPr>
+      <w:r>
+        <w:rPr>
+          <w:rFonts w:eastAsia="Times New Roman" w:cs="Liberation Serif"/>
+          <w:sz w:val="22"/>
+          <w:szCs w:val="24"/>
+          <w:lang w:val="en-US" w:eastAsia="en-US" w:bidi="ar-SA"/>
+        </w:rPr>
+        <w:t>Web technologies: HTML, XML, XSLT, PHP, LAMP;</w:t>
+      </w:r>
+    </w:p>
+    <w:p>
+      <w:pPr>
+        <w:pStyle w:val="TextBody"/>
+        <w:widowControl/>
+        <w:spacing w:before="0" w:after="0"/>
+        <w:ind w:left="0" w:right="0" w:hanging="0"/>
+        <w:contextualSpacing/>
+        <w:jc w:val="left"/>
+        <w:textAlignment w:val="auto"/>
+        <w:rPr>
+          <w:lang w:val="en-US"/>
+        </w:rPr>
+      </w:pPr>
+      <w:r>
+        <w:rPr>
+          <w:rFonts w:eastAsia="Times New Roman" w:cs="Liberation Serif"/>
+          <w:sz w:val="22"/>
+          <w:szCs w:val="24"/>
+          <w:lang w:val="en-US" w:eastAsia="en-US" w:bidi="ar-SA"/>
+        </w:rPr>
+        <w:t xml:space="preserve">Source Control: Git, SVN (Subversion), </w:t>
+      </w:r>
+      <w:r>
+        <w:rPr>
+          <w:rFonts w:eastAsia="Times New Roman" w:cs="Liberation Serif" w:ascii="Arial;sans-serif" w:hAnsi="Arial;sans-serif"/>
+          <w:b w:val="false"/>
+          <w:i w:val="false"/>
+          <w:caps w:val="false"/>
+          <w:smallCaps w:val="false"/>
+          <w:color w:val="000000"/>
+          <w:spacing w:val="0"/>
+          <w:sz w:val="21"/>
+          <w:szCs w:val="24"/>
+          <w:lang w:val="en-US" w:eastAsia="en-US" w:bidi="ar-SA"/>
+        </w:rPr>
+        <w:t>TFS,</w:t>
+      </w:r>
+      <w:r>
+        <w:rPr>
+          <w:rFonts w:eastAsia="Times New Roman" w:cs="Liberation Serif"/>
+          <w:sz w:val="22"/>
+          <w:szCs w:val="24"/>
+          <w:lang w:val="en-US" w:eastAsia="en-US" w:bidi="ar-SA"/>
+        </w:rPr>
+        <w:t xml:space="preserve"> CVS, Clearcase, Source Safe;</w:t>
+      </w:r>
+    </w:p>
+    <w:p>
+      <w:pPr>
+        <w:pStyle w:val="TextBody"/>
+        <w:widowControl/>
+        <w:spacing w:before="0" w:after="0"/>
+        <w:ind w:left="0" w:right="0" w:hanging="0"/>
+        <w:contextualSpacing/>
+        <w:jc w:val="left"/>
+        <w:textAlignment w:val="auto"/>
+        <w:rPr>
+          <w:lang w:val="en-US"/>
+        </w:rPr>
+      </w:pPr>
+      <w:r>
+        <w:rPr>
+          <w:rFonts w:eastAsia="Times New Roman" w:cs="Liberation Serif"/>
+          <w:sz w:val="22"/>
+          <w:szCs w:val="24"/>
+          <w:lang w:val="en-US" w:eastAsia="en-US" w:bidi="ar-SA"/>
+        </w:rPr>
+        <w:t xml:space="preserve">Virtualization: VMware, Xen, OpenVZ, </w:t>
+      </w:r>
+      <w:r>
+        <w:rPr>
+          <w:rFonts w:eastAsia="Times New Roman" w:cs="Liberation Serif"/>
+          <w:sz w:val="22"/>
+          <w:szCs w:val="24"/>
+          <w:lang w:val="en-US" w:eastAsia="en-US" w:bidi="ar-SA"/>
+        </w:rPr>
+        <w:t>VirtualBox</w:t>
+      </w:r>
+      <w:r>
+        <w:rPr>
+          <w:rFonts w:eastAsia="Times New Roman" w:cs="Liberation Serif"/>
+          <w:sz w:val="22"/>
+          <w:szCs w:val="24"/>
+          <w:lang w:val="en-US" w:eastAsia="en-US" w:bidi="ar-SA"/>
+        </w:rPr>
+        <w:t>.</w:t>
+      </w:r>
+    </w:p>
+    <w:p>
+      <w:pPr>
+        <w:pStyle w:val="TextBody"/>
+        <w:widowControl/>
+        <w:spacing w:before="0" w:after="0"/>
+        <w:ind w:left="0" w:right="0" w:hanging="0"/>
+        <w:contextualSpacing/>
+        <w:jc w:val="left"/>
+        <w:textAlignment w:val="auto"/>
+        <w:rPr>
+          <w:rFonts w:ascii="Arial" w:hAnsi="Arial" w:eastAsia="Times New Roman" w:cs="Liberation Serif"/>
+          <w:sz w:val="22"/>
+          <w:szCs w:val="24"/>
+          <w:lang w:val="en-US" w:eastAsia="en-US" w:bidi="ar-SA"/>
+        </w:rPr>
+      </w:pPr>
+      <w:r>
+        <w:rPr>
+          <w:rFonts w:eastAsia="Times New Roman" w:cs="Liberation Serif"/>
+          <w:sz w:val="22"/>
+          <w:szCs w:val="24"/>
+          <w:lang w:val="en-US" w:eastAsia="en-US" w:bidi="ar-SA"/>
+        </w:rPr>
+      </w:r>
+    </w:p>
+    <w:p>
+      <w:pPr>
+        <w:pStyle w:val="Normal"/>
+        <w:widowControl/>
+        <w:spacing w:before="0" w:after="0"/>
+        <w:ind w:left="0" w:right="0" w:hanging="0"/>
+        <w:contextualSpacing/>
+        <w:jc w:val="left"/>
+        <w:textAlignment w:val="auto"/>
+        <w:rPr>
+          <w:lang w:val="en-US"/>
+        </w:rPr>
+      </w:pPr>
+      <w:r>
+        <w:rPr>
+          <w:rFonts w:eastAsia="Times New Roman" w:cs="Liberation Serif"/>
+          <w:b/>
+          <w:sz w:val="22"/>
+          <w:szCs w:val="24"/>
+          <w:lang w:val="en-US" w:eastAsia="en-US" w:bidi="ar-SA"/>
+        </w:rPr>
+        <w:t>EXPERIENCE</w:t>
+      </w:r>
+    </w:p>
+    <w:p>
+      <w:pPr>
+        <w:pStyle w:val="Normal"/>
+        <w:widowControl/>
+        <w:spacing w:before="0" w:after="0"/>
+        <w:ind w:left="0" w:right="0" w:hanging="0"/>
         <w:contextualSpacing/>
         <w:jc w:val="left"/>
         <w:textAlignment w:val="auto"/>
@@ -522,23 +1310,135 @@
       <w:r>
         <w:rPr>
           <w:rFonts w:eastAsia="Times New Roman" w:cs="Liberation Serif"/>
-          <w:sz w:val="22"/>
-          <w:szCs w:val="24"/>
-          <w:lang w:val="en-US" w:eastAsia="en-US" w:bidi="ar-SA"/>
-        </w:rPr>
-        <w:t>Following modern technologies, platforms and solutions. Experience in Open Source projects.</w:t>
-      </w:r>
-    </w:p>
-    <w:p>
-      <w:pPr>
-        <w:pStyle w:val="ListParagraph"/>
-        <w:widowControl/>
-        <w:numPr>
-          <w:ilvl w:val="0"/>
-          <w:numId w:val="1"/>
-        </w:numPr>
-        <w:spacing w:before="0" w:after="0"/>
-        <w:ind w:left="360" w:right="0" w:hanging="360"/>
+          <w:b/>
+          <w:sz w:val="22"/>
+          <w:szCs w:val="24"/>
+          <w:lang w:val="en-US" w:eastAsia="en-US" w:bidi="ar-SA"/>
+        </w:rPr>
+        <w:t>201</w:t>
+      </w:r>
+      <w:r>
+        <w:rPr>
+          <w:rFonts w:eastAsia="Times New Roman" w:cs="Liberation Serif"/>
+          <w:b/>
+          <w:sz w:val="22"/>
+          <w:szCs w:val="24"/>
+          <w:lang w:val="en-US" w:eastAsia="en-US" w:bidi="ar-SA"/>
+        </w:rPr>
+        <w:t>6</w:t>
+      </w:r>
+      <w:r>
+        <w:rPr>
+          <w:rFonts w:eastAsia="Times New Roman" w:cs="Liberation Serif"/>
+          <w:b/>
+          <w:sz w:val="22"/>
+          <w:szCs w:val="24"/>
+          <w:lang w:val="en-US" w:eastAsia="en-US" w:bidi="ar-SA"/>
+        </w:rPr>
+        <w:t xml:space="preserve"> – Present, Software Development </w:t>
+      </w:r>
+      <w:r>
+        <w:rPr>
+          <w:rFonts w:eastAsia="Times New Roman" w:cs="Liberation Serif"/>
+          <w:b/>
+          <w:sz w:val="22"/>
+          <w:szCs w:val="24"/>
+          <w:lang w:val="en-US" w:eastAsia="en-US" w:bidi="ar-SA"/>
+        </w:rPr>
+        <w:t>Consultant</w:t>
+      </w:r>
+      <w:r>
+        <w:rPr>
+          <w:rFonts w:eastAsia="Times New Roman" w:cs="Liberation Serif"/>
+          <w:b/>
+          <w:sz w:val="22"/>
+          <w:szCs w:val="24"/>
+          <w:lang w:val="en-US" w:eastAsia="en-US" w:bidi="ar-SA"/>
+        </w:rPr>
+        <w:t xml:space="preserve">, </w:t>
+      </w:r>
+      <w:r>
+        <w:rPr>
+          <w:rFonts w:eastAsia="Times New Roman" w:cs="Liberation Serif"/>
+          <w:b/>
+          <w:sz w:val="22"/>
+          <w:szCs w:val="24"/>
+          <w:lang w:val="en-US" w:eastAsia="en-US" w:bidi="ar-SA"/>
+        </w:rPr>
+        <w:t>Charles Schwab</w:t>
+      </w:r>
+      <w:r>
+        <w:rPr>
+          <w:rFonts w:eastAsia="Times New Roman" w:cs="Liberation Serif"/>
+          <w:b/>
+          <w:sz w:val="22"/>
+          <w:szCs w:val="24"/>
+          <w:lang w:val="en-US" w:eastAsia="en-US" w:bidi="ar-SA"/>
+        </w:rPr>
+        <w:t xml:space="preserve"> (</w:t>
+      </w:r>
+      <w:hyperlink r:id="rId3">
+        <w:r>
+          <w:rPr>
+            <w:rStyle w:val="InternetLink"/>
+            <w:rFonts w:eastAsia="Times New Roman" w:cs="Liberation Serif"/>
+            <w:b/>
+            <w:color w:val="0000FF"/>
+            <w:sz w:val="22"/>
+            <w:szCs w:val="24"/>
+            <w:u w:val="single"/>
+            <w:lang w:val="en-US" w:eastAsia="en-US" w:bidi="ar-SA"/>
+          </w:rPr>
+          <w:t>schwab.com</w:t>
+        </w:r>
+      </w:hyperlink>
+      <w:r>
+        <w:rPr>
+          <w:rFonts w:eastAsia="Times New Roman" w:cs="Liberation Serif"/>
+          <w:b/>
+          <w:sz w:val="22"/>
+          <w:szCs w:val="24"/>
+          <w:lang w:val="en-US" w:eastAsia="en-US" w:bidi="ar-SA"/>
+        </w:rPr>
+        <w:t xml:space="preserve">), </w:t>
+      </w:r>
+      <w:r>
+        <w:rPr>
+          <w:rFonts w:eastAsia="Times New Roman" w:cs="Liberation Serif"/>
+          <w:b/>
+          <w:sz w:val="22"/>
+          <w:szCs w:val="24"/>
+          <w:lang w:val="en-US" w:eastAsia="en-US" w:bidi="ar-SA"/>
+        </w:rPr>
+        <w:t>Austin</w:t>
+      </w:r>
+      <w:r>
+        <w:rPr>
+          <w:rFonts w:eastAsia="Times New Roman" w:cs="Liberation Serif"/>
+          <w:b/>
+          <w:sz w:val="22"/>
+          <w:szCs w:val="24"/>
+          <w:lang w:val="en-US" w:eastAsia="en-US" w:bidi="ar-SA"/>
+        </w:rPr>
+        <w:t xml:space="preserve">, </w:t>
+      </w:r>
+      <w:r>
+        <w:rPr>
+          <w:rFonts w:eastAsia="Times New Roman" w:cs="Liberation Serif"/>
+          <w:b/>
+          <w:sz w:val="22"/>
+          <w:szCs w:val="24"/>
+          <w:lang w:val="en-US" w:eastAsia="en-US" w:bidi="ar-SA"/>
+        </w:rPr>
+        <w:t>TX</w:t>
+      </w:r>
+    </w:p>
+    <w:p>
+      <w:pPr>
+        <w:pStyle w:val="Normal"/>
+        <w:widowControl/>
+        <w:spacing w:before="0" w:after="0"/>
+        <w:ind w:left="0" w:right="0" w:hanging="0"/>
         <w:contextualSpacing/>
         <w:jc w:val="left"/>
         <w:textAlignment w:val="auto"/>
@@ -551,19 +1451,95 @@
           <w:szCs w:val="24"/>
           <w:lang w:val="en-US" w:eastAsia="en-US" w:bidi="ar-SA"/>
         </w:rPr>
-        <w:t>Excellent decision making and problem solving skills.</w:t>
-      </w:r>
-    </w:p>
-    <w:p>
-      <w:pPr>
-        <w:pStyle w:val="ListParagraph"/>
-        <w:widowControl/>
-        <w:numPr>
-          <w:ilvl w:val="0"/>
-          <w:numId w:val="1"/>
-        </w:numPr>
-        <w:spacing w:before="0" w:after="0"/>
-        <w:ind w:left="360" w:right="0" w:hanging="360"/>
+        <w:t>System</w:t>
+      </w:r>
+      <w:r>
+        <w:rPr>
+          <w:rFonts w:eastAsia="Times New Roman" w:cs="Liberation Serif"/>
+          <w:sz w:val="22"/>
+          <w:szCs w:val="24"/>
+          <w:lang w:val="en-US" w:eastAsia="en-US" w:bidi="ar-SA"/>
+        </w:rPr>
+        <w:t>s</w:t>
+      </w:r>
+      <w:r>
+        <w:rPr>
+          <w:rFonts w:eastAsia="Times New Roman" w:cs="Liberation Serif"/>
+          <w:sz w:val="22"/>
+          <w:szCs w:val="24"/>
+          <w:lang w:val="en-US" w:eastAsia="en-US" w:bidi="ar-SA"/>
+        </w:rPr>
+        <w:t xml:space="preserve">: </w:t>
+      </w:r>
+      <w:r>
+        <w:rPr>
+          <w:rFonts w:eastAsia="Times New Roman" w:cs="Liberation Serif" w:ascii="Arial;sans-serif" w:hAnsi="Arial;sans-serif"/>
+          <w:b w:val="false"/>
+          <w:i w:val="false"/>
+          <w:caps w:val="false"/>
+          <w:smallCaps w:val="false"/>
+          <w:color w:val="000000"/>
+          <w:spacing w:val="0"/>
+          <w:sz w:val="21"/>
+          <w:szCs w:val="24"/>
+          <w:lang w:val="en-US" w:eastAsia="en-US" w:bidi="ar-SA"/>
+        </w:rPr>
+        <w:t>Enterprise System Data Bus, Market Data and Quotes Gateway</w:t>
+      </w:r>
+    </w:p>
+    <w:p>
+      <w:pPr>
+        <w:pStyle w:val="Normal"/>
+        <w:widowControl/>
+        <w:spacing w:before="0" w:after="0"/>
+        <w:ind w:left="0" w:right="0" w:hanging="0"/>
+        <w:contextualSpacing/>
+        <w:jc w:val="left"/>
+        <w:textAlignment w:val="auto"/>
+        <w:rPr>
+          <w:rFonts w:ascii="Arial" w:hAnsi="Arial" w:eastAsia="Times New Roman" w:cs="Liberation Serif"/>
+          <w:color w:val="00000A"/>
+          <w:sz w:val="22"/>
+          <w:szCs w:val="24"/>
+          <w:lang w:val="en-US" w:eastAsia="en-US" w:bidi="ar-SA"/>
+        </w:rPr>
+      </w:pPr>
+      <w:r>
+        <w:rPr>
+          <w:rFonts w:eastAsia="Times New Roman" w:cs="Liberation Serif"/>
+          <w:b w:val="false"/>
+          <w:i w:val="false"/>
+          <w:caps w:val="false"/>
+          <w:smallCaps w:val="false"/>
+          <w:color w:val="00000A"/>
+          <w:spacing w:val="0"/>
+          <w:sz w:val="22"/>
+          <w:szCs w:val="24"/>
+          <w:lang w:val="en-US" w:eastAsia="en-US" w:bidi="ar-SA"/>
+        </w:rPr>
+        <w:t>A set of services and protocols that provide various financial and markets information to front office and client facing applications. The data bus is a secure and robust transport solution for data streaming across multiple systems inside the company built on top of MQTT protocol.</w:t>
+      </w:r>
+      <w:r>
+        <w:rPr>
+          <w:rFonts w:eastAsia="Times New Roman" w:cs="Liberation Serif"/>
+          <w:color w:val="00000A"/>
+          <w:sz w:val="22"/>
+          <w:szCs w:val="24"/>
+          <w:lang w:val="en-US" w:eastAsia="en-US" w:bidi="ar-SA"/>
+        </w:rPr>
+        <w:t xml:space="preserve"> </w:t>
+      </w:r>
+    </w:p>
+    <w:p>
+      <w:pPr>
+        <w:pStyle w:val="ListParagraph"/>
+        <w:widowControl/>
+        <w:numPr>
+          <w:ilvl w:val="0"/>
+          <w:numId w:val="8"/>
+        </w:numPr>
+        <w:spacing w:before="0" w:after="0"/>
+        <w:ind w:left="720" w:right="0" w:hanging="360"/>
         <w:contextualSpacing/>
         <w:jc w:val="left"/>
         <w:textAlignment w:val="auto"/>
@@ -576,7 +1552,224 @@
           <w:szCs w:val="24"/>
           <w:lang w:val="en-US" w:eastAsia="en-US" w:bidi="ar-SA"/>
         </w:rPr>
-        <w:t>Excellent communication and interpersonal skills, leadership and teamwork.</w:t>
+        <w:t>My team developed Enterprise System Data Bus - a complex solution built around Solace messaging system and MQTT protocol.</w:t>
+      </w:r>
+    </w:p>
+    <w:p>
+      <w:pPr>
+        <w:pStyle w:val="ListParagraph"/>
+        <w:widowControl/>
+        <w:numPr>
+          <w:ilvl w:val="0"/>
+          <w:numId w:val="8"/>
+        </w:numPr>
+        <w:spacing w:before="0" w:after="0"/>
+        <w:ind w:left="720" w:right="0" w:hanging="360"/>
+        <w:contextualSpacing/>
+        <w:jc w:val="left"/>
+        <w:textAlignment w:val="auto"/>
+        <w:rPr/>
+      </w:pPr>
+      <w:r>
+        <w:rPr>
+          <w:rFonts w:eastAsia="Times New Roman" w:cs="Liberation Serif"/>
+          <w:sz w:val="22"/>
+          <w:szCs w:val="24"/>
+          <w:lang w:val="en-US" w:eastAsia="en-US" w:bidi="ar-SA"/>
+        </w:rPr>
+        <w:t>Participated in defining the minimum viable product with future users of the Enterprise System Data Bus.</w:t>
+      </w:r>
+    </w:p>
+    <w:p>
+      <w:pPr>
+        <w:pStyle w:val="ListParagraph"/>
+        <w:widowControl/>
+        <w:numPr>
+          <w:ilvl w:val="0"/>
+          <w:numId w:val="8"/>
+        </w:numPr>
+        <w:spacing w:before="0" w:after="0"/>
+        <w:ind w:left="720" w:right="0" w:hanging="360"/>
+        <w:contextualSpacing/>
+        <w:jc w:val="left"/>
+        <w:textAlignment w:val="auto"/>
+        <w:rPr/>
+      </w:pPr>
+      <w:r>
+        <w:rPr>
+          <w:rFonts w:eastAsia="Times New Roman" w:cs="Liberation Serif"/>
+          <w:sz w:val="22"/>
+          <w:szCs w:val="24"/>
+          <w:lang w:val="en-US" w:eastAsia="en-US" w:bidi="ar-SA"/>
+        </w:rPr>
+        <w:t>Worked with architecture team to get approval for aspects of the solution.</w:t>
+      </w:r>
+    </w:p>
+    <w:p>
+      <w:pPr>
+        <w:pStyle w:val="ListParagraph"/>
+        <w:widowControl/>
+        <w:numPr>
+          <w:ilvl w:val="0"/>
+          <w:numId w:val="8"/>
+        </w:numPr>
+        <w:spacing w:before="0" w:after="0"/>
+        <w:ind w:left="720" w:right="0" w:hanging="360"/>
+        <w:contextualSpacing/>
+        <w:jc w:val="left"/>
+        <w:textAlignment w:val="auto"/>
+        <w:rPr/>
+      </w:pPr>
+      <w:r>
+        <w:rPr>
+          <w:rFonts w:eastAsia="Times New Roman" w:cs="Liberation Serif"/>
+          <w:sz w:val="22"/>
+          <w:szCs w:val="24"/>
+          <w:lang w:val="en-US" w:eastAsia="en-US" w:bidi="ar-SA"/>
+        </w:rPr>
+        <w:t>Implemented core component of the solution - Subscription Manager.</w:t>
+      </w:r>
+    </w:p>
+    <w:p>
+      <w:pPr>
+        <w:pStyle w:val="ListParagraph"/>
+        <w:widowControl/>
+        <w:numPr>
+          <w:ilvl w:val="0"/>
+          <w:numId w:val="8"/>
+        </w:numPr>
+        <w:spacing w:before="0" w:after="0"/>
+        <w:ind w:left="720" w:right="0" w:hanging="360"/>
+        <w:contextualSpacing/>
+        <w:jc w:val="left"/>
+        <w:textAlignment w:val="auto"/>
+        <w:rPr/>
+      </w:pPr>
+      <w:r>
+        <w:rPr>
+          <w:rFonts w:eastAsia="Times New Roman" w:cs="Liberation Serif"/>
+          <w:sz w:val="22"/>
+          <w:szCs w:val="24"/>
+          <w:lang w:val="en-US" w:eastAsia="en-US" w:bidi="ar-SA"/>
+        </w:rPr>
+        <w:t>Implemented Subscription Manager plug-ins API and a toolkit for plug-ins development used by other teams.</w:t>
+      </w:r>
+    </w:p>
+    <w:p>
+      <w:pPr>
+        <w:pStyle w:val="ListParagraph"/>
+        <w:widowControl/>
+        <w:numPr>
+          <w:ilvl w:val="0"/>
+          <w:numId w:val="8"/>
+        </w:numPr>
+        <w:spacing w:before="0" w:after="0"/>
+        <w:ind w:left="720" w:right="0" w:hanging="360"/>
+        <w:contextualSpacing/>
+        <w:jc w:val="left"/>
+        <w:textAlignment w:val="auto"/>
+        <w:rPr/>
+      </w:pPr>
+      <w:r>
+        <w:rPr>
+          <w:rFonts w:eastAsia="Times New Roman" w:cs="Liberation Serif"/>
+          <w:sz w:val="22"/>
+          <w:szCs w:val="24"/>
+          <w:lang w:val="en-US" w:eastAsia="en-US" w:bidi="ar-SA"/>
+        </w:rPr>
+        <w:t>Implemented RateQuote WebAPI service that provides rate quotes for money market, bond mutual funds and mortgages.</w:t>
+      </w:r>
+    </w:p>
+    <w:p>
+      <w:pPr>
+        <w:pStyle w:val="ListParagraph"/>
+        <w:widowControl/>
+        <w:numPr>
+          <w:ilvl w:val="0"/>
+          <w:numId w:val="8"/>
+        </w:numPr>
+        <w:spacing w:before="0" w:after="0"/>
+        <w:ind w:left="720" w:right="0" w:hanging="360"/>
+        <w:contextualSpacing/>
+        <w:jc w:val="left"/>
+        <w:textAlignment w:val="auto"/>
+        <w:rPr/>
+      </w:pPr>
+      <w:r>
+        <w:rPr>
+          <w:rFonts w:eastAsia="Times New Roman" w:cs="Liberation Serif"/>
+          <w:sz w:val="22"/>
+          <w:szCs w:val="24"/>
+          <w:lang w:val="en-US" w:eastAsia="en-US" w:bidi="ar-SA"/>
+        </w:rPr>
+        <w:t>Used formal Scrum methodology.</w:t>
+      </w:r>
+    </w:p>
+    <w:p>
+      <w:pPr>
+        <w:pStyle w:val="Normal"/>
+        <w:widowControl/>
+        <w:spacing w:before="0" w:after="0"/>
+        <w:ind w:left="0" w:right="0" w:hanging="0"/>
+        <w:jc w:val="left"/>
+        <w:textAlignment w:val="auto"/>
+        <w:rPr/>
+      </w:pPr>
+      <w:r>
+        <w:rPr>
+          <w:rFonts w:eastAsia="Times New Roman" w:cs="Liberation Serif"/>
+          <w:sz w:val="22"/>
+          <w:szCs w:val="24"/>
+          <w:lang w:val="en-US" w:eastAsia="en-US" w:bidi="ar-SA"/>
+        </w:rPr>
+        <w:t xml:space="preserve">Environment: </w:t>
+      </w:r>
+      <w:r>
+        <w:rPr>
+          <w:rFonts w:eastAsia="Times New Roman" w:cs="Liberation Serif"/>
+          <w:sz w:val="22"/>
+          <w:szCs w:val="24"/>
+          <w:lang w:val="en-US" w:eastAsia="en-US" w:bidi="ar-SA"/>
+        </w:rPr>
+        <w:t>C#, C++, MS SQL Server, Redis, MongoDB, Aerospike, TFS, Git, JIRA, Confluence,</w:t>
+      </w:r>
+    </w:p>
+    <w:p>
+      <w:pPr>
+        <w:pStyle w:val="Normal"/>
+        <w:widowControl/>
+        <w:spacing w:before="0" w:after="0"/>
+        <w:ind w:left="0" w:right="0" w:hanging="0"/>
+        <w:jc w:val="left"/>
+        <w:textAlignment w:val="auto"/>
+        <w:rPr/>
+      </w:pPr>
+      <w:r>
+        <w:rPr>
+          <w:rFonts w:eastAsia="Times New Roman" w:cs="Liberation Serif"/>
+          <w:sz w:val="22"/>
+          <w:szCs w:val="24"/>
+          <w:lang w:val="en-US" w:eastAsia="en-US" w:bidi="ar-SA"/>
+        </w:rPr>
+        <w:t xml:space="preserve">             </w:t>
+      </w:r>
+      <w:r>
+        <w:rPr>
+          <w:rFonts w:eastAsia="Times New Roman" w:cs="Liberation Serif"/>
+          <w:sz w:val="22"/>
+          <w:szCs w:val="24"/>
+          <w:lang w:val="en-US" w:eastAsia="en-US" w:bidi="ar-SA"/>
+        </w:rPr>
+        <w:t xml:space="preserve">Windows, Linux, </w:t>
+      </w:r>
+      <w:r>
+        <w:rPr>
+          <w:rFonts w:eastAsia="Times New Roman" w:cs="Liberation Serif"/>
+          <w:sz w:val="22"/>
+          <w:szCs w:val="24"/>
+          <w:lang w:val="en-US" w:eastAsia="en-US" w:bidi="ar-SA"/>
+        </w:rPr>
+        <w:t>OAuth, SAML.</w:t>
       </w:r>
     </w:p>
     <w:p>
@@ -613,9 +1806,7 @@
         <w:contextualSpacing/>
         <w:jc w:val="left"/>
         <w:textAlignment w:val="auto"/>
-        <w:rPr>
-          <w:lang w:val="en-US"/>
-        </w:rPr>
+        <w:rPr/>
       </w:pPr>
       <w:r>
         <w:rPr>
@@ -625,511 +1816,8 @@
           <w:szCs w:val="24"/>
           <w:lang w:val="en-US" w:eastAsia="en-US" w:bidi="ar-SA"/>
         </w:rPr>
-        <w:t>SKILLS</w:t>
-      </w:r>
-    </w:p>
-    <w:p>
-      <w:pPr>
-        <w:pStyle w:val="TextBody"/>
-        <w:widowControl/>
-        <w:spacing w:before="0" w:after="0"/>
-        <w:ind w:left="0" w:right="0" w:hanging="0"/>
-        <w:contextualSpacing/>
-        <w:jc w:val="left"/>
-        <w:textAlignment w:val="auto"/>
-        <w:rPr>
-          <w:lang w:val="en-US"/>
-        </w:rPr>
-      </w:pPr>
-      <w:r>
-        <w:rPr>
-          <w:rFonts w:eastAsia="Times New Roman" w:cs="Liberation Serif"/>
-          <w:sz w:val="22"/>
-          <w:szCs w:val="24"/>
-          <w:lang w:val="en-US" w:eastAsia="en-US" w:bidi="ar-SA"/>
-        </w:rPr>
-        <w:t>Process management skills:</w:t>
-      </w:r>
-    </w:p>
-    <w:p>
-      <w:pPr>
-        <w:pStyle w:val="TextBody"/>
-        <w:widowControl/>
-        <w:spacing w:before="0" w:after="0"/>
-        <w:ind w:left="0" w:right="0" w:hanging="0"/>
-        <w:contextualSpacing/>
-        <w:jc w:val="left"/>
-        <w:textAlignment w:val="auto"/>
-        <w:rPr>
-          <w:lang w:val="en-US"/>
-        </w:rPr>
-      </w:pPr>
-      <w:r>
-        <w:rPr>
-          <w:rFonts w:eastAsia="Times New Roman" w:cs="Liberation Serif"/>
-          <w:sz w:val="22"/>
-          <w:szCs w:val="24"/>
-          <w:lang w:val="en-US" w:eastAsia="en-US" w:bidi="ar-SA"/>
-        </w:rPr>
-        <w:t>Development process: Agile, Iterative methodologies, Scrum, TDD, FDD, PSP, TSP, XP;</w:t>
-      </w:r>
-    </w:p>
-    <w:p>
-      <w:pPr>
-        <w:pStyle w:val="TextBody"/>
-        <w:widowControl/>
-        <w:spacing w:before="0" w:after="0"/>
-        <w:ind w:left="0" w:right="0" w:hanging="0"/>
-        <w:contextualSpacing/>
-        <w:jc w:val="left"/>
-        <w:textAlignment w:val="auto"/>
-        <w:rPr>
-          <w:lang w:val="en-US"/>
-        </w:rPr>
-      </w:pPr>
-      <w:r>
-        <w:rPr>
-          <w:rFonts w:eastAsia="Times New Roman" w:cs="Liberation Serif"/>
-          <w:sz w:val="22"/>
-          <w:szCs w:val="24"/>
-          <w:lang w:val="en-US" w:eastAsia="en-US" w:bidi="ar-SA"/>
-        </w:rPr>
-        <w:t>Understanding of business processes in IT, Automation, ITIL/ITSM;</w:t>
-      </w:r>
-    </w:p>
-    <w:p>
-      <w:pPr>
-        <w:pStyle w:val="TextBody"/>
-        <w:widowControl/>
-        <w:spacing w:before="0" w:after="0"/>
-        <w:ind w:left="0" w:right="0" w:hanging="0"/>
-        <w:contextualSpacing/>
-        <w:jc w:val="left"/>
-        <w:textAlignment w:val="auto"/>
-        <w:rPr>
-          <w:lang w:val="en-US"/>
-        </w:rPr>
-      </w:pPr>
-      <w:r>
-        <w:rPr>
-          <w:rFonts w:eastAsia="Times New Roman" w:cs="Liberation Serif"/>
-          <w:sz w:val="22"/>
-          <w:szCs w:val="24"/>
-          <w:lang w:val="en-US" w:eastAsia="en-US" w:bidi="ar-SA"/>
-        </w:rPr>
-        <w:t>Business relationship, Resource management, Issue management;</w:t>
-      </w:r>
-    </w:p>
-    <w:p>
-      <w:pPr>
-        <w:pStyle w:val="TextBody"/>
-        <w:widowControl/>
-        <w:spacing w:before="0" w:after="0"/>
-        <w:ind w:left="0" w:right="0" w:hanging="0"/>
-        <w:contextualSpacing/>
-        <w:jc w:val="left"/>
-        <w:textAlignment w:val="auto"/>
-        <w:rPr>
-          <w:lang w:val="en-US"/>
-        </w:rPr>
-      </w:pPr>
-      <w:r>
-        <w:rPr>
-          <w:rFonts w:eastAsia="Times New Roman" w:cs="Liberation Serif"/>
-          <w:sz w:val="22"/>
-          <w:szCs w:val="24"/>
-          <w:lang w:val="en-US" w:eastAsia="en-US" w:bidi="ar-SA"/>
-        </w:rPr>
-        <w:t>Responsibility for complex business-critical systems which involved hundreds processes and services, multiple databases etc.;</w:t>
-      </w:r>
-    </w:p>
-    <w:p>
-      <w:pPr>
-        <w:pStyle w:val="TextBody"/>
-        <w:widowControl/>
-        <w:spacing w:before="0" w:after="0"/>
-        <w:ind w:left="0" w:right="0" w:hanging="0"/>
-        <w:contextualSpacing/>
-        <w:jc w:val="left"/>
-        <w:textAlignment w:val="auto"/>
-        <w:rPr>
-          <w:lang w:val="en-US"/>
-        </w:rPr>
-      </w:pPr>
-      <w:r>
-        <w:rPr>
-          <w:rFonts w:eastAsia="Times New Roman" w:cs="Liberation Serif"/>
-          <w:sz w:val="22"/>
-          <w:szCs w:val="24"/>
-          <w:lang w:val="en-US" w:eastAsia="en-US" w:bidi="ar-SA"/>
-        </w:rPr>
-        <w:t>Responsibility for Investment Banking Systems, Online Banking, CRM, Request Tracking System, etc.;</w:t>
-      </w:r>
-    </w:p>
-    <w:p>
-      <w:pPr>
-        <w:pStyle w:val="TextBody"/>
-        <w:widowControl/>
-        <w:spacing w:before="0" w:after="0"/>
-        <w:ind w:left="0" w:right="0" w:hanging="0"/>
-        <w:contextualSpacing/>
-        <w:jc w:val="left"/>
-        <w:textAlignment w:val="auto"/>
-        <w:rPr>
-          <w:lang w:val="en-US"/>
-        </w:rPr>
-      </w:pPr>
-      <w:r>
-        <w:rPr>
-          <w:rFonts w:eastAsia="Times New Roman" w:cs="Liberation Serif"/>
-          <w:sz w:val="22"/>
-          <w:szCs w:val="24"/>
-          <w:lang w:val="en-US" w:eastAsia="en-US" w:bidi="ar-SA"/>
-        </w:rPr>
-        <w:t>Quality management through Functional Testing, Load Testing, Monitoring, Maintenance, User Support etc</w:t>
-      </w:r>
-    </w:p>
-    <w:p>
-      <w:pPr>
-        <w:pStyle w:val="TextBody"/>
-        <w:widowControl/>
-        <w:spacing w:before="0" w:after="0"/>
-        <w:ind w:left="0" w:right="0" w:hanging="0"/>
-        <w:contextualSpacing/>
-        <w:jc w:val="left"/>
-        <w:textAlignment w:val="auto"/>
-        <w:rPr>
-          <w:rFonts w:ascii="Arial" w:hAnsi="Arial" w:eastAsia="Times New Roman" w:cs="Liberation Serif"/>
-          <w:sz w:val="22"/>
-          <w:szCs w:val="24"/>
-          <w:lang w:val="en-US" w:eastAsia="en-US" w:bidi="ar-SA"/>
-        </w:rPr>
-      </w:pPr>
-      <w:r>
-        <w:rPr>
-          <w:rFonts w:eastAsia="Times New Roman" w:cs="Liberation Serif"/>
-          <w:sz w:val="22"/>
-          <w:szCs w:val="24"/>
-          <w:lang w:val="en-US" w:eastAsia="en-US" w:bidi="ar-SA"/>
-        </w:rPr>
-      </w:r>
-    </w:p>
-    <w:p>
-      <w:pPr>
-        <w:pStyle w:val="TextBody"/>
-        <w:widowControl/>
-        <w:spacing w:before="0" w:after="0"/>
-        <w:ind w:left="0" w:right="0" w:hanging="0"/>
-        <w:contextualSpacing/>
-        <w:jc w:val="left"/>
-        <w:textAlignment w:val="auto"/>
-        <w:rPr>
-          <w:lang w:val="en-US"/>
-        </w:rPr>
-      </w:pPr>
-      <w:r>
-        <w:rPr>
-          <w:rFonts w:eastAsia="Times New Roman" w:cs="Liberation Serif"/>
-          <w:sz w:val="22"/>
-          <w:szCs w:val="24"/>
-          <w:lang w:val="en-US" w:eastAsia="en-US" w:bidi="ar-SA"/>
-        </w:rPr>
-        <w:t>People management skills:</w:t>
-      </w:r>
-    </w:p>
-    <w:p>
-      <w:pPr>
-        <w:pStyle w:val="TextBody"/>
-        <w:widowControl/>
-        <w:spacing w:before="0" w:after="0"/>
-        <w:ind w:left="0" w:right="0" w:hanging="0"/>
-        <w:contextualSpacing/>
-        <w:jc w:val="left"/>
-        <w:textAlignment w:val="auto"/>
-        <w:rPr>
-          <w:lang w:val="en-US"/>
-        </w:rPr>
-      </w:pPr>
-      <w:r>
-        <w:rPr>
-          <w:rFonts w:eastAsia="Times New Roman" w:cs="Liberation Serif"/>
-          <w:sz w:val="22"/>
-          <w:szCs w:val="24"/>
-          <w:lang w:val="en-US" w:eastAsia="en-US" w:bidi="ar-SA"/>
-        </w:rPr>
-        <w:t>Leadership, effective communication and interaction, knowledge management;</w:t>
-      </w:r>
-    </w:p>
-    <w:p>
-      <w:pPr>
-        <w:pStyle w:val="TextBody"/>
-        <w:widowControl/>
-        <w:spacing w:before="0" w:after="0"/>
-        <w:ind w:left="0" w:right="0" w:hanging="0"/>
-        <w:contextualSpacing/>
-        <w:jc w:val="left"/>
-        <w:textAlignment w:val="auto"/>
-        <w:rPr>
-          <w:lang w:val="en-US"/>
-        </w:rPr>
-      </w:pPr>
-      <w:r>
-        <w:rPr>
-          <w:rFonts w:eastAsia="Times New Roman" w:cs="Liberation Serif"/>
-          <w:sz w:val="22"/>
-          <w:szCs w:val="24"/>
-          <w:lang w:val="en-US" w:eastAsia="en-US" w:bidi="ar-SA"/>
-        </w:rPr>
-        <w:t>Conflict management, Motivation;</w:t>
-      </w:r>
-    </w:p>
-    <w:p>
-      <w:pPr>
-        <w:pStyle w:val="TextBody"/>
-        <w:widowControl/>
-        <w:spacing w:before="0" w:after="0"/>
-        <w:ind w:left="0" w:right="0" w:hanging="0"/>
-        <w:contextualSpacing/>
-        <w:jc w:val="left"/>
-        <w:textAlignment w:val="auto"/>
-        <w:rPr>
-          <w:lang w:val="en-US"/>
-        </w:rPr>
-      </w:pPr>
-      <w:r>
-        <w:rPr>
-          <w:rFonts w:eastAsia="Times New Roman" w:cs="Liberation Serif"/>
-          <w:sz w:val="22"/>
-          <w:szCs w:val="24"/>
-          <w:lang w:val="en-US" w:eastAsia="en-US" w:bidi="ar-SA"/>
-        </w:rPr>
-        <w:t>Annual employees assessment and promotion.</w:t>
-      </w:r>
-    </w:p>
-    <w:p>
-      <w:pPr>
-        <w:pStyle w:val="TextBody"/>
-        <w:widowControl/>
-        <w:spacing w:before="0" w:after="0"/>
-        <w:ind w:left="0" w:right="0" w:hanging="0"/>
-        <w:contextualSpacing/>
-        <w:jc w:val="left"/>
-        <w:textAlignment w:val="auto"/>
-        <w:rPr>
-          <w:rFonts w:ascii="Arial" w:hAnsi="Arial" w:eastAsia="Times New Roman" w:cs="Liberation Serif"/>
-          <w:sz w:val="22"/>
-          <w:szCs w:val="24"/>
-          <w:lang w:val="en-US" w:eastAsia="en-US" w:bidi="ar-SA"/>
-        </w:rPr>
-      </w:pPr>
-      <w:r>
-        <w:rPr>
-          <w:rFonts w:eastAsia="Times New Roman" w:cs="Liberation Serif"/>
-          <w:sz w:val="22"/>
-          <w:szCs w:val="24"/>
-          <w:lang w:val="en-US" w:eastAsia="en-US" w:bidi="ar-SA"/>
-        </w:rPr>
-      </w:r>
-    </w:p>
-    <w:p>
-      <w:pPr>
-        <w:pStyle w:val="TextBody"/>
-        <w:widowControl/>
-        <w:spacing w:before="0" w:after="0"/>
-        <w:ind w:left="0" w:right="0" w:hanging="0"/>
-        <w:contextualSpacing/>
-        <w:jc w:val="left"/>
-        <w:textAlignment w:val="auto"/>
-        <w:rPr>
-          <w:lang w:val="en-US"/>
-        </w:rPr>
-      </w:pPr>
-      <w:r>
-        <w:rPr>
-          <w:rFonts w:eastAsia="Times New Roman" w:cs="Liberation Serif"/>
-          <w:sz w:val="22"/>
-          <w:szCs w:val="24"/>
-          <w:lang w:val="en-US" w:eastAsia="en-US" w:bidi="ar-SA"/>
-        </w:rPr>
-        <w:t>Technical skills:</w:t>
-      </w:r>
-    </w:p>
-    <w:p>
-      <w:pPr>
-        <w:pStyle w:val="TextBody"/>
-        <w:widowControl/>
-        <w:spacing w:before="0" w:after="0"/>
-        <w:ind w:left="0" w:right="0" w:hanging="0"/>
-        <w:contextualSpacing/>
-        <w:jc w:val="left"/>
-        <w:textAlignment w:val="auto"/>
-        <w:rPr>
-          <w:lang w:val="en-US"/>
-        </w:rPr>
-      </w:pPr>
-      <w:r>
-        <w:rPr>
-          <w:rFonts w:eastAsia="Times New Roman" w:cs="Liberation Serif"/>
-          <w:sz w:val="22"/>
-          <w:szCs w:val="24"/>
-          <w:lang w:val="en-US" w:eastAsia="en-US" w:bidi="ar-SA"/>
-        </w:rPr>
-        <w:t>Deep understanding of principles necessary to create robust, secure, scalable software systems;</w:t>
-      </w:r>
-    </w:p>
-    <w:p>
-      <w:pPr>
-        <w:pStyle w:val="TextBody"/>
-        <w:widowControl/>
-        <w:spacing w:before="0" w:after="0"/>
-        <w:ind w:left="0" w:right="0" w:hanging="0"/>
-        <w:contextualSpacing/>
-        <w:jc w:val="left"/>
-        <w:textAlignment w:val="auto"/>
-        <w:rPr>
-          <w:lang w:val="en-US"/>
-        </w:rPr>
-      </w:pPr>
-      <w:r>
-        <w:rPr>
-          <w:rFonts w:eastAsia="Times New Roman" w:cs="Liberation Serif"/>
-          <w:sz w:val="22"/>
-          <w:szCs w:val="24"/>
-          <w:lang w:val="en-US" w:eastAsia="en-US" w:bidi="ar-SA"/>
-        </w:rPr>
-        <w:t>Programming languages: C++, C#, .Net, Java, Objective-C, SQL, Python, Perl, Assembler;</w:t>
-      </w:r>
-    </w:p>
-    <w:p>
-      <w:pPr>
-        <w:pStyle w:val="TextBody"/>
-        <w:widowControl/>
-        <w:spacing w:before="0" w:after="0"/>
-        <w:ind w:left="0" w:right="0" w:hanging="0"/>
-        <w:contextualSpacing/>
-        <w:jc w:val="left"/>
-        <w:textAlignment w:val="auto"/>
-        <w:rPr>
-          <w:lang w:val="en-US"/>
-        </w:rPr>
-      </w:pPr>
-      <w:r>
-        <w:rPr>
-          <w:rFonts w:eastAsia="Times New Roman" w:cs="Liberation Serif"/>
-          <w:sz w:val="22"/>
-          <w:szCs w:val="24"/>
-          <w:lang w:val="en-US" w:eastAsia="en-US" w:bidi="ar-SA"/>
-        </w:rPr>
-        <w:t>Architecture &amp; platforms: Linux, Solaris, Windows, UML, Design Patterns;</w:t>
-      </w:r>
-    </w:p>
-    <w:p>
-      <w:pPr>
-        <w:pStyle w:val="TextBody"/>
-        <w:widowControl/>
-        <w:spacing w:before="0" w:after="0"/>
-        <w:ind w:left="0" w:right="0" w:hanging="0"/>
-        <w:contextualSpacing/>
-        <w:jc w:val="left"/>
-        <w:textAlignment w:val="auto"/>
-        <w:rPr>
-          <w:lang w:val="en-US"/>
-        </w:rPr>
-      </w:pPr>
-      <w:r>
-        <w:rPr>
-          <w:rFonts w:eastAsia="Times New Roman" w:cs="Liberation Serif"/>
-          <w:sz w:val="22"/>
-          <w:szCs w:val="24"/>
-          <w:lang w:val="en-US" w:eastAsia="en-US" w:bidi="ar-SA"/>
-        </w:rPr>
-        <w:t>Web technologies: HTML, XML, XSLT, PHP, LAMP;</w:t>
-      </w:r>
-    </w:p>
-    <w:p>
-      <w:pPr>
-        <w:pStyle w:val="TextBody"/>
-        <w:widowControl/>
-        <w:spacing w:before="0" w:after="0"/>
-        <w:ind w:left="0" w:right="0" w:hanging="0"/>
-        <w:contextualSpacing/>
-        <w:jc w:val="left"/>
-        <w:textAlignment w:val="auto"/>
-        <w:rPr>
-          <w:lang w:val="en-US"/>
-        </w:rPr>
-      </w:pPr>
-      <w:r>
-        <w:rPr>
-          <w:rFonts w:eastAsia="Times New Roman" w:cs="Liberation Serif"/>
-          <w:sz w:val="22"/>
-          <w:szCs w:val="24"/>
-          <w:lang w:val="en-US" w:eastAsia="en-US" w:bidi="ar-SA"/>
-        </w:rPr>
-        <w:t>Source Control: Git, SVN (Subversion), CVS, Clearcase, Source Safe;</w:t>
-      </w:r>
-    </w:p>
-    <w:p>
-      <w:pPr>
-        <w:pStyle w:val="TextBody"/>
-        <w:widowControl/>
-        <w:spacing w:before="0" w:after="0"/>
-        <w:ind w:left="0" w:right="0" w:hanging="0"/>
-        <w:contextualSpacing/>
-        <w:jc w:val="left"/>
-        <w:textAlignment w:val="auto"/>
-        <w:rPr>
-          <w:lang w:val="en-US"/>
-        </w:rPr>
-      </w:pPr>
-      <w:r>
-        <w:rPr>
-          <w:rFonts w:eastAsia="Times New Roman" w:cs="Liberation Serif"/>
-          <w:sz w:val="22"/>
-          <w:szCs w:val="24"/>
-          <w:lang w:val="en-US" w:eastAsia="en-US" w:bidi="ar-SA"/>
-        </w:rPr>
-        <w:t>Virtualization: VMware, Xen, OpenVZ.</w:t>
-      </w:r>
-    </w:p>
-    <w:p>
-      <w:pPr>
-        <w:pStyle w:val="TextBody"/>
-        <w:widowControl/>
-        <w:spacing w:before="0" w:after="0"/>
-        <w:ind w:left="0" w:right="0" w:hanging="0"/>
-        <w:contextualSpacing/>
-        <w:jc w:val="left"/>
-        <w:textAlignment w:val="auto"/>
-        <w:rPr>
-          <w:rFonts w:ascii="Arial" w:hAnsi="Arial" w:eastAsia="Times New Roman" w:cs="Liberation Serif"/>
-          <w:sz w:val="22"/>
-          <w:szCs w:val="24"/>
-          <w:lang w:val="en-US" w:eastAsia="en-US" w:bidi="ar-SA"/>
-        </w:rPr>
-      </w:pPr>
-      <w:r>
-        <w:rPr>
-          <w:rFonts w:eastAsia="Times New Roman" w:cs="Liberation Serif"/>
-          <w:sz w:val="22"/>
-          <w:szCs w:val="24"/>
-          <w:lang w:val="en-US" w:eastAsia="en-US" w:bidi="ar-SA"/>
-        </w:rPr>
-      </w:r>
-    </w:p>
-    <w:p>
-      <w:pPr>
-        <w:pStyle w:val="Normal"/>
-        <w:widowControl/>
-        <w:spacing w:before="0" w:after="0"/>
-        <w:ind w:left="0" w:right="0" w:hanging="0"/>
-        <w:contextualSpacing/>
-        <w:jc w:val="left"/>
-        <w:textAlignment w:val="auto"/>
-        <w:rPr>
-          <w:lang w:val="en-US"/>
-        </w:rPr>
-      </w:pPr>
+        <w:t xml:space="preserve">2013 – </w:t>
+      </w:r>
       <w:r>
         <w:rPr>
           <w:rFonts w:eastAsia="Times New Roman" w:cs="Liberation Serif"/>
@@ -1138,20 +1826,8 @@
           <w:szCs w:val="24"/>
           <w:lang w:val="en-US" w:eastAsia="en-US" w:bidi="ar-SA"/>
         </w:rPr>
-        <w:t>EXPERIENCE</w:t>
-      </w:r>
-    </w:p>
-    <w:p>
-      <w:pPr>
-        <w:pStyle w:val="Normal"/>
-        <w:widowControl/>
-        <w:spacing w:before="0" w:after="0"/>
-        <w:ind w:left="0" w:right="0" w:hanging="0"/>
-        <w:contextualSpacing/>
-        <w:jc w:val="left"/>
-        <w:textAlignment w:val="auto"/>
-        <w:rPr/>
-      </w:pPr>
+        <w:t>2016</w:t>
+      </w:r>
       <w:r>
         <w:rPr>
           <w:rFonts w:eastAsia="Times New Roman" w:cs="Liberation Serif"/>
@@ -1160,9 +1836,9 @@
           <w:szCs w:val="24"/>
           <w:lang w:val="en-US" w:eastAsia="en-US" w:bidi="ar-SA"/>
         </w:rPr>
-        <w:t>2013 – Present, Software Development Engineer, NCBI (</w:t>
-      </w:r>
-      <w:hyperlink r:id="rId3">
+        <w:t>, Software Development Engineer, NCBI (</w:t>
+      </w:r>
+      <w:hyperlink r:id="rId4">
         <w:r>
           <w:rPr>
             <w:rStyle w:val="InternetLink"/>
@@ -1197,9 +1873,7 @@
         <w:contextualSpacing/>
         <w:jc w:val="left"/>
         <w:textAlignment w:val="auto"/>
-        <w:rPr>
-          <w:lang w:val="en-US"/>
-        </w:rPr>
+        <w:rPr/>
       </w:pPr>
       <w:r>
         <w:rPr>
@@ -1220,9 +1894,7 @@
         <w:contextualSpacing/>
         <w:jc w:val="left"/>
         <w:textAlignment w:val="auto"/>
-        <w:rPr>
-          <w:lang w:val="en-US"/>
-        </w:rPr>
+        <w:rPr/>
       </w:pPr>
       <w:r>
         <w:rPr>
@@ -1243,13 +1915,11 @@
           <w:numId w:val="8"/>
         </w:numPr>
         <w:spacing w:before="0" w:after="0"/>
-        <w:ind w:left="360" w:right="0" w:hanging="360"/>
-        <w:contextualSpacing/>
-        <w:jc w:val="left"/>
-        <w:textAlignment w:val="auto"/>
-        <w:rPr>
-          <w:lang w:val="en-US"/>
-        </w:rPr>
+        <w:ind w:left="720" w:right="0" w:hanging="360"/>
+        <w:contextualSpacing/>
+        <w:jc w:val="left"/>
+        <w:textAlignment w:val="auto"/>
+        <w:rPr/>
       </w:pPr>
       <w:r>
         <w:rPr>
@@ -1270,13 +1940,11 @@
           <w:numId w:val="8"/>
         </w:numPr>
         <w:spacing w:before="0" w:after="0"/>
-        <w:ind w:left="360" w:right="0" w:hanging="360"/>
-        <w:contextualSpacing/>
-        <w:jc w:val="left"/>
-        <w:textAlignment w:val="auto"/>
-        <w:rPr>
-          <w:lang w:val="en-US"/>
-        </w:rPr>
+        <w:ind w:left="720" w:right="0" w:hanging="360"/>
+        <w:contextualSpacing/>
+        <w:jc w:val="left"/>
+        <w:textAlignment w:val="auto"/>
+        <w:rPr/>
       </w:pPr>
       <w:r>
         <w:rPr>
@@ -1297,13 +1965,11 @@
           <w:numId w:val="8"/>
         </w:numPr>
         <w:spacing w:before="0" w:after="0"/>
-        <w:ind w:left="360" w:right="0" w:hanging="360"/>
-        <w:contextualSpacing/>
-        <w:jc w:val="left"/>
-        <w:textAlignment w:val="auto"/>
-        <w:rPr>
-          <w:lang w:val="en-US"/>
-        </w:rPr>
+        <w:ind w:left="720" w:right="0" w:hanging="360"/>
+        <w:contextualSpacing/>
+        <w:jc w:val="left"/>
+        <w:textAlignment w:val="auto"/>
+        <w:rPr/>
       </w:pPr>
       <w:r>
         <w:rPr>
@@ -1324,13 +1990,11 @@
           <w:numId w:val="8"/>
         </w:numPr>
         <w:spacing w:before="0" w:after="0"/>
-        <w:ind w:left="360" w:right="0" w:hanging="360"/>
-        <w:contextualSpacing/>
-        <w:jc w:val="left"/>
-        <w:textAlignment w:val="auto"/>
-        <w:rPr>
-          <w:lang w:val="en-US"/>
-        </w:rPr>
+        <w:ind w:left="720" w:right="0" w:hanging="360"/>
+        <w:contextualSpacing/>
+        <w:jc w:val="left"/>
+        <w:textAlignment w:val="auto"/>
+        <w:rPr/>
       </w:pPr>
       <w:r>
         <w:rPr>
@@ -1351,13 +2015,11 @@
           <w:numId w:val="8"/>
         </w:numPr>
         <w:spacing w:before="0" w:after="0"/>
-        <w:ind w:left="360" w:right="0" w:hanging="360"/>
-        <w:contextualSpacing/>
-        <w:jc w:val="left"/>
-        <w:textAlignment w:val="auto"/>
-        <w:rPr>
-          <w:lang w:val="en-US"/>
-        </w:rPr>
+        <w:ind w:left="720" w:right="0" w:hanging="360"/>
+        <w:contextualSpacing/>
+        <w:jc w:val="left"/>
+        <w:textAlignment w:val="auto"/>
+        <w:rPr/>
       </w:pPr>
       <w:r>
         <w:rPr>
@@ -1378,13 +2040,11 @@
           <w:numId w:val="8"/>
         </w:numPr>
         <w:spacing w:before="0" w:after="0"/>
-        <w:ind w:left="360" w:right="0" w:hanging="360"/>
-        <w:contextualSpacing/>
-        <w:jc w:val="left"/>
-        <w:textAlignment w:val="auto"/>
-        <w:rPr>
-          <w:lang w:val="en-US"/>
-        </w:rPr>
+        <w:ind w:left="720" w:right="0" w:hanging="360"/>
+        <w:contextualSpacing/>
+        <w:jc w:val="left"/>
+        <w:textAlignment w:val="auto"/>
+        <w:rPr/>
       </w:pPr>
       <w:r>
         <w:rPr>
@@ -1405,13 +2065,11 @@
           <w:numId w:val="8"/>
         </w:numPr>
         <w:spacing w:before="0" w:after="0"/>
-        <w:ind w:left="360" w:right="0" w:hanging="360"/>
-        <w:contextualSpacing/>
-        <w:jc w:val="left"/>
-        <w:textAlignment w:val="auto"/>
-        <w:rPr>
-          <w:lang w:val="en-US"/>
-        </w:rPr>
+        <w:ind w:left="720" w:right="0" w:hanging="360"/>
+        <w:contextualSpacing/>
+        <w:jc w:val="left"/>
+        <w:textAlignment w:val="auto"/>
+        <w:rPr/>
       </w:pPr>
       <w:r>
         <w:rPr>
@@ -1432,40 +2090,20 @@
           <w:numId w:val="8"/>
         </w:numPr>
         <w:spacing w:before="0" w:after="0"/>
-        <w:ind w:left="360" w:right="0" w:hanging="360"/>
-        <w:contextualSpacing/>
-        <w:jc w:val="left"/>
-        <w:textAlignment w:val="auto"/>
-        <w:rPr>
-          <w:lang w:val="en-US"/>
-        </w:rPr>
-      </w:pPr>
-      <w:r>
-        <w:rPr>
-          <w:rFonts w:eastAsia="Times New Roman" w:cs="Liberation Serif"/>
-          <w:sz w:val="22"/>
-          <w:szCs w:val="24"/>
-          <w:lang w:val="en-US" w:eastAsia="en-US" w:bidi="ar-SA"/>
-        </w:rPr>
-        <w:t xml:space="preserve">Reimplemented and replaced several components of the system which did not satisfy requirements for security, maintainability and monitoring. This helped to stay </w:t>
-      </w:r>
-      <w:r>
-        <w:rPr>
-          <w:rFonts w:eastAsia="Times New Roman" w:cs="Liberation Serif"/>
-          <w:sz w:val="22"/>
-          <w:szCs w:val="24"/>
-          <w:lang w:val="en-US" w:eastAsia="en-US" w:bidi="ar-SA"/>
-        </w:rPr>
-        <w:t>online during</w:t>
-      </w:r>
-      <w:r>
-        <w:rPr>
-          <w:rFonts w:eastAsia="Times New Roman" w:cs="Liberation Serif"/>
-          <w:sz w:val="22"/>
-          <w:szCs w:val="24"/>
-          <w:lang w:val="en-US" w:eastAsia="en-US" w:bidi="ar-SA"/>
-        </w:rPr>
-        <w:t xml:space="preserve"> several brute force attacks from the Internet.</w:t>
+        <w:ind w:left="720" w:right="0" w:hanging="360"/>
+        <w:contextualSpacing/>
+        <w:jc w:val="left"/>
+        <w:textAlignment w:val="auto"/>
+        <w:rPr/>
+      </w:pPr>
+      <w:r>
+        <w:rPr>
+          <w:rFonts w:eastAsia="Times New Roman" w:cs="Liberation Serif"/>
+          <w:sz w:val="22"/>
+          <w:szCs w:val="24"/>
+          <w:lang w:val="en-US" w:eastAsia="en-US" w:bidi="ar-SA"/>
+        </w:rPr>
+        <w:t>Reimplemented and replaced several components of the system which did not satisfy requirements for security, maintainability and monitoring. This helped to stay online during several brute force attacks from the Internet.</w:t>
       </w:r>
     </w:p>
     <w:p>
@@ -1477,13 +2115,11 @@
           <w:numId w:val="8"/>
         </w:numPr>
         <w:spacing w:before="0" w:after="0"/>
-        <w:ind w:left="360" w:right="0" w:hanging="360"/>
-        <w:contextualSpacing/>
-        <w:jc w:val="left"/>
-        <w:textAlignment w:val="auto"/>
-        <w:rPr>
-          <w:lang w:val="en-US"/>
-        </w:rPr>
+        <w:ind w:left="720" w:right="0" w:hanging="360"/>
+        <w:contextualSpacing/>
+        <w:jc w:val="left"/>
+        <w:textAlignment w:val="auto"/>
+        <w:rPr/>
       </w:pPr>
       <w:r>
         <w:rPr>
@@ -1503,9 +2139,7 @@
         <w:ind w:left="0" w:right="0" w:hanging="0"/>
         <w:jc w:val="left"/>
         <w:textAlignment w:val="auto"/>
-        <w:rPr>
-          <w:lang w:val="en-US"/>
-        </w:rPr>
+        <w:rPr/>
       </w:pPr>
       <w:r>
         <w:rPr>
@@ -1525,9 +2159,7 @@
         <w:ind w:left="0" w:right="0" w:hanging="0"/>
         <w:jc w:val="left"/>
         <w:textAlignment w:val="auto"/>
-        <w:rPr>
-          <w:lang w:val="en-US"/>
-        </w:rPr>
+        <w:rPr/>
       </w:pPr>
       <w:r>
         <w:rPr>
@@ -1594,7 +2226,7 @@
         </w:rPr>
         <w:t>2010 – 2013, Head of Corporate Business Technology, Otkritie (</w:t>
       </w:r>
-      <w:hyperlink r:id="rId4">
+      <w:hyperlink r:id="rId5">
         <w:r>
           <w:rPr>
             <w:rStyle w:val="InternetLink"/>
@@ -1671,7 +2303,7 @@
           <w:numId w:val="8"/>
         </w:numPr>
         <w:spacing w:before="0" w:after="0"/>
-        <w:ind w:left="360" w:right="0" w:hanging="360"/>
+        <w:ind w:left="720" w:right="0" w:hanging="360"/>
         <w:contextualSpacing/>
         <w:jc w:val="left"/>
         <w:textAlignment w:val="auto"/>
@@ -1698,7 +2330,7 @@
           <w:numId w:val="8"/>
         </w:numPr>
         <w:spacing w:before="0" w:after="0"/>
-        <w:ind w:left="360" w:right="0" w:hanging="360"/>
+        <w:ind w:left="720" w:right="0" w:hanging="360"/>
         <w:contextualSpacing/>
         <w:jc w:val="left"/>
         <w:textAlignment w:val="auto"/>
@@ -1725,7 +2357,7 @@
           <w:numId w:val="8"/>
         </w:numPr>
         <w:spacing w:before="0" w:after="0"/>
-        <w:ind w:left="360" w:right="0" w:hanging="360"/>
+        <w:ind w:left="720" w:right="0" w:hanging="360"/>
         <w:contextualSpacing/>
         <w:jc w:val="left"/>
         <w:textAlignment w:val="auto"/>
@@ -1752,7 +2384,7 @@
           <w:numId w:val="8"/>
         </w:numPr>
         <w:spacing w:before="0" w:after="0"/>
-        <w:ind w:left="360" w:right="0" w:hanging="360"/>
+        <w:ind w:left="720" w:right="0" w:hanging="360"/>
         <w:contextualSpacing/>
         <w:jc w:val="left"/>
         <w:textAlignment w:val="auto"/>
@@ -1779,7 +2411,7 @@
           <w:numId w:val="8"/>
         </w:numPr>
         <w:spacing w:before="0" w:after="0"/>
-        <w:ind w:left="360" w:right="0" w:hanging="360"/>
+        <w:ind w:left="720" w:right="0" w:hanging="360"/>
         <w:contextualSpacing/>
         <w:jc w:val="left"/>
         <w:textAlignment w:val="auto"/>
@@ -1806,7 +2438,7 @@
           <w:numId w:val="8"/>
         </w:numPr>
         <w:spacing w:before="0" w:after="0"/>
-        <w:ind w:left="360" w:right="0" w:hanging="360"/>
+        <w:ind w:left="720" w:right="0" w:hanging="360"/>
         <w:contextualSpacing/>
         <w:jc w:val="left"/>
         <w:textAlignment w:val="auto"/>
@@ -1833,7 +2465,7 @@
           <w:numId w:val="8"/>
         </w:numPr>
         <w:spacing w:before="0" w:after="0"/>
-        <w:ind w:left="360" w:right="0" w:hanging="360"/>
+        <w:ind w:left="720" w:right="0" w:hanging="360"/>
         <w:contextualSpacing/>
         <w:jc w:val="left"/>
         <w:textAlignment w:val="auto"/>
@@ -1860,7 +2492,7 @@
           <w:numId w:val="8"/>
         </w:numPr>
         <w:spacing w:before="0" w:after="0"/>
-        <w:ind w:left="360" w:right="0" w:hanging="360"/>
+        <w:ind w:left="720" w:right="0" w:hanging="360"/>
         <w:contextualSpacing/>
         <w:jc w:val="left"/>
         <w:textAlignment w:val="auto"/>
@@ -1887,7 +2519,7 @@
           <w:numId w:val="8"/>
         </w:numPr>
         <w:spacing w:before="0" w:after="0"/>
-        <w:ind w:left="360" w:right="0" w:hanging="360"/>
+        <w:ind w:left="720" w:right="0" w:hanging="360"/>
         <w:contextualSpacing/>
         <w:jc w:val="left"/>
         <w:textAlignment w:val="auto"/>
@@ -1914,7 +2546,7 @@
           <w:numId w:val="8"/>
         </w:numPr>
         <w:spacing w:before="0" w:after="0"/>
-        <w:ind w:left="360" w:right="0" w:hanging="360"/>
+        <w:ind w:left="720" w:right="0" w:hanging="360"/>
         <w:contextualSpacing/>
         <w:jc w:val="left"/>
         <w:textAlignment w:val="auto"/>
@@ -1941,7 +2573,7 @@
           <w:numId w:val="8"/>
         </w:numPr>
         <w:spacing w:before="0" w:after="0"/>
-        <w:ind w:left="360" w:right="0" w:hanging="360"/>
+        <w:ind w:left="720" w:right="0" w:hanging="360"/>
         <w:contextualSpacing/>
         <w:jc w:val="left"/>
         <w:textAlignment w:val="auto"/>
@@ -1968,7 +2600,7 @@
           <w:numId w:val="8"/>
         </w:numPr>
         <w:spacing w:before="0" w:after="0"/>
-        <w:ind w:left="360" w:right="0" w:hanging="360"/>
+        <w:ind w:left="720" w:right="0" w:hanging="360"/>
         <w:contextualSpacing/>
         <w:jc w:val="left"/>
         <w:textAlignment w:val="auto"/>
@@ -2098,6 +2730,31 @@
         <w:contextualSpacing/>
         <w:jc w:val="left"/>
         <w:textAlignment w:val="auto"/>
+        <w:rPr>
+          <w:rFonts w:ascii="Arial" w:hAnsi="Arial" w:eastAsia="Times New Roman" w:cs="Times New Roman"/>
+          <w:sz w:val="22"/>
+          <w:szCs w:val="24"/>
+          <w:lang w:val="en-US" w:eastAsia="en-US" w:bidi="ar-SA"/>
+        </w:rPr>
+      </w:pPr>
+      <w:r>
+        <w:rPr>
+          <w:rFonts w:eastAsia="Times New Roman" w:cs="Times New Roman"/>
+          <w:sz w:val="22"/>
+          <w:szCs w:val="24"/>
+          <w:lang w:val="en-US" w:eastAsia="en-US" w:bidi="ar-SA"/>
+        </w:rPr>
+      </w:r>
+    </w:p>
+    <w:p>
+      <w:pPr>
+        <w:pStyle w:val="Normal"/>
+        <w:widowControl/>
+        <w:spacing w:before="0" w:after="0"/>
+        <w:ind w:left="0" w:right="0" w:hanging="0"/>
+        <w:contextualSpacing/>
+        <w:jc w:val="left"/>
+        <w:textAlignment w:val="auto"/>
         <w:rPr/>
       </w:pPr>
       <w:r>
@@ -2110,7 +2767,7 @@
         </w:rPr>
         <w:t>2009 – 2010, Manager of FX Market Team (AVP), Deutsche Bank (</w:t>
       </w:r>
-      <w:hyperlink r:id="rId5">
+      <w:hyperlink r:id="rId6">
         <w:r>
           <w:rPr>
             <w:rStyle w:val="InternetLink"/>
@@ -2208,7 +2865,7 @@
           <w:numId w:val="7"/>
         </w:numPr>
         <w:spacing w:before="0" w:after="0"/>
-        <w:ind w:left="360" w:right="0" w:hanging="360"/>
+        <w:ind w:left="720" w:right="0" w:hanging="360"/>
         <w:contextualSpacing/>
         <w:jc w:val="left"/>
         <w:textAlignment w:val="auto"/>
@@ -2235,7 +2892,7 @@
           <w:numId w:val="7"/>
         </w:numPr>
         <w:spacing w:before="0" w:after="0"/>
-        <w:ind w:left="360" w:right="0" w:hanging="360"/>
+        <w:ind w:left="720" w:right="0" w:hanging="360"/>
         <w:contextualSpacing/>
         <w:jc w:val="left"/>
         <w:textAlignment w:val="auto"/>
@@ -2262,7 +2919,7 @@
           <w:numId w:val="7"/>
         </w:numPr>
         <w:spacing w:before="0" w:after="0"/>
-        <w:ind w:left="360" w:right="0" w:hanging="360"/>
+        <w:ind w:left="720" w:right="0" w:hanging="360"/>
         <w:contextualSpacing/>
         <w:jc w:val="left"/>
         <w:textAlignment w:val="auto"/>
@@ -2289,7 +2946,7 @@
           <w:numId w:val="7"/>
         </w:numPr>
         <w:spacing w:before="0" w:after="0"/>
-        <w:ind w:left="360" w:right="0" w:hanging="360"/>
+        <w:ind w:left="720" w:right="0" w:hanging="360"/>
         <w:contextualSpacing/>
         <w:jc w:val="left"/>
         <w:textAlignment w:val="auto"/>
@@ -2316,7 +2973,7 @@
           <w:numId w:val="7"/>
         </w:numPr>
         <w:spacing w:before="0" w:after="0"/>
-        <w:ind w:left="360" w:right="0" w:hanging="360"/>
+        <w:ind w:left="720" w:right="0" w:hanging="360"/>
         <w:contextualSpacing/>
         <w:jc w:val="left"/>
         <w:textAlignment w:val="auto"/>
@@ -2343,7 +3000,7 @@
           <w:numId w:val="7"/>
         </w:numPr>
         <w:spacing w:before="0" w:after="0"/>
-        <w:ind w:left="360" w:right="0" w:hanging="360"/>
+        <w:ind w:left="720" w:right="0" w:hanging="360"/>
         <w:contextualSpacing/>
         <w:jc w:val="left"/>
         <w:textAlignment w:val="auto"/>
@@ -2370,7 +3027,7 @@
           <w:numId w:val="7"/>
         </w:numPr>
         <w:spacing w:before="0" w:after="0"/>
-        <w:ind w:left="360" w:right="0" w:hanging="360"/>
+        <w:ind w:left="720" w:right="0" w:hanging="360"/>
         <w:contextualSpacing/>
         <w:jc w:val="left"/>
         <w:textAlignment w:val="auto"/>
@@ -2475,6 +3132,81 @@
         <w:contextualSpacing/>
         <w:jc w:val="left"/>
         <w:textAlignment w:val="auto"/>
+        <w:rPr>
+          <w:rFonts w:ascii="Arial" w:hAnsi="Arial" w:eastAsia="Times New Roman" w:cs="Times New Roman"/>
+          <w:sz w:val="22"/>
+          <w:szCs w:val="24"/>
+          <w:lang w:val="en-US" w:eastAsia="en-US" w:bidi="ar-SA"/>
+        </w:rPr>
+      </w:pPr>
+      <w:r>
+        <w:rPr>
+          <w:rFonts w:eastAsia="Times New Roman" w:cs="Times New Roman"/>
+          <w:sz w:val="22"/>
+          <w:szCs w:val="24"/>
+          <w:lang w:val="en-US" w:eastAsia="en-US" w:bidi="ar-SA"/>
+        </w:rPr>
+      </w:r>
+    </w:p>
+    <w:p>
+      <w:pPr>
+        <w:pStyle w:val="Normal"/>
+        <w:widowControl/>
+        <w:spacing w:before="0" w:after="0"/>
+        <w:ind w:left="0" w:right="0" w:hanging="0"/>
+        <w:contextualSpacing/>
+        <w:jc w:val="left"/>
+        <w:textAlignment w:val="auto"/>
+        <w:rPr>
+          <w:rFonts w:ascii="Arial" w:hAnsi="Arial" w:eastAsia="Times New Roman" w:cs="Times New Roman"/>
+          <w:sz w:val="22"/>
+          <w:szCs w:val="24"/>
+          <w:lang w:val="en-US" w:eastAsia="en-US" w:bidi="ar-SA"/>
+        </w:rPr>
+      </w:pPr>
+      <w:r>
+        <w:rPr>
+          <w:rFonts w:eastAsia="Times New Roman" w:cs="Times New Roman"/>
+          <w:sz w:val="22"/>
+          <w:szCs w:val="24"/>
+          <w:lang w:val="en-US" w:eastAsia="en-US" w:bidi="ar-SA"/>
+        </w:rPr>
+      </w:r>
+    </w:p>
+    <w:p>
+      <w:pPr>
+        <w:pStyle w:val="Normal"/>
+        <w:widowControl/>
+        <w:spacing w:before="0" w:after="0"/>
+        <w:ind w:left="0" w:right="0" w:hanging="0"/>
+        <w:contextualSpacing/>
+        <w:jc w:val="left"/>
+        <w:textAlignment w:val="auto"/>
+        <w:rPr>
+          <w:rFonts w:ascii="Arial" w:hAnsi="Arial" w:eastAsia="Times New Roman" w:cs="Times New Roman"/>
+          <w:sz w:val="22"/>
+          <w:szCs w:val="24"/>
+          <w:lang w:val="en-US" w:eastAsia="en-US" w:bidi="ar-SA"/>
+        </w:rPr>
+      </w:pPr>
+      <w:r>
+        <w:rPr>
+          <w:rFonts w:eastAsia="Times New Roman" w:cs="Times New Roman"/>
+          <w:sz w:val="22"/>
+          <w:szCs w:val="24"/>
+          <w:lang w:val="en-US" w:eastAsia="en-US" w:bidi="ar-SA"/>
+        </w:rPr>
+      </w:r>
+    </w:p>
+    <w:p>
+      <w:pPr>
+        <w:pStyle w:val="Normal"/>
+        <w:widowControl/>
+        <w:spacing w:before="0" w:after="0"/>
+        <w:ind w:left="0" w:right="0" w:hanging="0"/>
+        <w:contextualSpacing/>
+        <w:jc w:val="left"/>
+        <w:textAlignment w:val="auto"/>
         <w:rPr/>
       </w:pPr>
       <w:r>
@@ -2487,7 +3219,7 @@
         </w:rPr>
         <w:t>2007 – 2009, Technical Team Lead, UBS (</w:t>
       </w:r>
-      <w:hyperlink r:id="rId6">
+      <w:hyperlink r:id="rId7">
         <w:r>
           <w:rPr>
             <w:rStyle w:val="InternetLink"/>
@@ -2564,7 +3296,7 @@
           <w:numId w:val="6"/>
         </w:numPr>
         <w:spacing w:before="0" w:after="0"/>
-        <w:ind w:left="360" w:right="0" w:hanging="360"/>
+        <w:ind w:left="720" w:right="0" w:hanging="360"/>
         <w:contextualSpacing/>
         <w:jc w:val="left"/>
         <w:textAlignment w:val="auto"/>
@@ -2591,7 +3323,7 @@
           <w:numId w:val="6"/>
         </w:numPr>
         <w:spacing w:before="0" w:after="0"/>
-        <w:ind w:left="360" w:right="0" w:hanging="360"/>
+        <w:ind w:left="720" w:right="0" w:hanging="360"/>
         <w:contextualSpacing/>
         <w:jc w:val="left"/>
         <w:textAlignment w:val="auto"/>
@@ -2618,7 +3350,7 @@
           <w:numId w:val="6"/>
         </w:numPr>
         <w:spacing w:before="0" w:after="0"/>
-        <w:ind w:left="360" w:right="0" w:hanging="360"/>
+        <w:ind w:left="720" w:right="0" w:hanging="360"/>
         <w:contextualSpacing/>
         <w:jc w:val="left"/>
         <w:textAlignment w:val="auto"/>
@@ -2645,7 +3377,7 @@
           <w:numId w:val="6"/>
         </w:numPr>
         <w:spacing w:before="0" w:after="0"/>
-        <w:ind w:left="360" w:right="0" w:hanging="360"/>
+        <w:ind w:left="720" w:right="0" w:hanging="360"/>
         <w:contextualSpacing/>
         <w:jc w:val="left"/>
         <w:textAlignment w:val="auto"/>
@@ -2672,7 +3404,7 @@
           <w:numId w:val="6"/>
         </w:numPr>
         <w:spacing w:before="0" w:after="0"/>
-        <w:ind w:left="360" w:right="0" w:hanging="360"/>
+        <w:ind w:left="720" w:right="0" w:hanging="360"/>
         <w:contextualSpacing/>
         <w:jc w:val="left"/>
         <w:textAlignment w:val="auto"/>
@@ -2699,7 +3431,7 @@
           <w:numId w:val="6"/>
         </w:numPr>
         <w:spacing w:before="0" w:after="0"/>
-        <w:ind w:left="360" w:right="0" w:hanging="360"/>
+        <w:ind w:left="720" w:right="0" w:hanging="360"/>
         <w:contextualSpacing/>
         <w:jc w:val="left"/>
         <w:textAlignment w:val="auto"/>
@@ -2726,7 +3458,7 @@
           <w:numId w:val="6"/>
         </w:numPr>
         <w:spacing w:before="0" w:after="0"/>
-        <w:ind w:left="360" w:right="0" w:hanging="360"/>
+        <w:ind w:left="720" w:right="0" w:hanging="360"/>
         <w:contextualSpacing/>
         <w:jc w:val="left"/>
         <w:textAlignment w:val="auto"/>
@@ -2753,7 +3485,7 @@
           <w:numId w:val="6"/>
         </w:numPr>
         <w:spacing w:before="0" w:after="0"/>
-        <w:ind w:left="360" w:right="0" w:hanging="360"/>
+        <w:ind w:left="720" w:right="0" w:hanging="360"/>
         <w:contextualSpacing/>
         <w:jc w:val="left"/>
         <w:textAlignment w:val="auto"/>
@@ -2900,7 +3632,7 @@
           <w:numId w:val="5"/>
         </w:numPr>
         <w:spacing w:before="0" w:after="0"/>
-        <w:ind w:left="360" w:right="0" w:hanging="360"/>
+        <w:ind w:left="720" w:right="0" w:hanging="360"/>
         <w:contextualSpacing/>
         <w:jc w:val="left"/>
         <w:textAlignment w:val="auto"/>
@@ -2927,7 +3659,7 @@
           <w:numId w:val="5"/>
         </w:numPr>
         <w:spacing w:before="0" w:after="0"/>
-        <w:ind w:left="360" w:right="0" w:hanging="360"/>
+        <w:ind w:left="720" w:right="0" w:hanging="360"/>
         <w:contextualSpacing/>
         <w:jc w:val="left"/>
         <w:textAlignment w:val="auto"/>
@@ -2954,7 +3686,7 @@
           <w:numId w:val="5"/>
         </w:numPr>
         <w:spacing w:before="0" w:after="0"/>
-        <w:ind w:left="360" w:right="0" w:hanging="360"/>
+        <w:ind w:left="720" w:right="0" w:hanging="360"/>
         <w:contextualSpacing/>
         <w:jc w:val="left"/>
         <w:textAlignment w:val="auto"/>
@@ -2981,7 +3713,7 @@
           <w:numId w:val="5"/>
         </w:numPr>
         <w:spacing w:before="0" w:after="0"/>
-        <w:ind w:left="360" w:right="0" w:hanging="360"/>
+        <w:ind w:left="720" w:right="0" w:hanging="360"/>
         <w:contextualSpacing/>
         <w:jc w:val="left"/>
         <w:textAlignment w:val="auto"/>
@@ -3008,7 +3740,7 @@
           <w:numId w:val="5"/>
         </w:numPr>
         <w:spacing w:before="0" w:after="0"/>
-        <w:ind w:left="360" w:right="0" w:hanging="360"/>
+        <w:ind w:left="720" w:right="0" w:hanging="360"/>
         <w:contextualSpacing/>
         <w:jc w:val="left"/>
         <w:textAlignment w:val="auto"/>
@@ -3035,7 +3767,7 @@
           <w:numId w:val="5"/>
         </w:numPr>
         <w:spacing w:before="0" w:after="0"/>
-        <w:ind w:left="360" w:right="0" w:hanging="360"/>
+        <w:ind w:left="720" w:right="0" w:hanging="360"/>
         <w:contextualSpacing/>
         <w:jc w:val="left"/>
         <w:textAlignment w:val="auto"/>
@@ -3062,7 +3794,7 @@
           <w:numId w:val="5"/>
         </w:numPr>
         <w:spacing w:before="0" w:after="0"/>
-        <w:ind w:left="360" w:right="0" w:hanging="360"/>
+        <w:ind w:left="720" w:right="0" w:hanging="360"/>
         <w:contextualSpacing/>
         <w:jc w:val="left"/>
         <w:textAlignment w:val="auto"/>
@@ -3167,31 +3899,6 @@
         <w:contextualSpacing/>
         <w:jc w:val="left"/>
         <w:textAlignment w:val="auto"/>
-        <w:rPr>
-          <w:rFonts w:ascii="Arial" w:hAnsi="Arial" w:eastAsia="Times New Roman" w:cs="Times New Roman"/>
-          <w:sz w:val="22"/>
-          <w:szCs w:val="24"/>
-          <w:lang w:val="en-US" w:eastAsia="en-US" w:bidi="ar-SA"/>
-        </w:rPr>
-      </w:pPr>
-      <w:r>
-        <w:rPr>
-          <w:rFonts w:eastAsia="Times New Roman" w:cs="Times New Roman"/>
-          <w:sz w:val="22"/>
-          <w:szCs w:val="24"/>
-          <w:lang w:val="en-US" w:eastAsia="en-US" w:bidi="ar-SA"/>
-        </w:rPr>
-      </w:r>
-    </w:p>
-    <w:p>
-      <w:pPr>
-        <w:pStyle w:val="Normal"/>
-        <w:widowControl/>
-        <w:spacing w:before="0" w:after="0"/>
-        <w:ind w:left="0" w:right="0" w:hanging="0"/>
-        <w:contextualSpacing/>
-        <w:jc w:val="left"/>
-        <w:textAlignment w:val="auto"/>
         <w:rPr/>
       </w:pPr>
       <w:r>
@@ -3204,7 +3911,7 @@
         </w:rPr>
         <w:t>2006 – 2007, Senior Software Developer, CQG (</w:t>
       </w:r>
-      <w:hyperlink r:id="rId7">
+      <w:hyperlink r:id="rId8">
         <w:r>
           <w:rPr>
             <w:rStyle w:val="InternetLink"/>
@@ -3281,7 +3988,7 @@
           <w:numId w:val="4"/>
         </w:numPr>
         <w:spacing w:before="0" w:after="0"/>
-        <w:ind w:left="360" w:right="0" w:hanging="360"/>
+        <w:ind w:left="720" w:right="0" w:hanging="360"/>
         <w:contextualSpacing/>
         <w:jc w:val="left"/>
         <w:textAlignment w:val="auto"/>
@@ -3308,7 +4015,7 @@
           <w:numId w:val="4"/>
         </w:numPr>
         <w:spacing w:before="0" w:after="0"/>
-        <w:ind w:left="360" w:right="0" w:hanging="360"/>
+        <w:ind w:left="720" w:right="0" w:hanging="360"/>
         <w:contextualSpacing/>
         <w:jc w:val="left"/>
         <w:textAlignment w:val="auto"/>
@@ -3335,22 +4042,22 @@
           <w:numId w:val="4"/>
         </w:numPr>
         <w:spacing w:before="0" w:after="0"/>
-        <w:ind w:left="360" w:right="0" w:hanging="360"/>
-        <w:contextualSpacing/>
-        <w:jc w:val="left"/>
-        <w:textAlignment w:val="auto"/>
-        <w:rPr>
-          <w:lang w:val="en-US"/>
-        </w:rPr>
-      </w:pPr>
-      <w:r>
-        <w:rPr>
-          <w:rFonts w:eastAsia="Times New Roman" w:cs="Liberation Serif"/>
-          <w:sz w:val="22"/>
-          <w:szCs w:val="24"/>
-          <w:lang w:val="en-US" w:eastAsia="en-US" w:bidi="ar-SA"/>
-        </w:rPr>
-        <w:t>Delivered 3 projects from 2 to 3 month length</w:t>
+        <w:ind w:left="720" w:right="0" w:hanging="360"/>
+        <w:contextualSpacing/>
+        <w:jc w:val="left"/>
+        <w:textAlignment w:val="auto"/>
+        <w:rPr>
+          <w:lang w:val="en-US"/>
+        </w:rPr>
+      </w:pPr>
+      <w:r>
+        <w:rPr>
+          <w:rFonts w:eastAsia="Times New Roman" w:cs="Liberation Serif"/>
+          <w:sz w:val="22"/>
+          <w:szCs w:val="24"/>
+          <w:lang w:val="en-US" w:eastAsia="en-US" w:bidi="ar-SA"/>
+        </w:rPr>
+        <w:t>Designed event based data provisioning for multithreaded user interface</w:t>
       </w:r>
     </w:p>
     <w:p>
@@ -3362,22 +4069,22 @@
           <w:numId w:val="4"/>
         </w:numPr>
         <w:spacing w:before="0" w:after="0"/>
-        <w:ind w:left="360" w:right="0" w:hanging="360"/>
-        <w:contextualSpacing/>
-        <w:jc w:val="left"/>
-        <w:textAlignment w:val="auto"/>
-        <w:rPr>
-          <w:lang w:val="en-US"/>
-        </w:rPr>
-      </w:pPr>
-      <w:r>
-        <w:rPr>
-          <w:rFonts w:eastAsia="Times New Roman" w:cs="Liberation Serif"/>
-          <w:sz w:val="22"/>
-          <w:szCs w:val="24"/>
-          <w:lang w:val="en-US" w:eastAsia="en-US" w:bidi="ar-SA"/>
-        </w:rPr>
-        <w:t>Designed event based data provisioning for multithreaded user interface</w:t>
+        <w:ind w:left="720" w:right="0" w:hanging="360"/>
+        <w:contextualSpacing/>
+        <w:jc w:val="left"/>
+        <w:textAlignment w:val="auto"/>
+        <w:rPr>
+          <w:lang w:val="en-US"/>
+        </w:rPr>
+      </w:pPr>
+      <w:r>
+        <w:rPr>
+          <w:rFonts w:eastAsia="Times New Roman" w:cs="Liberation Serif"/>
+          <w:sz w:val="22"/>
+          <w:szCs w:val="24"/>
+          <w:lang w:val="en-US" w:eastAsia="en-US" w:bidi="ar-SA"/>
+        </w:rPr>
+        <w:t>Implemented new feature – Greeks values on depth-of-market trading interface – one additional column with corresponding valuated numbers – ActiveX control</w:t>
       </w:r>
     </w:p>
     <w:p>
@@ -3389,22 +4096,22 @@
           <w:numId w:val="4"/>
         </w:numPr>
         <w:spacing w:before="0" w:after="0"/>
-        <w:ind w:left="360" w:right="0" w:hanging="360"/>
-        <w:contextualSpacing/>
-        <w:jc w:val="left"/>
-        <w:textAlignment w:val="auto"/>
-        <w:rPr>
-          <w:lang w:val="en-US"/>
-        </w:rPr>
-      </w:pPr>
-      <w:r>
-        <w:rPr>
-          <w:rFonts w:eastAsia="Times New Roman" w:cs="Liberation Serif"/>
-          <w:sz w:val="22"/>
-          <w:szCs w:val="24"/>
-          <w:lang w:val="en-US" w:eastAsia="en-US" w:bidi="ar-SA"/>
-        </w:rPr>
-        <w:t>Implemented new feature – Greeks values on depth-of-market trading interface – one additional column with corresponding valuated numbers – ActiveX control</w:t>
+        <w:ind w:left="720" w:right="0" w:hanging="360"/>
+        <w:contextualSpacing/>
+        <w:jc w:val="left"/>
+        <w:textAlignment w:val="auto"/>
+        <w:rPr>
+          <w:lang w:val="en-US"/>
+        </w:rPr>
+      </w:pPr>
+      <w:r>
+        <w:rPr>
+          <w:rFonts w:eastAsia="Times New Roman" w:cs="Liberation Serif"/>
+          <w:sz w:val="22"/>
+          <w:szCs w:val="24"/>
+          <w:lang w:val="en-US" w:eastAsia="en-US" w:bidi="ar-SA"/>
+        </w:rPr>
+        <w:t>Implemented interface improvement – Study Values on depth-of-market – every analytic curve on chart view that has value in price units can be shown on price column of DOM trading interface – ActiveX control</w:t>
       </w:r>
     </w:p>
     <w:p>
@@ -3416,22 +4123,22 @@
           <w:numId w:val="4"/>
         </w:numPr>
         <w:spacing w:before="0" w:after="0"/>
-        <w:ind w:left="360" w:right="0" w:hanging="360"/>
-        <w:contextualSpacing/>
-        <w:jc w:val="left"/>
-        <w:textAlignment w:val="auto"/>
-        <w:rPr>
-          <w:lang w:val="en-US"/>
-        </w:rPr>
-      </w:pPr>
-      <w:r>
-        <w:rPr>
-          <w:rFonts w:eastAsia="Times New Roman" w:cs="Liberation Serif"/>
-          <w:sz w:val="22"/>
-          <w:szCs w:val="24"/>
-          <w:lang w:val="en-US" w:eastAsia="en-US" w:bidi="ar-SA"/>
-        </w:rPr>
-        <w:t>Implemented interface improvement – Study Values on depth-of-market – every analytic curve on chart view that has value in price units can be shown on price column of DOM trading interface – ActiveX control</w:t>
+        <w:ind w:left="720" w:right="0" w:hanging="360"/>
+        <w:contextualSpacing/>
+        <w:jc w:val="left"/>
+        <w:textAlignment w:val="auto"/>
+        <w:rPr>
+          <w:lang w:val="en-US"/>
+        </w:rPr>
+      </w:pPr>
+      <w:r>
+        <w:rPr>
+          <w:rFonts w:eastAsia="Times New Roman" w:cs="Liberation Serif"/>
+          <w:sz w:val="22"/>
+          <w:szCs w:val="24"/>
+          <w:lang w:val="en-US" w:eastAsia="en-US" w:bidi="ar-SA"/>
+        </w:rPr>
+        <w:t>Used a set of well-known Design Patterns</w:t>
       </w:r>
     </w:p>
     <w:p>
@@ -3443,22 +4150,22 @@
           <w:numId w:val="4"/>
         </w:numPr>
         <w:spacing w:before="0" w:after="0"/>
-        <w:ind w:left="360" w:right="0" w:hanging="360"/>
-        <w:contextualSpacing/>
-        <w:jc w:val="left"/>
-        <w:textAlignment w:val="auto"/>
-        <w:rPr>
-          <w:lang w:val="en-US"/>
-        </w:rPr>
-      </w:pPr>
-      <w:r>
-        <w:rPr>
-          <w:rFonts w:eastAsia="Times New Roman" w:cs="Liberation Serif"/>
-          <w:sz w:val="22"/>
-          <w:szCs w:val="24"/>
-          <w:lang w:val="en-US" w:eastAsia="en-US" w:bidi="ar-SA"/>
-        </w:rPr>
-        <w:t>Used a set of well-known Design Patterns</w:t>
+        <w:ind w:left="720" w:right="0" w:hanging="360"/>
+        <w:contextualSpacing/>
+        <w:jc w:val="left"/>
+        <w:textAlignment w:val="auto"/>
+        <w:rPr>
+          <w:lang w:val="en-US"/>
+        </w:rPr>
+      </w:pPr>
+      <w:r>
+        <w:rPr>
+          <w:rFonts w:eastAsia="Times New Roman" w:cs="Liberation Serif"/>
+          <w:sz w:val="22"/>
+          <w:szCs w:val="24"/>
+          <w:lang w:val="en-US" w:eastAsia="en-US" w:bidi="ar-SA"/>
+        </w:rPr>
+        <w:t>Obtained solid knowledge of standard development process – CMMI, PSP, TSP, Scrum</w:t>
       </w:r>
     </w:p>
     <w:p>
@@ -3470,34 +4177,7 @@
           <w:numId w:val="4"/>
         </w:numPr>
         <w:spacing w:before="0" w:after="0"/>
-        <w:ind w:left="360" w:right="0" w:hanging="360"/>
-        <w:contextualSpacing/>
-        <w:jc w:val="left"/>
-        <w:textAlignment w:val="auto"/>
-        <w:rPr>
-          <w:lang w:val="en-US"/>
-        </w:rPr>
-      </w:pPr>
-      <w:r>
-        <w:rPr>
-          <w:rFonts w:eastAsia="Times New Roman" w:cs="Liberation Serif"/>
-          <w:sz w:val="22"/>
-          <w:szCs w:val="24"/>
-          <w:lang w:val="en-US" w:eastAsia="en-US" w:bidi="ar-SA"/>
-        </w:rPr>
-        <w:t>Obtained solid knowledge of standard development process – CMMI, PSP, TSP, Scrum</w:t>
-      </w:r>
-    </w:p>
-    <w:p>
-      <w:pPr>
-        <w:pStyle w:val="ListParagraph"/>
-        <w:widowControl/>
-        <w:numPr>
-          <w:ilvl w:val="0"/>
-          <w:numId w:val="4"/>
-        </w:numPr>
-        <w:spacing w:before="0" w:after="0"/>
-        <w:ind w:left="360" w:right="0" w:hanging="360"/>
+        <w:ind w:left="720" w:right="0" w:hanging="360"/>
         <w:contextualSpacing/>
         <w:jc w:val="left"/>
         <w:textAlignment w:val="auto"/>
@@ -3583,7 +4263,7 @@
         </w:rPr>
         <w:t>2004 – 2006, Software Developer, ABBYY (</w:t>
       </w:r>
-      <w:hyperlink r:id="rId8">
+      <w:hyperlink r:id="rId9">
         <w:r>
           <w:rPr>
             <w:rStyle w:val="InternetLink"/>
@@ -3629,7 +4309,7 @@
         </w:rPr>
         <w:t>Product: ABBYY Recognition Server (</w:t>
       </w:r>
-      <w:hyperlink r:id="rId9">
+      <w:hyperlink r:id="rId10">
         <w:r>
           <w:rPr>
             <w:rStyle w:val="InternetLink"/>
@@ -3683,7 +4363,7 @@
           <w:numId w:val="3"/>
         </w:numPr>
         <w:spacing w:before="0" w:after="0"/>
-        <w:ind w:left="360" w:right="0" w:hanging="360"/>
+        <w:ind w:left="720" w:right="0" w:hanging="360"/>
         <w:contextualSpacing/>
         <w:jc w:val="left"/>
         <w:textAlignment w:val="auto"/>
@@ -3710,7 +4390,7 @@
           <w:numId w:val="3"/>
         </w:numPr>
         <w:spacing w:before="0" w:after="0"/>
-        <w:ind w:left="360" w:right="0" w:hanging="360"/>
+        <w:ind w:left="720" w:right="0" w:hanging="360"/>
         <w:contextualSpacing/>
         <w:jc w:val="left"/>
         <w:textAlignment w:val="auto"/>
@@ -3737,7 +4417,7 @@
           <w:numId w:val="3"/>
         </w:numPr>
         <w:spacing w:before="0" w:after="0"/>
-        <w:ind w:left="360" w:right="0" w:hanging="360"/>
+        <w:ind w:left="720" w:right="0" w:hanging="360"/>
         <w:contextualSpacing/>
         <w:jc w:val="left"/>
         <w:textAlignment w:val="auto"/>
@@ -3764,7 +4444,7 @@
           <w:numId w:val="3"/>
         </w:numPr>
         <w:spacing w:before="0" w:after="0"/>
-        <w:ind w:left="360" w:right="0" w:hanging="360"/>
+        <w:ind w:left="720" w:right="0" w:hanging="360"/>
         <w:contextualSpacing/>
         <w:jc w:val="left"/>
         <w:textAlignment w:val="auto"/>
@@ -3791,7 +4471,7 @@
           <w:numId w:val="3"/>
         </w:numPr>
         <w:spacing w:before="0" w:after="0"/>
-        <w:ind w:left="360" w:right="0" w:hanging="360"/>
+        <w:ind w:left="720" w:right="0" w:hanging="360"/>
         <w:contextualSpacing/>
         <w:jc w:val="left"/>
         <w:textAlignment w:val="auto"/>
@@ -3818,7 +4498,7 @@
           <w:numId w:val="3"/>
         </w:numPr>
         <w:spacing w:before="0" w:after="0"/>
-        <w:ind w:left="360" w:right="0" w:hanging="360"/>
+        <w:ind w:left="720" w:right="0" w:hanging="360"/>
         <w:contextualSpacing/>
         <w:jc w:val="left"/>
         <w:textAlignment w:val="auto"/>
@@ -3845,7 +4525,7 @@
           <w:numId w:val="3"/>
         </w:numPr>
         <w:spacing w:before="0" w:after="0"/>
-        <w:ind w:left="360" w:right="0" w:hanging="360"/>
+        <w:ind w:left="720" w:right="0" w:hanging="360"/>
         <w:contextualSpacing/>
         <w:jc w:val="left"/>
         <w:textAlignment w:val="auto"/>
@@ -3962,7 +4642,7 @@
         </w:rPr>
         <w:t>2001 – 2004, Software Developer, Intel (</w:t>
       </w:r>
-      <w:hyperlink r:id="rId10">
+      <w:hyperlink r:id="rId11">
         <w:r>
           <w:rPr>
             <w:rStyle w:val="InternetLink"/>
@@ -4008,7 +4688,7 @@
         </w:rPr>
         <w:t>Product: Intel Performance Libraries (</w:t>
       </w:r>
-      <w:hyperlink r:id="rId11">
+      <w:hyperlink r:id="rId12">
         <w:r>
           <w:rPr>
             <w:rStyle w:val="InternetLink"/>
@@ -4062,7 +4742,7 @@
           <w:numId w:val="2"/>
         </w:numPr>
         <w:spacing w:before="0" w:after="0"/>
-        <w:ind w:left="360" w:right="0" w:hanging="360"/>
+        <w:ind w:left="720" w:right="0" w:hanging="360"/>
         <w:contextualSpacing/>
         <w:jc w:val="left"/>
         <w:textAlignment w:val="auto"/>
@@ -4089,7 +4769,7 @@
           <w:numId w:val="2"/>
         </w:numPr>
         <w:spacing w:before="0" w:after="0"/>
-        <w:ind w:left="360" w:right="0" w:hanging="360"/>
+        <w:ind w:left="720" w:right="0" w:hanging="360"/>
         <w:contextualSpacing/>
         <w:jc w:val="left"/>
         <w:textAlignment w:val="auto"/>
@@ -4116,7 +4796,7 @@
           <w:numId w:val="2"/>
         </w:numPr>
         <w:spacing w:before="0" w:after="0"/>
-        <w:ind w:left="360" w:right="0" w:hanging="360"/>
+        <w:ind w:left="720" w:right="0" w:hanging="360"/>
         <w:contextualSpacing/>
         <w:jc w:val="left"/>
         <w:textAlignment w:val="auto"/>
@@ -4143,7 +4823,7 @@
           <w:numId w:val="2"/>
         </w:numPr>
         <w:spacing w:before="0" w:after="0"/>
-        <w:ind w:left="360" w:right="0" w:hanging="360"/>
+        <w:ind w:left="720" w:right="0" w:hanging="360"/>
         <w:contextualSpacing/>
         <w:jc w:val="left"/>
         <w:textAlignment w:val="auto"/>
@@ -4170,7 +4850,7 @@
           <w:numId w:val="2"/>
         </w:numPr>
         <w:spacing w:before="0" w:after="0"/>
-        <w:ind w:left="360" w:right="0" w:hanging="360"/>
+        <w:ind w:left="720" w:right="0" w:hanging="360"/>
         <w:contextualSpacing/>
         <w:jc w:val="left"/>
         <w:textAlignment w:val="auto"/>
@@ -4197,7 +4877,7 @@
           <w:numId w:val="2"/>
         </w:numPr>
         <w:spacing w:before="0" w:after="0"/>
-        <w:ind w:left="360" w:right="0" w:hanging="360"/>
+        <w:ind w:left="720" w:right="0" w:hanging="360"/>
         <w:contextualSpacing/>
         <w:jc w:val="left"/>
         <w:textAlignment w:val="auto"/>
@@ -4224,7 +4904,7 @@
           <w:numId w:val="2"/>
         </w:numPr>
         <w:spacing w:before="0" w:after="0"/>
-        <w:ind w:left="360" w:right="0" w:hanging="360"/>
+        <w:ind w:left="720" w:right="0" w:hanging="360"/>
         <w:contextualSpacing/>
         <w:jc w:val="left"/>
         <w:textAlignment w:val="auto"/>
@@ -4251,7 +4931,7 @@
           <w:numId w:val="2"/>
         </w:numPr>
         <w:spacing w:before="0" w:after="0"/>
-        <w:ind w:left="360" w:right="0" w:hanging="360"/>
+        <w:ind w:left="720" w:right="0" w:hanging="360"/>
         <w:contextualSpacing/>
         <w:jc w:val="left"/>
         <w:textAlignment w:val="auto"/>
@@ -4278,7 +4958,7 @@
           <w:numId w:val="2"/>
         </w:numPr>
         <w:spacing w:before="0" w:after="0"/>
-        <w:ind w:left="360" w:right="0" w:hanging="360"/>
+        <w:ind w:left="720" w:right="0" w:hanging="360"/>
         <w:contextualSpacing/>
         <w:jc w:val="left"/>
         <w:textAlignment w:val="auto"/>
@@ -4305,7 +4985,7 @@
           <w:numId w:val="2"/>
         </w:numPr>
         <w:spacing w:before="0" w:after="0"/>
-        <w:ind w:left="360" w:right="0" w:hanging="360"/>
+        <w:ind w:left="720" w:right="0" w:hanging="360"/>
         <w:contextualSpacing/>
         <w:jc w:val="left"/>
         <w:textAlignment w:val="auto"/>
@@ -4332,7 +5012,7 @@
           <w:numId w:val="2"/>
         </w:numPr>
         <w:spacing w:before="0" w:after="0"/>
-        <w:ind w:left="360" w:right="0" w:hanging="360"/>
+        <w:ind w:left="720" w:right="0" w:hanging="360"/>
         <w:contextualSpacing/>
         <w:jc w:val="left"/>
         <w:textAlignment w:val="auto"/>
@@ -4359,7 +5039,7 @@
           <w:numId w:val="2"/>
         </w:numPr>
         <w:spacing w:before="0" w:after="0"/>
-        <w:ind w:left="360" w:right="0" w:hanging="360"/>
+        <w:ind w:left="720" w:right="0" w:hanging="360"/>
         <w:contextualSpacing/>
         <w:jc w:val="left"/>
         <w:textAlignment w:val="auto"/>
@@ -4626,6 +5306,7 @@
       </w:pPr>
       <w:rPr>
         <w:rFonts w:ascii="Symbol" w:hAnsi="Symbol" w:cs="Symbol" w:hint="default"/>
+        <w:sz w:val="22"/>
       </w:rPr>
     </w:lvl>
     <w:lvl w:ilvl="1">
@@ -4662,6 +5343,7 @@
       </w:pPr>
       <w:rPr>
         <w:rFonts w:ascii="Symbol" w:hAnsi="Symbol" w:cs="Symbol" w:hint="default"/>
+        <w:sz w:val="22"/>
       </w:rPr>
     </w:lvl>
     <w:lvl w:ilvl="4">
@@ -4698,6 +5380,7 @@
       </w:pPr>
       <w:rPr>
         <w:rFonts w:ascii="Symbol" w:hAnsi="Symbol" w:cs="Symbol" w:hint="default"/>
+        <w:sz w:val="22"/>
       </w:rPr>
     </w:lvl>
     <w:lvl w:ilvl="7">
@@ -4736,6 +5419,7 @@
       </w:pPr>
       <w:rPr>
         <w:rFonts w:ascii="Symbol" w:hAnsi="Symbol" w:cs="Symbol" w:hint="default"/>
+        <w:sz w:val="22"/>
       </w:rPr>
     </w:lvl>
     <w:lvl w:ilvl="1">
@@ -4772,6 +5456,7 @@
       </w:pPr>
       <w:rPr>
         <w:rFonts w:ascii="Symbol" w:hAnsi="Symbol" w:cs="Symbol" w:hint="default"/>
+        <w:sz w:val="22"/>
       </w:rPr>
     </w:lvl>
     <w:lvl w:ilvl="4">
@@ -4808,6 +5493,7 @@
       </w:pPr>
       <w:rPr>
         <w:rFonts w:ascii="Symbol" w:hAnsi="Symbol" w:cs="Symbol" w:hint="default"/>
+        <w:sz w:val="22"/>
       </w:rPr>
     </w:lvl>
     <w:lvl w:ilvl="7">
@@ -4846,6 +5532,7 @@
       </w:pPr>
       <w:rPr>
         <w:rFonts w:ascii="Symbol" w:hAnsi="Symbol" w:cs="Symbol" w:hint="default"/>
+        <w:sz w:val="22"/>
       </w:rPr>
     </w:lvl>
     <w:lvl w:ilvl="1">
@@ -4882,6 +5569,7 @@
       </w:pPr>
       <w:rPr>
         <w:rFonts w:ascii="Symbol" w:hAnsi="Symbol" w:cs="Symbol" w:hint="default"/>
+        <w:sz w:val="22"/>
       </w:rPr>
     </w:lvl>
     <w:lvl w:ilvl="4">
@@ -4918,6 +5606,7 @@
       </w:pPr>
       <w:rPr>
         <w:rFonts w:ascii="Symbol" w:hAnsi="Symbol" w:cs="Symbol" w:hint="default"/>
+        <w:sz w:val="22"/>
       </w:rPr>
     </w:lvl>
     <w:lvl w:ilvl="7">
@@ -4956,6 +5645,7 @@
       </w:pPr>
       <w:rPr>
         <w:rFonts w:ascii="Symbol" w:hAnsi="Symbol" w:cs="Symbol" w:hint="default"/>
+        <w:sz w:val="22"/>
       </w:rPr>
     </w:lvl>
     <w:lvl w:ilvl="1">
@@ -4992,6 +5682,7 @@
       </w:pPr>
       <w:rPr>
         <w:rFonts w:ascii="Symbol" w:hAnsi="Symbol" w:cs="Symbol" w:hint="default"/>
+        <w:sz w:val="22"/>
       </w:rPr>
     </w:lvl>
     <w:lvl w:ilvl="4">
@@ -5028,6 +5719,7 @@
       </w:pPr>
       <w:rPr>
         <w:rFonts w:ascii="Symbol" w:hAnsi="Symbol" w:cs="Symbol" w:hint="default"/>
+        <w:sz w:val="22"/>
       </w:rPr>
     </w:lvl>
     <w:lvl w:ilvl="7">
@@ -5066,6 +5758,7 @@
       </w:pPr>
       <w:rPr>
         <w:rFonts w:ascii="Symbol" w:hAnsi="Symbol" w:cs="Symbol" w:hint="default"/>
+        <w:sz w:val="22"/>
       </w:rPr>
     </w:lvl>
     <w:lvl w:ilvl="1">
@@ -5102,6 +5795,7 @@
       </w:pPr>
       <w:rPr>
         <w:rFonts w:ascii="Symbol" w:hAnsi="Symbol" w:cs="Symbol" w:hint="default"/>
+        <w:sz w:val="22"/>
       </w:rPr>
     </w:lvl>
     <w:lvl w:ilvl="4">
@@ -5138,6 +5832,7 @@
       </w:pPr>
       <w:rPr>
         <w:rFonts w:ascii="Symbol" w:hAnsi="Symbol" w:cs="Symbol" w:hint="default"/>
+        <w:sz w:val="22"/>
       </w:rPr>
     </w:lvl>
     <w:lvl w:ilvl="7">
@@ -5176,6 +5871,7 @@
       </w:pPr>
       <w:rPr>
         <w:rFonts w:ascii="Symbol" w:hAnsi="Symbol" w:cs="Symbol" w:hint="default"/>
+        <w:sz w:val="22"/>
       </w:rPr>
     </w:lvl>
     <w:lvl w:ilvl="1">
@@ -5212,6 +5908,7 @@
       </w:pPr>
       <w:rPr>
         <w:rFonts w:ascii="Symbol" w:hAnsi="Symbol" w:cs="Symbol" w:hint="default"/>
+        <w:sz w:val="22"/>
       </w:rPr>
     </w:lvl>
     <w:lvl w:ilvl="4">
@@ -5248,6 +5945,7 @@
       </w:pPr>
       <w:rPr>
         <w:rFonts w:ascii="Symbol" w:hAnsi="Symbol" w:cs="Symbol" w:hint="default"/>
+        <w:sz w:val="22"/>
       </w:rPr>
     </w:lvl>
     <w:lvl w:ilvl="7">
@@ -5286,6 +5984,7 @@
       </w:pPr>
       <w:rPr>
         <w:rFonts w:ascii="Symbol" w:hAnsi="Symbol" w:cs="Symbol" w:hint="default"/>
+        <w:sz w:val="22"/>
       </w:rPr>
     </w:lvl>
     <w:lvl w:ilvl="1">
@@ -5322,6 +6021,7 @@
       </w:pPr>
       <w:rPr>
         <w:rFonts w:ascii="Symbol" w:hAnsi="Symbol" w:cs="Symbol" w:hint="default"/>
+        <w:sz w:val="22"/>
       </w:rPr>
     </w:lvl>
     <w:lvl w:ilvl="4">
@@ -5358,6 +6058,7 @@
       </w:pPr>
       <w:rPr>
         <w:rFonts w:ascii="Symbol" w:hAnsi="Symbol" w:cs="Symbol" w:hint="default"/>
+        <w:sz w:val="22"/>
       </w:rPr>
     </w:lvl>
     <w:lvl w:ilvl="7">
@@ -5396,6 +6097,7 @@
       </w:pPr>
       <w:rPr>
         <w:rFonts w:ascii="Symbol" w:hAnsi="Symbol" w:cs="Symbol" w:hint="default"/>
+        <w:sz w:val="22"/>
       </w:rPr>
     </w:lvl>
     <w:lvl w:ilvl="1">
@@ -5432,6 +6134,7 @@
       </w:pPr>
       <w:rPr>
         <w:rFonts w:ascii="Symbol" w:hAnsi="Symbol" w:cs="Symbol" w:hint="default"/>
+        <w:sz w:val="22"/>
       </w:rPr>
     </w:lvl>
     <w:lvl w:ilvl="4">
@@ -5468,6 +6171,7 @@
       </w:pPr>
       <w:rPr>
         <w:rFonts w:ascii="Symbol" w:hAnsi="Symbol" w:cs="Symbol" w:hint="default"/>
+        <w:sz w:val="22"/>
       </w:rPr>
     </w:lvl>
     <w:lvl w:ilvl="7">
@@ -5673,7 +6377,7 @@
     </w:pPr>
     <w:rPr>
       <w:rFonts w:ascii="Arial" w:hAnsi="Arial" w:eastAsia="Times New Roman" w:cs="Liberation Serif"/>
-      <w:color w:val="auto"/>
+      <w:color w:val="00000A"/>
       <w:sz w:val="22"/>
       <w:szCs w:val="22"/>
       <w:lang w:val="en-US" w:eastAsia="en-US" w:bidi="ar-SA"/>
@@ -6235,6 +6939,29 @@
       <w:rFonts w:cs="Times New Roman"/>
     </w:rPr>
   </w:style>
+  <w:style w:type="character" w:styleId="ListLabel2">
+    <w:name w:val="ListLabel 2"/>
+    <w:qFormat/>
+    <w:rPr>
+      <w:rFonts w:cs="Symbol"/>
+      <w:sz w:val="22"/>
+    </w:rPr>
+  </w:style>
+  <w:style w:type="character" w:styleId="ListLabel3">
+    <w:name w:val="ListLabel 3"/>
+    <w:qFormat/>
+    <w:rPr>
+      <w:rFonts w:cs="Liberation Serif"/>
+    </w:rPr>
+  </w:style>
+  <w:style w:type="character" w:styleId="VisitedInternetLink">
+    <w:name w:val="Visited Internet Link"/>
+    <w:rPr>
+      <w:color w:val="800000"/>
+      <w:u w:val="single"/>
+      <w:lang w:val="zxx" w:eastAsia="zxx" w:bidi="zxx"/>
+    </w:rPr>
+  </w:style>
   <w:style w:type="paragraph" w:styleId="Heading">
     <w:name w:val="Heading"/>
     <w:basedOn w:val="Normal"/>
@@ -6337,7 +7064,7 @@
     </w:pPr>
     <w:rPr>
       <w:rFonts w:ascii="Arial" w:hAnsi="Arial" w:eastAsia="Times New Roman" w:cs="Liberation Serif"/>
-      <w:color w:val="auto"/>
+      <w:color w:val="00000A"/>
       <w:sz w:val="22"/>
       <w:szCs w:val="22"/>
       <w:lang w:val="ru-RU" w:eastAsia="ru-RU" w:bidi="ar-SA"/>
@@ -6423,7 +7150,7 @@
     </w:pPr>
     <w:rPr>
       <w:rFonts w:ascii="Arial" w:hAnsi="Arial" w:eastAsia="Times New Roman" w:cs="Liberation Serif"/>
-      <w:color w:val="auto"/>
+      <w:color w:val="00000A"/>
       <w:sz w:val="22"/>
       <w:szCs w:val="22"/>
       <w:lang w:val="en-US" w:eastAsia="en-US" w:bidi="ar-SA"/>

</xml_diff>

<commit_message>
Adding PHP to DM, renaming CS
</commit_message>
<xml_diff>
--- a/AlexeyOmelchenkoDm.docx
+++ b/AlexeyOmelchenkoDm.docx
@@ -7,9 +7,9 @@
         <w:pStyle w:val="Normal"/>
         <w:widowControl/>
         <w:spacing w:before="0" w:after="0"/>
-        <w:ind w:start="0" w:end="0" w:hanging="0"/>
-        <w:contextualSpacing/>
-        <w:jc w:val="start"/>
+        <w:ind w:left="0" w:right="0" w:hanging="0"/>
+        <w:contextualSpacing/>
+        <w:jc w:val="left"/>
         <w:textAlignment w:val="auto"/>
         <w:rPr>
           <w:lang w:val="en-US"/>
@@ -31,9 +31,9 @@
         <w:pStyle w:val="Normal"/>
         <w:widowControl/>
         <w:spacing w:before="0" w:after="0"/>
-        <w:ind w:start="0" w:end="0" w:hanging="0"/>
-        <w:contextualSpacing/>
-        <w:jc w:val="start"/>
+        <w:ind w:left="0" w:right="0" w:hanging="0"/>
+        <w:contextualSpacing/>
+        <w:jc w:val="left"/>
         <w:textAlignment w:val="auto"/>
         <w:rPr>
           <w:lang w:val="en-US"/>
@@ -54,9 +54,9 @@
         <w:pStyle w:val="Normal"/>
         <w:widowControl/>
         <w:spacing w:before="0" w:after="0"/>
-        <w:ind w:start="0" w:end="0" w:hanging="0"/>
-        <w:contextualSpacing/>
-        <w:jc w:val="start"/>
+        <w:ind w:left="0" w:right="0" w:hanging="0"/>
+        <w:contextualSpacing/>
+        <w:jc w:val="left"/>
         <w:textAlignment w:val="auto"/>
         <w:rPr/>
       </w:pPr>
@@ -89,9 +89,9 @@
           <w:bottom w:val="single" w:sz="12" w:space="1" w:color="000001"/>
         </w:pBdr>
         <w:spacing w:before="0" w:after="0"/>
-        <w:ind w:start="0" w:end="0" w:hanging="0"/>
-        <w:contextualSpacing/>
-        <w:jc w:val="start"/>
+        <w:ind w:left="0" w:right="0" w:hanging="0"/>
+        <w:contextualSpacing/>
+        <w:jc w:val="left"/>
         <w:textAlignment w:val="auto"/>
         <w:rPr>
           <w:rFonts w:ascii="Arial" w:hAnsi="Arial" w:eastAsia="Times New Roman"/>
@@ -114,9 +114,9 @@
         <w:pStyle w:val="Normal"/>
         <w:widowControl/>
         <w:spacing w:before="0" w:after="0"/>
-        <w:ind w:start="0" w:end="0" w:hanging="0"/>
-        <w:contextualSpacing/>
-        <w:jc w:val="start"/>
+        <w:ind w:left="0" w:right="0" w:hanging="0"/>
+        <w:contextualSpacing/>
+        <w:jc w:val="left"/>
         <w:textAlignment w:val="auto"/>
         <w:rPr>
           <w:rFonts w:ascii="Arial" w:hAnsi="Arial" w:eastAsia="Times New Roman"/>
@@ -139,7 +139,7 @@
         <w:pStyle w:val="Normal"/>
         <w:widowControl/>
         <w:spacing w:before="0" w:after="0"/>
-        <w:ind w:start="0" w:end="0" w:hanging="0"/>
+        <w:ind w:left="0" w:right="0" w:hanging="0"/>
         <w:contextualSpacing/>
         <w:jc w:val="center"/>
         <w:textAlignment w:val="auto"/>
@@ -163,9 +163,9 @@
         <w:pStyle w:val="Normal"/>
         <w:widowControl/>
         <w:spacing w:before="0" w:after="0"/>
-        <w:ind w:start="0" w:end="0" w:hanging="0"/>
-        <w:contextualSpacing/>
-        <w:jc w:val="start"/>
+        <w:ind w:left="0" w:right="0" w:hanging="0"/>
+        <w:contextualSpacing/>
+        <w:jc w:val="left"/>
         <w:textAlignment w:val="auto"/>
         <w:rPr>
           <w:rFonts w:ascii="Arial" w:hAnsi="Arial" w:eastAsia="Times New Roman"/>
@@ -188,9 +188,9 @@
         <w:pStyle w:val="Normal"/>
         <w:widowControl/>
         <w:spacing w:before="0" w:after="0"/>
-        <w:ind w:start="0" w:end="0" w:hanging="0"/>
-        <w:contextualSpacing/>
-        <w:jc w:val="start"/>
+        <w:ind w:left="0" w:right="0" w:hanging="0"/>
+        <w:contextualSpacing/>
+        <w:jc w:val="left"/>
         <w:textAlignment w:val="auto"/>
         <w:rPr>
           <w:lang w:val="en-US"/>
@@ -212,9 +212,9 @@
         <w:pStyle w:val="Normal"/>
         <w:widowControl/>
         <w:spacing w:before="0" w:after="0"/>
-        <w:ind w:start="0" w:end="0" w:hanging="0"/>
-        <w:contextualSpacing/>
-        <w:jc w:val="start"/>
+        <w:ind w:left="0" w:right="0" w:hanging="0"/>
+        <w:contextualSpacing/>
+        <w:jc w:val="left"/>
         <w:textAlignment w:val="auto"/>
         <w:rPr>
           <w:lang w:val="en-US"/>
@@ -235,9 +235,9 @@
         <w:pStyle w:val="Normal"/>
         <w:widowControl/>
         <w:spacing w:before="0" w:after="0"/>
-        <w:ind w:start="0" w:end="0" w:hanging="0"/>
-        <w:contextualSpacing/>
-        <w:jc w:val="start"/>
+        <w:ind w:left="0" w:right="0" w:hanging="0"/>
+        <w:contextualSpacing/>
+        <w:jc w:val="left"/>
         <w:textAlignment w:val="auto"/>
         <w:rPr>
           <w:rFonts w:ascii="Arial" w:hAnsi="Arial" w:eastAsia="Times New Roman"/>
@@ -260,9 +260,9 @@
         <w:pStyle w:val="Normal"/>
         <w:widowControl/>
         <w:spacing w:before="0" w:after="0"/>
-        <w:ind w:start="0" w:end="0" w:hanging="0"/>
-        <w:contextualSpacing/>
-        <w:jc w:val="start"/>
+        <w:ind w:left="0" w:right="0" w:hanging="0"/>
+        <w:contextualSpacing/>
+        <w:jc w:val="left"/>
         <w:textAlignment w:val="auto"/>
         <w:rPr>
           <w:lang w:val="en-US"/>
@@ -288,9 +288,9 @@
           <w:numId w:val="1"/>
         </w:numPr>
         <w:spacing w:before="0" w:after="0"/>
-        <w:ind w:start="720" w:end="0" w:hanging="360"/>
-        <w:contextualSpacing/>
-        <w:jc w:val="start"/>
+        <w:ind w:left="720" w:right="0" w:hanging="360"/>
+        <w:contextualSpacing/>
+        <w:jc w:val="left"/>
         <w:textAlignment w:val="auto"/>
         <w:rPr/>
       </w:pPr>
@@ -313,9 +313,9 @@
           <w:numId w:val="1"/>
         </w:numPr>
         <w:spacing w:before="0" w:after="0"/>
-        <w:ind w:start="720" w:end="0" w:hanging="360"/>
-        <w:contextualSpacing/>
-        <w:jc w:val="start"/>
+        <w:ind w:left="720" w:right="0" w:hanging="360"/>
+        <w:contextualSpacing/>
+        <w:jc w:val="left"/>
         <w:textAlignment w:val="auto"/>
         <w:rPr/>
       </w:pPr>
@@ -338,9 +338,9 @@
           <w:numId w:val="1"/>
         </w:numPr>
         <w:spacing w:before="0" w:after="0"/>
-        <w:ind w:start="720" w:end="0" w:hanging="360"/>
-        <w:contextualSpacing/>
-        <w:jc w:val="start"/>
+        <w:ind w:left="720" w:right="0" w:hanging="360"/>
+        <w:contextualSpacing/>
+        <w:jc w:val="left"/>
         <w:textAlignment w:val="auto"/>
         <w:rPr>
           <w:lang w:val="en-US"/>
@@ -370,9 +370,9 @@
           <w:numId w:val="1"/>
         </w:numPr>
         <w:spacing w:before="0" w:after="0"/>
-        <w:ind w:start="720" w:end="0" w:hanging="360"/>
-        <w:contextualSpacing/>
-        <w:jc w:val="start"/>
+        <w:ind w:left="720" w:right="0" w:hanging="360"/>
+        <w:contextualSpacing/>
+        <w:jc w:val="left"/>
         <w:textAlignment w:val="auto"/>
         <w:rPr/>
       </w:pPr>
@@ -395,9 +395,9 @@
           <w:numId w:val="1"/>
         </w:numPr>
         <w:spacing w:before="0" w:after="0"/>
-        <w:ind w:start="720" w:end="0" w:hanging="360"/>
-        <w:contextualSpacing/>
-        <w:jc w:val="start"/>
+        <w:ind w:left="720" w:right="0" w:hanging="360"/>
+        <w:contextualSpacing/>
+        <w:jc w:val="left"/>
         <w:textAlignment w:val="auto"/>
         <w:rPr/>
       </w:pPr>
@@ -420,9 +420,9 @@
           <w:numId w:val="1"/>
         </w:numPr>
         <w:spacing w:before="0" w:after="0"/>
-        <w:ind w:start="720" w:end="0" w:hanging="360"/>
-        <w:contextualSpacing/>
-        <w:jc w:val="start"/>
+        <w:ind w:left="720" w:right="0" w:hanging="360"/>
+        <w:contextualSpacing/>
+        <w:jc w:val="left"/>
         <w:textAlignment w:val="auto"/>
         <w:rPr>
           <w:lang w:val="en-US"/>
@@ -452,9 +452,9 @@
           <w:numId w:val="1"/>
         </w:numPr>
         <w:spacing w:before="0" w:after="0"/>
-        <w:ind w:start="720" w:end="0" w:hanging="360"/>
-        <w:contextualSpacing/>
-        <w:jc w:val="start"/>
+        <w:ind w:left="720" w:right="0" w:hanging="360"/>
+        <w:contextualSpacing/>
+        <w:jc w:val="left"/>
         <w:textAlignment w:val="auto"/>
         <w:rPr>
           <w:lang w:val="en-US"/>
@@ -493,9 +493,9 @@
           <w:numId w:val="1"/>
         </w:numPr>
         <w:spacing w:before="0" w:after="0"/>
-        <w:ind w:start="720" w:end="0" w:hanging="360"/>
-        <w:contextualSpacing/>
-        <w:jc w:val="start"/>
+        <w:ind w:left="720" w:right="0" w:hanging="360"/>
+        <w:contextualSpacing/>
+        <w:jc w:val="left"/>
         <w:textAlignment w:val="auto"/>
         <w:rPr>
           <w:lang w:val="en-US"/>
@@ -534,9 +534,9 @@
           <w:numId w:val="1"/>
         </w:numPr>
         <w:spacing w:before="0" w:after="0"/>
-        <w:ind w:start="720" w:end="0" w:hanging="360"/>
-        <w:contextualSpacing/>
-        <w:jc w:val="start"/>
+        <w:ind w:left="720" w:right="0" w:hanging="360"/>
+        <w:contextualSpacing/>
+        <w:jc w:val="left"/>
         <w:textAlignment w:val="auto"/>
         <w:rPr/>
       </w:pPr>
@@ -547,16 +547,7 @@
           <w:sz w:val="22"/>
           <w:lang w:val="en-US" w:eastAsia="ar-SA"/>
         </w:rPr>
-        <w:t>8</w:t>
-      </w:r>
-      <w:r>
-        <w:rPr>
-          <w:rFonts w:eastAsia="Liberation Serif"/>
-          <w:color w:val="00000A"/>
-          <w:sz w:val="22"/>
-          <w:lang w:val="en-US" w:eastAsia="ar-SA"/>
-        </w:rPr>
-        <w:t>+ years of experience in software systems development for major international financial institutions (USA and Europe).</w:t>
+        <w:t>8+ years of experience in software systems development for major international financial institutions (USA and Europe).</w:t>
       </w:r>
     </w:p>
     <w:p>
@@ -568,9 +559,9 @@
           <w:numId w:val="1"/>
         </w:numPr>
         <w:spacing w:before="0" w:after="0"/>
-        <w:ind w:start="720" w:end="0" w:hanging="360"/>
-        <w:contextualSpacing/>
-        <w:jc w:val="start"/>
+        <w:ind w:left="720" w:right="0" w:hanging="360"/>
+        <w:contextualSpacing/>
+        <w:jc w:val="left"/>
         <w:textAlignment w:val="auto"/>
         <w:rPr>
           <w:lang w:val="en-US"/>
@@ -609,9 +600,9 @@
           <w:numId w:val="1"/>
         </w:numPr>
         <w:spacing w:before="0" w:after="0"/>
-        <w:ind w:start="720" w:end="0" w:hanging="360"/>
-        <w:contextualSpacing/>
-        <w:jc w:val="start"/>
+        <w:ind w:left="720" w:right="0" w:hanging="360"/>
+        <w:contextualSpacing/>
+        <w:jc w:val="left"/>
         <w:textAlignment w:val="auto"/>
         <w:rPr>
           <w:lang w:val="en-US"/>
@@ -636,9 +627,9 @@
           <w:numId w:val="1"/>
         </w:numPr>
         <w:spacing w:before="0" w:after="0"/>
-        <w:ind w:start="720" w:end="0" w:hanging="360"/>
-        <w:contextualSpacing/>
-        <w:jc w:val="start"/>
+        <w:ind w:left="720" w:right="0" w:hanging="360"/>
+        <w:contextualSpacing/>
+        <w:jc w:val="left"/>
         <w:textAlignment w:val="auto"/>
         <w:rPr>
           <w:lang w:val="en-US"/>
@@ -659,9 +650,9 @@
         <w:pStyle w:val="Normal"/>
         <w:widowControl/>
         <w:spacing w:before="0" w:after="0"/>
-        <w:ind w:start="0" w:end="0" w:hanging="0"/>
-        <w:contextualSpacing/>
-        <w:jc w:val="start"/>
+        <w:ind w:left="0" w:right="0" w:hanging="0"/>
+        <w:contextualSpacing/>
+        <w:jc w:val="left"/>
         <w:textAlignment w:val="auto"/>
         <w:rPr>
           <w:rFonts w:ascii="Arial" w:hAnsi="Arial" w:eastAsia="Times New Roman"/>
@@ -684,9 +675,9 @@
         <w:pStyle w:val="Normal"/>
         <w:widowControl/>
         <w:spacing w:before="0" w:after="0"/>
-        <w:ind w:start="0" w:end="0" w:hanging="0"/>
-        <w:contextualSpacing/>
-        <w:jc w:val="start"/>
+        <w:ind w:left="0" w:right="0" w:hanging="0"/>
+        <w:contextualSpacing/>
+        <w:jc w:val="left"/>
         <w:textAlignment w:val="auto"/>
         <w:rPr>
           <w:lang w:val="en-US"/>
@@ -708,9 +699,9 @@
         <w:pStyle w:val="TextBody"/>
         <w:widowControl/>
         <w:spacing w:lineRule="auto" w:line="288" w:before="0" w:after="0"/>
-        <w:ind w:start="0" w:end="0" w:hanging="0"/>
-        <w:contextualSpacing/>
-        <w:jc w:val="start"/>
+        <w:ind w:left="0" w:right="0" w:hanging="0"/>
+        <w:contextualSpacing/>
+        <w:jc w:val="left"/>
         <w:textAlignment w:val="auto"/>
         <w:rPr>
           <w:lang w:val="en-US"/>
@@ -731,9 +722,9 @@
         <w:pStyle w:val="TextBody"/>
         <w:widowControl/>
         <w:spacing w:lineRule="auto" w:line="288" w:before="0" w:after="0"/>
-        <w:ind w:start="0" w:end="0" w:hanging="0"/>
-        <w:contextualSpacing/>
-        <w:jc w:val="start"/>
+        <w:ind w:left="0" w:right="0" w:hanging="0"/>
+        <w:contextualSpacing/>
+        <w:jc w:val="left"/>
         <w:textAlignment w:val="auto"/>
         <w:rPr>
           <w:lang w:val="en-US"/>
@@ -754,9 +745,9 @@
         <w:pStyle w:val="TextBody"/>
         <w:widowControl/>
         <w:spacing w:lineRule="auto" w:line="288" w:before="0" w:after="0"/>
-        <w:ind w:start="0" w:end="0" w:hanging="0"/>
-        <w:contextualSpacing/>
-        <w:jc w:val="start"/>
+        <w:ind w:left="0" w:right="0" w:hanging="0"/>
+        <w:contextualSpacing/>
+        <w:jc w:val="left"/>
         <w:textAlignment w:val="auto"/>
         <w:rPr/>
       </w:pPr>
@@ -775,9 +766,9 @@
         <w:pStyle w:val="TextBody"/>
         <w:widowControl/>
         <w:spacing w:lineRule="auto" w:line="288" w:before="0" w:after="0"/>
-        <w:ind w:start="0" w:end="0" w:hanging="0"/>
-        <w:contextualSpacing/>
-        <w:jc w:val="start"/>
+        <w:ind w:left="0" w:right="0" w:hanging="0"/>
+        <w:contextualSpacing/>
+        <w:jc w:val="left"/>
         <w:textAlignment w:val="auto"/>
         <w:rPr>
           <w:lang w:val="en-US"/>
@@ -798,9 +789,9 @@
         <w:pStyle w:val="TextBody"/>
         <w:widowControl/>
         <w:spacing w:lineRule="auto" w:line="288" w:before="0" w:after="0"/>
-        <w:ind w:start="0" w:end="0" w:hanging="0"/>
-        <w:contextualSpacing/>
-        <w:jc w:val="start"/>
+        <w:ind w:left="0" w:right="0" w:hanging="0"/>
+        <w:contextualSpacing/>
+        <w:jc w:val="left"/>
         <w:textAlignment w:val="auto"/>
         <w:rPr>
           <w:lang w:val="en-US"/>
@@ -835,9 +826,9 @@
         <w:pStyle w:val="TextBody"/>
         <w:widowControl/>
         <w:spacing w:lineRule="auto" w:line="288" w:before="0" w:after="0"/>
-        <w:ind w:start="0" w:end="0" w:hanging="0"/>
-        <w:contextualSpacing/>
-        <w:jc w:val="start"/>
+        <w:ind w:left="0" w:right="0" w:hanging="0"/>
+        <w:contextualSpacing/>
+        <w:jc w:val="left"/>
         <w:textAlignment w:val="auto"/>
         <w:rPr>
           <w:lang w:val="en-US"/>
@@ -858,9 +849,9 @@
         <w:pStyle w:val="TextBody"/>
         <w:widowControl/>
         <w:spacing w:lineRule="auto" w:line="288" w:before="0" w:after="0"/>
-        <w:ind w:start="0" w:end="0" w:hanging="0"/>
-        <w:contextualSpacing/>
-        <w:jc w:val="start"/>
+        <w:ind w:left="0" w:right="0" w:hanging="0"/>
+        <w:contextualSpacing/>
+        <w:jc w:val="left"/>
         <w:textAlignment w:val="auto"/>
         <w:rPr/>
       </w:pPr>
@@ -879,9 +870,9 @@
         <w:pStyle w:val="TextBody"/>
         <w:widowControl/>
         <w:spacing w:lineRule="auto" w:line="288" w:before="0" w:after="0"/>
-        <w:ind w:start="0" w:end="0" w:hanging="0"/>
-        <w:contextualSpacing/>
-        <w:jc w:val="start"/>
+        <w:ind w:left="0" w:right="0" w:hanging="0"/>
+        <w:contextualSpacing/>
+        <w:jc w:val="left"/>
         <w:textAlignment w:val="auto"/>
         <w:rPr>
           <w:rFonts w:ascii="Arial" w:hAnsi="Arial" w:eastAsia="Liberation Serif"/>
@@ -904,9 +895,9 @@
         <w:pStyle w:val="TextBody"/>
         <w:widowControl/>
         <w:spacing w:lineRule="auto" w:line="288" w:before="0" w:after="0"/>
-        <w:ind w:start="0" w:end="0" w:hanging="0"/>
-        <w:contextualSpacing/>
-        <w:jc w:val="start"/>
+        <w:ind w:left="0" w:right="0" w:hanging="0"/>
+        <w:contextualSpacing/>
+        <w:jc w:val="left"/>
         <w:textAlignment w:val="auto"/>
         <w:rPr>
           <w:lang w:val="en-US"/>
@@ -927,22 +918,40 @@
         <w:pStyle w:val="TextBody"/>
         <w:widowControl/>
         <w:spacing w:lineRule="auto" w:line="288" w:before="0" w:after="0"/>
-        <w:ind w:start="0" w:end="0" w:hanging="0"/>
-        <w:contextualSpacing/>
-        <w:jc w:val="start"/>
-        <w:textAlignment w:val="auto"/>
-        <w:rPr>
-          <w:lang w:val="en-US"/>
-        </w:rPr>
-      </w:pPr>
-      <w:r>
-        <w:rPr>
-          <w:rFonts w:eastAsia="Liberation Serif"/>
-          <w:color w:val="00000A"/>
-          <w:sz w:val="22"/>
-          <w:lang w:val="en-US" w:eastAsia="ar-SA"/>
-        </w:rPr>
-        <w:t>Leadership, effective communication and interaction, knowledge management;</w:t>
+        <w:ind w:left="0" w:right="0" w:hanging="0"/>
+        <w:contextualSpacing/>
+        <w:jc w:val="left"/>
+        <w:textAlignment w:val="auto"/>
+        <w:rPr>
+          <w:lang w:val="en-US"/>
+        </w:rPr>
+      </w:pPr>
+      <w:r>
+        <w:rPr>
+          <w:rFonts w:eastAsia="Liberation Serif"/>
+          <w:color w:val="00000A"/>
+          <w:sz w:val="22"/>
+          <w:lang w:val="en-US" w:eastAsia="ar-SA"/>
+        </w:rPr>
+        <w:t xml:space="preserve">Leadership, effective communication and interaction, knowledge management, </w:t>
+      </w:r>
+      <w:r>
+        <w:rPr>
+          <w:rFonts w:eastAsia="Liberation Serif"/>
+          <w:color w:val="00000A"/>
+          <w:sz w:val="22"/>
+          <w:lang w:val="en-US" w:eastAsia="ar-SA"/>
+        </w:rPr>
+        <w:t>mentoring</w:t>
+      </w:r>
+      <w:r>
+        <w:rPr>
+          <w:rFonts w:eastAsia="Liberation Serif"/>
+          <w:color w:val="00000A"/>
+          <w:sz w:val="22"/>
+          <w:lang w:val="en-US" w:eastAsia="ar-SA"/>
+        </w:rPr>
+        <w:t>;</w:t>
       </w:r>
     </w:p>
     <w:p>
@@ -950,9 +959,9 @@
         <w:pStyle w:val="TextBody"/>
         <w:widowControl/>
         <w:spacing w:lineRule="auto" w:line="288" w:before="0" w:after="0"/>
-        <w:ind w:start="0" w:end="0" w:hanging="0"/>
-        <w:contextualSpacing/>
-        <w:jc w:val="start"/>
+        <w:ind w:left="0" w:right="0" w:hanging="0"/>
+        <w:contextualSpacing/>
+        <w:jc w:val="left"/>
         <w:textAlignment w:val="auto"/>
         <w:rPr>
           <w:lang w:val="en-US"/>
@@ -973,9 +982,9 @@
         <w:pStyle w:val="TextBody"/>
         <w:widowControl/>
         <w:spacing w:lineRule="auto" w:line="288" w:before="0" w:after="0"/>
-        <w:ind w:start="0" w:end="0" w:hanging="0"/>
-        <w:contextualSpacing/>
-        <w:jc w:val="start"/>
+        <w:ind w:left="0" w:right="0" w:hanging="0"/>
+        <w:contextualSpacing/>
+        <w:jc w:val="left"/>
         <w:textAlignment w:val="auto"/>
         <w:rPr>
           <w:lang w:val="en-US"/>
@@ -996,9 +1005,9 @@
         <w:pStyle w:val="TextBody"/>
         <w:widowControl/>
         <w:spacing w:lineRule="auto" w:line="288" w:before="0" w:after="0"/>
-        <w:ind w:start="0" w:end="0" w:hanging="0"/>
-        <w:contextualSpacing/>
-        <w:jc w:val="start"/>
+        <w:ind w:left="0" w:right="0" w:hanging="0"/>
+        <w:contextualSpacing/>
+        <w:jc w:val="left"/>
         <w:textAlignment w:val="auto"/>
         <w:rPr>
           <w:rFonts w:ascii="Arial" w:hAnsi="Arial" w:eastAsia="Liberation Serif"/>
@@ -1021,9 +1030,9 @@
         <w:pStyle w:val="TextBody"/>
         <w:widowControl/>
         <w:spacing w:lineRule="auto" w:line="288" w:before="0" w:after="0"/>
-        <w:ind w:start="0" w:end="0" w:hanging="0"/>
-        <w:contextualSpacing/>
-        <w:jc w:val="start"/>
+        <w:ind w:left="0" w:right="0" w:hanging="0"/>
+        <w:contextualSpacing/>
+        <w:jc w:val="left"/>
         <w:textAlignment w:val="auto"/>
         <w:rPr>
           <w:lang w:val="en-US"/>
@@ -1044,9 +1053,9 @@
         <w:pStyle w:val="TextBody"/>
         <w:widowControl/>
         <w:spacing w:lineRule="auto" w:line="288" w:before="0" w:after="0"/>
-        <w:ind w:start="0" w:end="0" w:hanging="0"/>
-        <w:contextualSpacing/>
-        <w:jc w:val="start"/>
+        <w:ind w:left="0" w:right="0" w:hanging="0"/>
+        <w:contextualSpacing/>
+        <w:jc w:val="left"/>
         <w:textAlignment w:val="auto"/>
         <w:rPr>
           <w:lang w:val="en-US"/>
@@ -1067,22 +1076,38 @@
         <w:pStyle w:val="TextBody"/>
         <w:widowControl/>
         <w:spacing w:lineRule="auto" w:line="288" w:before="0" w:after="0"/>
-        <w:ind w:start="0" w:end="0" w:hanging="0"/>
-        <w:contextualSpacing/>
-        <w:jc w:val="start"/>
-        <w:textAlignment w:val="auto"/>
-        <w:rPr>
-          <w:lang w:val="en-US"/>
-        </w:rPr>
-      </w:pPr>
-      <w:r>
-        <w:rPr>
-          <w:rFonts w:eastAsia="Liberation Serif"/>
-          <w:color w:val="00000A"/>
-          <w:sz w:val="22"/>
-          <w:lang w:val="en-US" w:eastAsia="ar-SA"/>
-        </w:rPr>
-        <w:t>Programming languages: C++, C#, .Net, Java, Objective-C, SQL, Python, Perl, Assembler;</w:t>
+        <w:ind w:left="0" w:right="0" w:hanging="0"/>
+        <w:contextualSpacing/>
+        <w:jc w:val="left"/>
+        <w:textAlignment w:val="auto"/>
+        <w:rPr/>
+      </w:pPr>
+      <w:r>
+        <w:rPr>
+          <w:rFonts w:eastAsia="Liberation Serif"/>
+          <w:color w:val="00000A"/>
+          <w:sz w:val="22"/>
+          <w:lang w:val="en-US" w:eastAsia="ar-SA"/>
+        </w:rPr>
+        <w:t xml:space="preserve">Programming languages: C++, C#, .Net, Java, Objective-C, SQL, Python, Perl, </w:t>
+      </w:r>
+      <w:r>
+        <w:rPr>
+          <w:rFonts w:eastAsia="Liberation Serif"/>
+          <w:color w:val="00000A"/>
+          <w:sz w:val="22"/>
+          <w:lang w:val="en-US" w:eastAsia="ar-SA"/>
+        </w:rPr>
+        <w:t>PHP</w:t>
+      </w:r>
+      <w:r>
+        <w:rPr>
+          <w:rFonts w:eastAsia="Liberation Serif"/>
+          <w:color w:val="00000A"/>
+          <w:sz w:val="22"/>
+          <w:lang w:val="en-US" w:eastAsia="ar-SA"/>
+        </w:rPr>
+        <w:t>;</w:t>
       </w:r>
     </w:p>
     <w:p>
@@ -1090,9 +1115,9 @@
         <w:pStyle w:val="TextBody"/>
         <w:widowControl/>
         <w:spacing w:lineRule="auto" w:line="288" w:before="0" w:after="0"/>
-        <w:ind w:start="0" w:end="0" w:hanging="0"/>
-        <w:contextualSpacing/>
-        <w:jc w:val="start"/>
+        <w:ind w:left="0" w:right="0" w:hanging="0"/>
+        <w:contextualSpacing/>
+        <w:jc w:val="left"/>
         <w:textAlignment w:val="auto"/>
         <w:rPr>
           <w:lang w:val="en-US"/>
@@ -1113,9 +1138,9 @@
         <w:pStyle w:val="TextBody"/>
         <w:widowControl/>
         <w:spacing w:lineRule="auto" w:line="288" w:before="0" w:after="0"/>
-        <w:ind w:start="0" w:end="0" w:hanging="0"/>
-        <w:contextualSpacing/>
-        <w:jc w:val="start"/>
+        <w:ind w:left="0" w:right="0" w:hanging="0"/>
+        <w:contextualSpacing/>
+        <w:jc w:val="left"/>
         <w:textAlignment w:val="auto"/>
         <w:rPr/>
       </w:pPr>
@@ -1126,16 +1151,7 @@
           <w:sz w:val="22"/>
           <w:lang w:val="en-US" w:eastAsia="ar-SA"/>
         </w:rPr>
-        <w:t xml:space="preserve">Web technologies: </w:t>
-      </w:r>
-      <w:r>
-        <w:rPr>
-          <w:rFonts w:eastAsia="Liberation Serif"/>
-          <w:color w:val="00000A"/>
-          <w:sz w:val="22"/>
-          <w:lang w:val="en-US" w:eastAsia="ar-SA"/>
-        </w:rPr>
-        <w:t>HTML, JSON, REST, XML, XSLT, PHP, LAMP, MQTT;</w:t>
+        <w:t>Web technologies: HTML, JSON, REST, XML, XSLT, PHP, LAMP, MQTT;</w:t>
       </w:r>
     </w:p>
     <w:p>
@@ -1143,9 +1159,9 @@
         <w:pStyle w:val="TextBody"/>
         <w:widowControl/>
         <w:spacing w:lineRule="auto" w:line="288" w:before="0" w:after="0"/>
-        <w:ind w:start="0" w:end="0" w:hanging="0"/>
-        <w:contextualSpacing/>
-        <w:jc w:val="start"/>
+        <w:ind w:left="0" w:right="0" w:hanging="0"/>
+        <w:contextualSpacing/>
+        <w:jc w:val="left"/>
         <w:textAlignment w:val="auto"/>
         <w:rPr>
           <w:lang w:val="en-US"/>
@@ -1189,9 +1205,9 @@
         <w:pStyle w:val="TextBody"/>
         <w:widowControl/>
         <w:spacing w:lineRule="auto" w:line="288" w:before="0" w:after="0"/>
-        <w:ind w:start="0" w:end="0" w:hanging="0"/>
-        <w:contextualSpacing/>
-        <w:jc w:val="start"/>
+        <w:ind w:left="0" w:right="0" w:hanging="0"/>
+        <w:contextualSpacing/>
+        <w:jc w:val="left"/>
         <w:textAlignment w:val="auto"/>
         <w:rPr>
           <w:lang w:val="en-US"/>
@@ -1212,9 +1228,9 @@
         <w:pStyle w:val="TextBody"/>
         <w:widowControl/>
         <w:spacing w:lineRule="auto" w:line="288" w:before="0" w:after="0"/>
-        <w:ind w:start="0" w:end="0" w:hanging="0"/>
-        <w:contextualSpacing/>
-        <w:jc w:val="start"/>
+        <w:ind w:left="0" w:right="0" w:hanging="0"/>
+        <w:contextualSpacing/>
+        <w:jc w:val="left"/>
         <w:textAlignment w:val="auto"/>
         <w:rPr>
           <w:rFonts w:ascii="Arial" w:hAnsi="Arial" w:eastAsia="Liberation Serif"/>
@@ -1237,9 +1253,9 @@
         <w:pStyle w:val="Normal"/>
         <w:widowControl/>
         <w:spacing w:before="0" w:after="0"/>
-        <w:ind w:start="0" w:end="0" w:hanging="0"/>
-        <w:contextualSpacing/>
-        <w:jc w:val="start"/>
+        <w:ind w:left="0" w:right="0" w:hanging="0"/>
+        <w:contextualSpacing/>
+        <w:jc w:val="left"/>
         <w:textAlignment w:val="auto"/>
         <w:rPr>
           <w:lang w:val="en-US"/>
@@ -1261,9 +1277,9 @@
         <w:pStyle w:val="Normal"/>
         <w:widowControl/>
         <w:spacing w:before="0" w:after="0"/>
-        <w:ind w:start="0" w:end="0" w:hanging="0"/>
-        <w:contextualSpacing/>
-        <w:jc w:val="start"/>
+        <w:ind w:left="0" w:right="0" w:hanging="0"/>
+        <w:contextualSpacing/>
+        <w:jc w:val="left"/>
         <w:textAlignment w:val="auto"/>
         <w:rPr/>
       </w:pPr>
@@ -1305,9 +1321,9 @@
         <w:pStyle w:val="Normal"/>
         <w:widowControl/>
         <w:spacing w:before="0" w:after="0"/>
-        <w:ind w:start="0" w:end="0" w:hanging="0"/>
-        <w:contextualSpacing/>
-        <w:jc w:val="start"/>
+        <w:ind w:left="0" w:right="0" w:hanging="0"/>
+        <w:contextualSpacing/>
+        <w:jc w:val="left"/>
         <w:textAlignment w:val="auto"/>
         <w:rPr>
           <w:lang w:val="en-US"/>
@@ -1342,9 +1358,9 @@
         <w:pStyle w:val="Normal"/>
         <w:widowControl/>
         <w:spacing w:before="0" w:after="0"/>
-        <w:ind w:start="0" w:end="0" w:hanging="0"/>
-        <w:contextualSpacing/>
-        <w:jc w:val="start"/>
+        <w:ind w:left="0" w:right="0" w:hanging="0"/>
+        <w:contextualSpacing/>
+        <w:jc w:val="left"/>
         <w:textAlignment w:val="auto"/>
         <w:rPr/>
       </w:pPr>
@@ -1372,9 +1388,9 @@
           <w:numId w:val="8"/>
         </w:numPr>
         <w:spacing w:before="0" w:after="0"/>
-        <w:ind w:start="720" w:end="0" w:hanging="360"/>
-        <w:contextualSpacing/>
-        <w:jc w:val="start"/>
+        <w:ind w:left="720" w:right="0" w:hanging="360"/>
+        <w:contextualSpacing/>
+        <w:jc w:val="left"/>
         <w:textAlignment w:val="auto"/>
         <w:rPr/>
       </w:pPr>
@@ -1397,13 +1413,33 @@
           <w:numId w:val="8"/>
         </w:numPr>
         <w:spacing w:before="0" w:after="0"/>
-        <w:ind w:start="720" w:end="0" w:hanging="360"/>
-        <w:contextualSpacing/>
-        <w:jc w:val="start"/>
+        <w:ind w:left="720" w:right="0" w:hanging="360"/>
+        <w:contextualSpacing/>
+        <w:jc w:val="left"/>
         <w:textAlignment w:val="auto"/>
         <w:rPr/>
       </w:pPr>
       <w:r>
+        <w:rPr/>
+        <w:t>Manage day-to-day technical activities and influence team members.</w:t>
+      </w:r>
+    </w:p>
+    <w:p>
+      <w:pPr>
+        <w:pStyle w:val="ListParagraph"/>
+        <w:widowControl/>
+        <w:numPr>
+          <w:ilvl w:val="0"/>
+          <w:numId w:val="8"/>
+        </w:numPr>
+        <w:spacing w:before="0" w:after="0"/>
+        <w:ind w:left="720" w:right="0" w:hanging="360"/>
+        <w:contextualSpacing/>
+        <w:jc w:val="left"/>
+        <w:textAlignment w:val="auto"/>
+        <w:rPr/>
+      </w:pPr>
+      <w:r>
         <w:rPr>
           <w:rFonts w:eastAsia="Liberation Serif"/>
           <w:color w:val="00000A"/>
@@ -1422,9 +1458,9 @@
           <w:numId w:val="8"/>
         </w:numPr>
         <w:spacing w:before="0" w:after="0"/>
-        <w:ind w:start="720" w:end="0" w:hanging="360"/>
-        <w:contextualSpacing/>
-        <w:jc w:val="start"/>
+        <w:ind w:left="720" w:right="0" w:hanging="360"/>
+        <w:contextualSpacing/>
+        <w:jc w:val="left"/>
         <w:textAlignment w:val="auto"/>
         <w:rPr/>
       </w:pPr>
@@ -1447,9 +1483,9 @@
           <w:numId w:val="8"/>
         </w:numPr>
         <w:spacing w:before="0" w:after="0"/>
-        <w:ind w:start="720" w:end="0" w:hanging="360"/>
-        <w:contextualSpacing/>
-        <w:jc w:val="start"/>
+        <w:ind w:left="720" w:right="0" w:hanging="360"/>
+        <w:contextualSpacing/>
+        <w:jc w:val="left"/>
         <w:textAlignment w:val="auto"/>
         <w:rPr/>
       </w:pPr>
@@ -1472,9 +1508,9 @@
           <w:numId w:val="8"/>
         </w:numPr>
         <w:spacing w:before="0" w:after="0"/>
-        <w:ind w:start="720" w:end="0" w:hanging="360"/>
-        <w:contextualSpacing/>
-        <w:jc w:val="start"/>
+        <w:ind w:left="720" w:right="0" w:hanging="360"/>
+        <w:contextualSpacing/>
+        <w:jc w:val="left"/>
         <w:textAlignment w:val="auto"/>
         <w:rPr/>
       </w:pPr>
@@ -1497,9 +1533,9 @@
           <w:numId w:val="8"/>
         </w:numPr>
         <w:spacing w:before="0" w:after="0"/>
-        <w:ind w:start="720" w:end="0" w:hanging="360"/>
-        <w:contextualSpacing/>
-        <w:jc w:val="start"/>
+        <w:ind w:left="720" w:right="0" w:hanging="360"/>
+        <w:contextualSpacing/>
+        <w:jc w:val="left"/>
         <w:textAlignment w:val="auto"/>
         <w:rPr/>
       </w:pPr>
@@ -1522,9 +1558,9 @@
           <w:numId w:val="8"/>
         </w:numPr>
         <w:spacing w:before="0" w:after="0"/>
-        <w:ind w:start="720" w:end="0" w:hanging="360"/>
-        <w:contextualSpacing/>
-        <w:jc w:val="start"/>
+        <w:ind w:left="720" w:right="0" w:hanging="360"/>
+        <w:contextualSpacing/>
+        <w:jc w:val="left"/>
         <w:textAlignment w:val="auto"/>
         <w:rPr/>
       </w:pPr>
@@ -1547,9 +1583,9 @@
           <w:numId w:val="8"/>
         </w:numPr>
         <w:spacing w:before="0" w:after="0"/>
-        <w:ind w:start="720" w:end="0" w:hanging="360"/>
-        <w:contextualSpacing/>
-        <w:jc w:val="start"/>
+        <w:ind w:left="720" w:right="0" w:hanging="360"/>
+        <w:contextualSpacing/>
+        <w:jc w:val="left"/>
         <w:textAlignment w:val="auto"/>
         <w:rPr/>
       </w:pPr>
@@ -1572,9 +1608,9 @@
           <w:numId w:val="8"/>
         </w:numPr>
         <w:spacing w:before="0" w:after="0"/>
-        <w:ind w:start="720" w:end="0" w:hanging="360"/>
-        <w:contextualSpacing/>
-        <w:jc w:val="start"/>
+        <w:ind w:left="720" w:right="0" w:hanging="360"/>
+        <w:contextualSpacing/>
+        <w:jc w:val="left"/>
         <w:textAlignment w:val="auto"/>
         <w:rPr/>
       </w:pPr>
@@ -1597,9 +1633,9 @@
           <w:numId w:val="8"/>
         </w:numPr>
         <w:spacing w:before="0" w:after="0"/>
-        <w:ind w:start="720" w:end="0" w:hanging="360"/>
-        <w:contextualSpacing/>
-        <w:jc w:val="start"/>
+        <w:ind w:left="720" w:right="0" w:hanging="360"/>
+        <w:contextualSpacing/>
+        <w:jc w:val="left"/>
         <w:textAlignment w:val="auto"/>
         <w:rPr/>
       </w:pPr>
@@ -1622,9 +1658,9 @@
           <w:numId w:val="8"/>
         </w:numPr>
         <w:spacing w:before="0" w:after="0"/>
-        <w:ind w:start="720" w:end="0" w:hanging="360"/>
-        <w:contextualSpacing/>
-        <w:jc w:val="start"/>
+        <w:ind w:left="720" w:right="0" w:hanging="360"/>
+        <w:contextualSpacing/>
+        <w:jc w:val="left"/>
         <w:textAlignment w:val="auto"/>
         <w:rPr/>
       </w:pPr>
@@ -1647,9 +1683,9 @@
           <w:numId w:val="8"/>
         </w:numPr>
         <w:spacing w:before="0" w:after="0"/>
-        <w:ind w:start="720" w:end="0" w:hanging="360"/>
-        <w:contextualSpacing/>
-        <w:jc w:val="start"/>
+        <w:ind w:left="720" w:right="0" w:hanging="360"/>
+        <w:contextualSpacing/>
+        <w:jc w:val="left"/>
         <w:textAlignment w:val="auto"/>
         <w:rPr/>
       </w:pPr>
@@ -1672,9 +1708,9 @@
           <w:numId w:val="8"/>
         </w:numPr>
         <w:spacing w:before="0" w:after="0"/>
-        <w:ind w:start="720" w:end="0" w:hanging="360"/>
-        <w:contextualSpacing/>
-        <w:jc w:val="start"/>
+        <w:ind w:left="720" w:right="0" w:hanging="360"/>
+        <w:contextualSpacing/>
+        <w:jc w:val="left"/>
         <w:textAlignment w:val="auto"/>
         <w:rPr>
           <w:lang w:val="en-US"/>
@@ -1695,8 +1731,8 @@
         <w:pStyle w:val="Normal"/>
         <w:widowControl/>
         <w:spacing w:before="0" w:after="0"/>
-        <w:ind w:start="0" w:end="0" w:hanging="0"/>
-        <w:jc w:val="start"/>
+        <w:ind w:left="0" w:right="0" w:hanging="0"/>
+        <w:jc w:val="left"/>
         <w:textAlignment w:val="auto"/>
         <w:rPr/>
       </w:pPr>
@@ -1717,9 +1753,9 @@
         <w:pStyle w:val="Normal"/>
         <w:widowControl/>
         <w:spacing w:before="0" w:after="0"/>
-        <w:ind w:start="0" w:end="0" w:hanging="0"/>
-        <w:contextualSpacing/>
-        <w:jc w:val="start"/>
+        <w:ind w:left="0" w:right="0" w:hanging="0"/>
+        <w:contextualSpacing/>
+        <w:jc w:val="left"/>
         <w:textAlignment w:val="auto"/>
         <w:rPr>
           <w:rFonts w:ascii="Arial" w:hAnsi="Arial" w:eastAsia="Times New Roman"/>
@@ -1742,9 +1778,9 @@
         <w:pStyle w:val="Normal"/>
         <w:widowControl/>
         <w:spacing w:before="0" w:after="0"/>
-        <w:ind w:start="0" w:end="0" w:hanging="0"/>
-        <w:contextualSpacing/>
-        <w:jc w:val="start"/>
+        <w:ind w:left="0" w:right="0" w:hanging="0"/>
+        <w:contextualSpacing/>
+        <w:jc w:val="left"/>
         <w:textAlignment w:val="auto"/>
         <w:rPr/>
       </w:pPr>
@@ -1786,9 +1822,9 @@
         <w:pStyle w:val="Normal"/>
         <w:widowControl/>
         <w:spacing w:before="0" w:after="0"/>
-        <w:ind w:start="0" w:end="0" w:hanging="0"/>
-        <w:contextualSpacing/>
-        <w:jc w:val="start"/>
+        <w:ind w:left="0" w:right="0" w:hanging="0"/>
+        <w:contextualSpacing/>
+        <w:jc w:val="left"/>
         <w:textAlignment w:val="auto"/>
         <w:rPr>
           <w:lang w:val="en-US"/>
@@ -1809,9 +1845,9 @@
         <w:pStyle w:val="Normal"/>
         <w:widowControl/>
         <w:spacing w:before="0" w:after="0"/>
-        <w:ind w:start="0" w:end="0" w:hanging="0"/>
-        <w:contextualSpacing/>
-        <w:jc w:val="start"/>
+        <w:ind w:left="0" w:right="0" w:hanging="0"/>
+        <w:contextualSpacing/>
+        <w:jc w:val="left"/>
         <w:textAlignment w:val="auto"/>
         <w:rPr>
           <w:lang w:val="en-US"/>
@@ -1836,9 +1872,9 @@
           <w:numId w:val="8"/>
         </w:numPr>
         <w:spacing w:before="0" w:after="0"/>
-        <w:ind w:start="720" w:end="0" w:hanging="360"/>
-        <w:contextualSpacing/>
-        <w:jc w:val="start"/>
+        <w:ind w:left="720" w:right="0" w:hanging="360"/>
+        <w:contextualSpacing/>
+        <w:jc w:val="left"/>
         <w:textAlignment w:val="auto"/>
         <w:rPr>
           <w:lang w:val="en-US"/>
@@ -1863,9 +1899,9 @@
           <w:numId w:val="8"/>
         </w:numPr>
         <w:spacing w:before="0" w:after="0"/>
-        <w:ind w:start="720" w:end="0" w:hanging="360"/>
-        <w:contextualSpacing/>
-        <w:jc w:val="start"/>
+        <w:ind w:left="720" w:right="0" w:hanging="360"/>
+        <w:contextualSpacing/>
+        <w:jc w:val="left"/>
         <w:textAlignment w:val="auto"/>
         <w:rPr>
           <w:lang w:val="en-US"/>
@@ -1890,9 +1926,9 @@
           <w:numId w:val="8"/>
         </w:numPr>
         <w:spacing w:before="0" w:after="0"/>
-        <w:ind w:start="720" w:end="0" w:hanging="360"/>
-        <w:contextualSpacing/>
-        <w:jc w:val="start"/>
+        <w:ind w:left="720" w:right="0" w:hanging="360"/>
+        <w:contextualSpacing/>
+        <w:jc w:val="left"/>
         <w:textAlignment w:val="auto"/>
         <w:rPr>
           <w:lang w:val="en-US"/>
@@ -1917,9 +1953,9 @@
           <w:numId w:val="8"/>
         </w:numPr>
         <w:spacing w:before="0" w:after="0"/>
-        <w:ind w:start="720" w:end="0" w:hanging="360"/>
-        <w:contextualSpacing/>
-        <w:jc w:val="start"/>
+        <w:ind w:left="720" w:right="0" w:hanging="360"/>
+        <w:contextualSpacing/>
+        <w:jc w:val="left"/>
         <w:textAlignment w:val="auto"/>
         <w:rPr>
           <w:lang w:val="en-US"/>
@@ -1944,9 +1980,9 @@
           <w:numId w:val="8"/>
         </w:numPr>
         <w:spacing w:before="0" w:after="0"/>
-        <w:ind w:start="720" w:end="0" w:hanging="360"/>
-        <w:contextualSpacing/>
-        <w:jc w:val="start"/>
+        <w:ind w:left="720" w:right="0" w:hanging="360"/>
+        <w:contextualSpacing/>
+        <w:jc w:val="left"/>
         <w:textAlignment w:val="auto"/>
         <w:rPr>
           <w:lang w:val="en-US"/>
@@ -1971,9 +2007,9 @@
           <w:numId w:val="8"/>
         </w:numPr>
         <w:spacing w:before="0" w:after="0"/>
-        <w:ind w:start="720" w:end="0" w:hanging="360"/>
-        <w:contextualSpacing/>
-        <w:jc w:val="start"/>
+        <w:ind w:left="720" w:right="0" w:hanging="360"/>
+        <w:contextualSpacing/>
+        <w:jc w:val="left"/>
         <w:textAlignment w:val="auto"/>
         <w:rPr>
           <w:lang w:val="en-US"/>
@@ -1998,9 +2034,9 @@
           <w:numId w:val="8"/>
         </w:numPr>
         <w:spacing w:before="0" w:after="0"/>
-        <w:ind w:start="720" w:end="0" w:hanging="360"/>
-        <w:contextualSpacing/>
-        <w:jc w:val="start"/>
+        <w:ind w:left="720" w:right="0" w:hanging="360"/>
+        <w:contextualSpacing/>
+        <w:jc w:val="left"/>
         <w:textAlignment w:val="auto"/>
         <w:rPr>
           <w:lang w:val="en-US"/>
@@ -2025,9 +2061,9 @@
           <w:numId w:val="8"/>
         </w:numPr>
         <w:spacing w:before="0" w:after="0"/>
-        <w:ind w:start="720" w:end="0" w:hanging="360"/>
-        <w:contextualSpacing/>
-        <w:jc w:val="start"/>
+        <w:ind w:left="720" w:right="0" w:hanging="360"/>
+        <w:contextualSpacing/>
+        <w:jc w:val="left"/>
         <w:textAlignment w:val="auto"/>
         <w:rPr>
           <w:lang w:val="en-US"/>
@@ -2052,9 +2088,9 @@
           <w:numId w:val="8"/>
         </w:numPr>
         <w:spacing w:before="0" w:after="0"/>
-        <w:ind w:start="720" w:end="0" w:hanging="360"/>
-        <w:contextualSpacing/>
-        <w:jc w:val="start"/>
+        <w:ind w:left="720" w:right="0" w:hanging="360"/>
+        <w:contextualSpacing/>
+        <w:jc w:val="left"/>
         <w:textAlignment w:val="auto"/>
         <w:rPr>
           <w:lang w:val="en-US"/>
@@ -2075,21 +2111,39 @@
         <w:pStyle w:val="Normal"/>
         <w:widowControl/>
         <w:spacing w:before="0" w:after="0"/>
-        <w:ind w:start="0" w:end="0" w:hanging="0"/>
-        <w:jc w:val="start"/>
-        <w:textAlignment w:val="auto"/>
-        <w:rPr>
-          <w:lang w:val="en-US"/>
-        </w:rPr>
-      </w:pPr>
-      <w:r>
-        <w:rPr>
-          <w:rFonts w:eastAsia="Liberation Serif"/>
-          <w:color w:val="00000A"/>
-          <w:sz w:val="22"/>
-          <w:lang w:val="en-US" w:eastAsia="ar-SA"/>
-        </w:rPr>
-        <w:t>Environment: C++, C, Python, MS SQL Server, SVN, Git, JIRA, Confluence, Windows, Linux,</w:t>
+        <w:ind w:left="0" w:right="0" w:hanging="0"/>
+        <w:jc w:val="left"/>
+        <w:textAlignment w:val="auto"/>
+        <w:rPr>
+          <w:lang w:val="en-US"/>
+        </w:rPr>
+      </w:pPr>
+      <w:r>
+        <w:rPr>
+          <w:rFonts w:eastAsia="Liberation Serif"/>
+          <w:color w:val="00000A"/>
+          <w:sz w:val="22"/>
+          <w:lang w:val="en-US" w:eastAsia="ar-SA"/>
+        </w:rPr>
+        <w:t xml:space="preserve">Environment: C++, C, </w:t>
+      </w:r>
+      <w:r>
+        <w:rPr>
+          <w:rFonts w:eastAsia="Liberation Serif"/>
+          <w:color w:val="00000A"/>
+          <w:sz w:val="22"/>
+          <w:lang w:val="en-US" w:eastAsia="ar-SA"/>
+        </w:rPr>
+        <w:t>PHP,</w:t>
+      </w:r>
+      <w:r>
+        <w:rPr>
+          <w:rFonts w:eastAsia="Liberation Serif"/>
+          <w:color w:val="00000A"/>
+          <w:sz w:val="22"/>
+          <w:lang w:val="en-US" w:eastAsia="ar-SA"/>
+        </w:rPr>
+        <w:t xml:space="preserve"> Python, MS SQL Server, SVN, Git, JIRA, Confluence, Windows, Linux,</w:t>
       </w:r>
     </w:p>
     <w:p>
@@ -2097,8 +2151,8 @@
         <w:pStyle w:val="Normal"/>
         <w:widowControl/>
         <w:spacing w:before="0" w:after="0"/>
-        <w:ind w:start="0" w:end="0" w:hanging="0"/>
-        <w:jc w:val="start"/>
+        <w:ind w:left="0" w:right="0" w:hanging="0"/>
+        <w:jc w:val="left"/>
         <w:textAlignment w:val="auto"/>
         <w:rPr>
           <w:lang w:val="en-US" w:eastAsia="en-US"/>
@@ -2128,9 +2182,9 @@
         <w:pStyle w:val="Normal"/>
         <w:widowControl/>
         <w:spacing w:before="0" w:after="0"/>
-        <w:ind w:start="0" w:end="0" w:hanging="0"/>
-        <w:contextualSpacing/>
-        <w:jc w:val="start"/>
+        <w:ind w:left="0" w:right="0" w:hanging="0"/>
+        <w:contextualSpacing/>
+        <w:jc w:val="left"/>
         <w:textAlignment w:val="auto"/>
         <w:rPr>
           <w:rFonts w:ascii="Arial" w:hAnsi="Arial" w:eastAsia="Times New Roman"/>
@@ -2153,9 +2207,9 @@
         <w:pStyle w:val="Normal"/>
         <w:widowControl/>
         <w:spacing w:before="0" w:after="0"/>
-        <w:ind w:start="0" w:end="0" w:hanging="0"/>
-        <w:contextualSpacing/>
-        <w:jc w:val="start"/>
+        <w:ind w:left="0" w:right="0" w:hanging="0"/>
+        <w:contextualSpacing/>
+        <w:jc w:val="left"/>
         <w:textAlignment w:val="auto"/>
         <w:rPr/>
       </w:pPr>
@@ -2197,9 +2251,9 @@
         <w:pStyle w:val="Normal"/>
         <w:widowControl/>
         <w:spacing w:before="0" w:after="0"/>
-        <w:ind w:start="0" w:end="0" w:hanging="0"/>
-        <w:contextualSpacing/>
-        <w:jc w:val="start"/>
+        <w:ind w:left="0" w:right="0" w:hanging="0"/>
+        <w:contextualSpacing/>
+        <w:jc w:val="left"/>
         <w:textAlignment w:val="auto"/>
         <w:rPr>
           <w:lang w:val="en-US"/>
@@ -2220,9 +2274,9 @@
         <w:pStyle w:val="Normal"/>
         <w:widowControl/>
         <w:spacing w:before="0" w:after="0"/>
-        <w:ind w:start="0" w:end="0" w:hanging="0"/>
-        <w:contextualSpacing/>
-        <w:jc w:val="start"/>
+        <w:ind w:left="0" w:right="0" w:hanging="0"/>
+        <w:contextualSpacing/>
+        <w:jc w:val="left"/>
         <w:textAlignment w:val="auto"/>
         <w:rPr>
           <w:lang w:val="en-US"/>
@@ -2247,9 +2301,9 @@
           <w:numId w:val="8"/>
         </w:numPr>
         <w:spacing w:before="0" w:after="0"/>
-        <w:ind w:start="720" w:end="0" w:hanging="360"/>
-        <w:contextualSpacing/>
-        <w:jc w:val="start"/>
+        <w:ind w:left="720" w:right="0" w:hanging="360"/>
+        <w:contextualSpacing/>
+        <w:jc w:val="left"/>
         <w:textAlignment w:val="auto"/>
         <w:rPr>
           <w:lang w:val="en-US"/>
@@ -2274,9 +2328,9 @@
           <w:numId w:val="8"/>
         </w:numPr>
         <w:spacing w:before="0" w:after="0"/>
-        <w:ind w:start="720" w:end="0" w:hanging="360"/>
-        <w:contextualSpacing/>
-        <w:jc w:val="start"/>
+        <w:ind w:left="720" w:right="0" w:hanging="360"/>
+        <w:contextualSpacing/>
+        <w:jc w:val="left"/>
         <w:textAlignment w:val="auto"/>
         <w:rPr>
           <w:lang w:val="en-US"/>
@@ -2301,9 +2355,9 @@
           <w:numId w:val="8"/>
         </w:numPr>
         <w:spacing w:before="0" w:after="0"/>
-        <w:ind w:start="720" w:end="0" w:hanging="360"/>
-        <w:contextualSpacing/>
-        <w:jc w:val="start"/>
+        <w:ind w:left="720" w:right="0" w:hanging="360"/>
+        <w:contextualSpacing/>
+        <w:jc w:val="left"/>
         <w:textAlignment w:val="auto"/>
         <w:rPr>
           <w:lang w:val="en-US"/>
@@ -2328,9 +2382,9 @@
           <w:numId w:val="8"/>
         </w:numPr>
         <w:spacing w:before="0" w:after="0"/>
-        <w:ind w:start="720" w:end="0" w:hanging="360"/>
-        <w:contextualSpacing/>
-        <w:jc w:val="start"/>
+        <w:ind w:left="720" w:right="0" w:hanging="360"/>
+        <w:contextualSpacing/>
+        <w:jc w:val="left"/>
         <w:textAlignment w:val="auto"/>
         <w:rPr>
           <w:lang w:val="en-US"/>
@@ -2355,9 +2409,9 @@
           <w:numId w:val="8"/>
         </w:numPr>
         <w:spacing w:before="0" w:after="0"/>
-        <w:ind w:start="720" w:end="0" w:hanging="360"/>
-        <w:contextualSpacing/>
-        <w:jc w:val="start"/>
+        <w:ind w:left="720" w:right="0" w:hanging="360"/>
+        <w:contextualSpacing/>
+        <w:jc w:val="left"/>
         <w:textAlignment w:val="auto"/>
         <w:rPr>
           <w:lang w:val="en-US"/>
@@ -2382,9 +2436,9 @@
           <w:numId w:val="8"/>
         </w:numPr>
         <w:spacing w:before="0" w:after="0"/>
-        <w:ind w:start="720" w:end="0" w:hanging="360"/>
-        <w:contextualSpacing/>
-        <w:jc w:val="start"/>
+        <w:ind w:left="720" w:right="0" w:hanging="360"/>
+        <w:contextualSpacing/>
+        <w:jc w:val="left"/>
         <w:textAlignment w:val="auto"/>
         <w:rPr>
           <w:lang w:val="en-US"/>
@@ -2409,9 +2463,9 @@
           <w:numId w:val="8"/>
         </w:numPr>
         <w:spacing w:before="0" w:after="0"/>
-        <w:ind w:start="720" w:end="0" w:hanging="360"/>
-        <w:contextualSpacing/>
-        <w:jc w:val="start"/>
+        <w:ind w:left="720" w:right="0" w:hanging="360"/>
+        <w:contextualSpacing/>
+        <w:jc w:val="left"/>
         <w:textAlignment w:val="auto"/>
         <w:rPr>
           <w:lang w:val="en-US"/>
@@ -2436,9 +2490,9 @@
           <w:numId w:val="8"/>
         </w:numPr>
         <w:spacing w:before="0" w:after="0"/>
-        <w:ind w:start="720" w:end="0" w:hanging="360"/>
-        <w:contextualSpacing/>
-        <w:jc w:val="start"/>
+        <w:ind w:left="720" w:right="0" w:hanging="360"/>
+        <w:contextualSpacing/>
+        <w:jc w:val="left"/>
         <w:textAlignment w:val="auto"/>
         <w:rPr>
           <w:lang w:val="en-US"/>
@@ -2463,9 +2517,9 @@
           <w:numId w:val="8"/>
         </w:numPr>
         <w:spacing w:before="0" w:after="0"/>
-        <w:ind w:start="720" w:end="0" w:hanging="360"/>
-        <w:contextualSpacing/>
-        <w:jc w:val="start"/>
+        <w:ind w:left="720" w:right="0" w:hanging="360"/>
+        <w:contextualSpacing/>
+        <w:jc w:val="left"/>
         <w:textAlignment w:val="auto"/>
         <w:rPr>
           <w:lang w:val="en-US"/>
@@ -2490,9 +2544,9 @@
           <w:numId w:val="8"/>
         </w:numPr>
         <w:spacing w:before="0" w:after="0"/>
-        <w:ind w:start="720" w:end="0" w:hanging="360"/>
-        <w:contextualSpacing/>
-        <w:jc w:val="start"/>
+        <w:ind w:left="720" w:right="0" w:hanging="360"/>
+        <w:contextualSpacing/>
+        <w:jc w:val="left"/>
         <w:textAlignment w:val="auto"/>
         <w:rPr>
           <w:lang w:val="en-US"/>
@@ -2517,9 +2571,9 @@
           <w:numId w:val="8"/>
         </w:numPr>
         <w:spacing w:before="0" w:after="0"/>
-        <w:ind w:start="720" w:end="0" w:hanging="360"/>
-        <w:contextualSpacing/>
-        <w:jc w:val="start"/>
+        <w:ind w:left="720" w:right="0" w:hanging="360"/>
+        <w:contextualSpacing/>
+        <w:jc w:val="left"/>
         <w:textAlignment w:val="auto"/>
         <w:rPr>
           <w:lang w:val="en-US"/>
@@ -2544,9 +2598,9 @@
           <w:numId w:val="8"/>
         </w:numPr>
         <w:spacing w:before="0" w:after="0"/>
-        <w:ind w:start="720" w:end="0" w:hanging="360"/>
-        <w:contextualSpacing/>
-        <w:jc w:val="start"/>
+        <w:ind w:left="720" w:right="0" w:hanging="360"/>
+        <w:contextualSpacing/>
+        <w:jc w:val="left"/>
         <w:textAlignment w:val="auto"/>
         <w:rPr>
           <w:lang w:val="en-US"/>
@@ -2567,12 +2621,10 @@
         <w:pStyle w:val="Normal"/>
         <w:widowControl/>
         <w:spacing w:before="0" w:after="0"/>
-        <w:ind w:start="0" w:end="0" w:hanging="0"/>
-        <w:jc w:val="start"/>
-        <w:textAlignment w:val="auto"/>
-        <w:rPr>
-          <w:lang w:val="en-US"/>
-        </w:rPr>
+        <w:ind w:left="0" w:right="0" w:hanging="0"/>
+        <w:jc w:val="left"/>
+        <w:textAlignment w:val="auto"/>
+        <w:rPr/>
       </w:pPr>
       <w:r>
         <w:rPr>
@@ -2589,8 +2641,8 @@
         <w:pStyle w:val="Normal"/>
         <w:widowControl/>
         <w:spacing w:before="0" w:after="0"/>
-        <w:ind w:start="0" w:end="0" w:hanging="0"/>
-        <w:jc w:val="start"/>
+        <w:ind w:left="0" w:right="0" w:hanging="0"/>
+        <w:jc w:val="left"/>
         <w:textAlignment w:val="auto"/>
         <w:rPr>
           <w:lang w:val="en-US" w:eastAsia="en-US"/>
@@ -2620,9 +2672,9 @@
         <w:pStyle w:val="Normal"/>
         <w:widowControl/>
         <w:spacing w:before="0" w:after="0"/>
-        <w:ind w:start="0" w:end="0" w:hanging="0"/>
-        <w:contextualSpacing/>
-        <w:jc w:val="start"/>
+        <w:ind w:left="0" w:right="0" w:hanging="0"/>
+        <w:contextualSpacing/>
+        <w:jc w:val="left"/>
         <w:textAlignment w:val="auto"/>
         <w:rPr>
           <w:rFonts w:ascii="Arial" w:hAnsi="Arial" w:eastAsia="Times New Roman"/>
@@ -2645,9 +2697,9 @@
         <w:pStyle w:val="Normal"/>
         <w:widowControl/>
         <w:spacing w:before="0" w:after="0"/>
-        <w:ind w:start="0" w:end="0" w:hanging="0"/>
-        <w:contextualSpacing/>
-        <w:jc w:val="start"/>
+        <w:ind w:left="0" w:right="0" w:hanging="0"/>
+        <w:contextualSpacing/>
+        <w:jc w:val="left"/>
         <w:textAlignment w:val="auto"/>
         <w:rPr>
           <w:rFonts w:ascii="Arial" w:hAnsi="Arial" w:eastAsia="Times New Roman"/>
@@ -2670,34 +2722,9 @@
         <w:pStyle w:val="Normal"/>
         <w:widowControl/>
         <w:spacing w:before="0" w:after="0"/>
-        <w:ind w:start="0" w:end="0" w:hanging="0"/>
-        <w:contextualSpacing/>
-        <w:jc w:val="start"/>
-        <w:textAlignment w:val="auto"/>
-        <w:rPr>
-          <w:rFonts w:ascii="Arial" w:hAnsi="Arial" w:eastAsia="Times New Roman"/>
-          <w:color w:val="00000A"/>
-          <w:sz w:val="22"/>
-          <w:lang w:val="en-US" w:eastAsia="ar-SA"/>
-        </w:rPr>
-      </w:pPr>
-      <w:r>
-        <w:rPr>
-          <w:rFonts w:eastAsia="Times New Roman"/>
-          <w:color w:val="00000A"/>
-          <w:sz w:val="22"/>
-          <w:lang w:val="en-US" w:eastAsia="ar-SA"/>
-        </w:rPr>
-      </w:r>
-    </w:p>
-    <w:p>
-      <w:pPr>
-        <w:pStyle w:val="Normal"/>
-        <w:widowControl/>
-        <w:spacing w:before="0" w:after="0"/>
-        <w:ind w:start="0" w:end="0" w:hanging="0"/>
-        <w:contextualSpacing/>
-        <w:jc w:val="start"/>
+        <w:ind w:left="0" w:right="0" w:hanging="0"/>
+        <w:contextualSpacing/>
+        <w:jc w:val="left"/>
         <w:textAlignment w:val="auto"/>
         <w:rPr/>
       </w:pPr>
@@ -2739,9 +2766,9 @@
         <w:pStyle w:val="Normal"/>
         <w:widowControl/>
         <w:spacing w:before="0" w:after="0"/>
-        <w:ind w:start="0" w:end="0" w:hanging="0"/>
-        <w:contextualSpacing/>
-        <w:jc w:val="start"/>
+        <w:ind w:left="0" w:right="0" w:hanging="0"/>
+        <w:contextualSpacing/>
+        <w:jc w:val="left"/>
         <w:textAlignment w:val="auto"/>
         <w:rPr>
           <w:lang w:val="en-US"/>
@@ -2762,9 +2789,9 @@
         <w:pStyle w:val="Normal"/>
         <w:widowControl/>
         <w:spacing w:before="0" w:after="0"/>
-        <w:ind w:start="0" w:end="0" w:hanging="0"/>
-        <w:contextualSpacing/>
-        <w:jc w:val="start"/>
+        <w:ind w:left="0" w:right="0" w:hanging="0"/>
+        <w:contextualSpacing/>
+        <w:jc w:val="left"/>
         <w:textAlignment w:val="auto"/>
         <w:rPr>
           <w:lang w:val="en-US"/>
@@ -2785,9 +2812,9 @@
         <w:pStyle w:val="Normal"/>
         <w:widowControl/>
         <w:spacing w:before="0" w:after="0"/>
-        <w:ind w:start="0" w:end="0" w:hanging="0"/>
-        <w:contextualSpacing/>
-        <w:jc w:val="start"/>
+        <w:ind w:left="0" w:right="0" w:hanging="0"/>
+        <w:contextualSpacing/>
+        <w:jc w:val="left"/>
         <w:textAlignment w:val="auto"/>
         <w:rPr>
           <w:lang w:val="en-US"/>
@@ -2812,9 +2839,9 @@
           <w:numId w:val="7"/>
         </w:numPr>
         <w:spacing w:before="0" w:after="0"/>
-        <w:ind w:start="720" w:end="0" w:hanging="360"/>
-        <w:contextualSpacing/>
-        <w:jc w:val="start"/>
+        <w:ind w:left="720" w:right="0" w:hanging="360"/>
+        <w:contextualSpacing/>
+        <w:jc w:val="left"/>
         <w:textAlignment w:val="auto"/>
         <w:rPr>
           <w:lang w:val="en-US"/>
@@ -2839,9 +2866,9 @@
           <w:numId w:val="7"/>
         </w:numPr>
         <w:spacing w:before="0" w:after="0"/>
-        <w:ind w:start="720" w:end="0" w:hanging="360"/>
-        <w:contextualSpacing/>
-        <w:jc w:val="start"/>
+        <w:ind w:left="720" w:right="0" w:hanging="360"/>
+        <w:contextualSpacing/>
+        <w:jc w:val="left"/>
         <w:textAlignment w:val="auto"/>
         <w:rPr>
           <w:lang w:val="en-US"/>
@@ -2866,9 +2893,9 @@
           <w:numId w:val="7"/>
         </w:numPr>
         <w:spacing w:before="0" w:after="0"/>
-        <w:ind w:start="720" w:end="0" w:hanging="360"/>
-        <w:contextualSpacing/>
-        <w:jc w:val="start"/>
+        <w:ind w:left="720" w:right="0" w:hanging="360"/>
+        <w:contextualSpacing/>
+        <w:jc w:val="left"/>
         <w:textAlignment w:val="auto"/>
         <w:rPr>
           <w:lang w:val="en-US"/>
@@ -2893,9 +2920,9 @@
           <w:numId w:val="7"/>
         </w:numPr>
         <w:spacing w:before="0" w:after="0"/>
-        <w:ind w:start="720" w:end="0" w:hanging="360"/>
-        <w:contextualSpacing/>
-        <w:jc w:val="start"/>
+        <w:ind w:left="720" w:right="0" w:hanging="360"/>
+        <w:contextualSpacing/>
+        <w:jc w:val="left"/>
         <w:textAlignment w:val="auto"/>
         <w:rPr>
           <w:lang w:val="en-US"/>
@@ -2920,9 +2947,9 @@
           <w:numId w:val="7"/>
         </w:numPr>
         <w:spacing w:before="0" w:after="0"/>
-        <w:ind w:start="720" w:end="0" w:hanging="360"/>
-        <w:contextualSpacing/>
-        <w:jc w:val="start"/>
+        <w:ind w:left="720" w:right="0" w:hanging="360"/>
+        <w:contextualSpacing/>
+        <w:jc w:val="left"/>
         <w:textAlignment w:val="auto"/>
         <w:rPr>
           <w:lang w:val="en-US"/>
@@ -2947,9 +2974,9 @@
           <w:numId w:val="7"/>
         </w:numPr>
         <w:spacing w:before="0" w:after="0"/>
-        <w:ind w:start="720" w:end="0" w:hanging="360"/>
-        <w:contextualSpacing/>
-        <w:jc w:val="start"/>
+        <w:ind w:left="720" w:right="0" w:hanging="360"/>
+        <w:contextualSpacing/>
+        <w:jc w:val="left"/>
         <w:textAlignment w:val="auto"/>
         <w:rPr>
           <w:lang w:val="en-US"/>
@@ -2974,9 +3001,9 @@
           <w:numId w:val="7"/>
         </w:numPr>
         <w:spacing w:before="0" w:after="0"/>
-        <w:ind w:start="720" w:end="0" w:hanging="360"/>
-        <w:contextualSpacing/>
-        <w:jc w:val="start"/>
+        <w:ind w:left="720" w:right="0" w:hanging="360"/>
+        <w:contextualSpacing/>
+        <w:jc w:val="left"/>
         <w:textAlignment w:val="auto"/>
         <w:rPr>
           <w:lang w:val="en-US"/>
@@ -2997,8 +3024,8 @@
         <w:pStyle w:val="Normal"/>
         <w:widowControl/>
         <w:spacing w:before="0" w:after="0"/>
-        <w:ind w:start="0" w:end="0" w:hanging="0"/>
-        <w:jc w:val="start"/>
+        <w:ind w:left="0" w:right="0" w:hanging="0"/>
+        <w:jc w:val="left"/>
         <w:textAlignment w:val="auto"/>
         <w:rPr>
           <w:lang w:val="en-US"/>
@@ -3019,8 +3046,8 @@
         <w:pStyle w:val="Normal"/>
         <w:widowControl/>
         <w:spacing w:before="0" w:after="0"/>
-        <w:ind w:start="0" w:end="0" w:hanging="0"/>
-        <w:jc w:val="start"/>
+        <w:ind w:left="0" w:right="0" w:hanging="0"/>
+        <w:jc w:val="left"/>
         <w:textAlignment w:val="auto"/>
         <w:rPr>
           <w:lang w:val="en-US" w:eastAsia="en-US"/>
@@ -3050,9 +3077,9 @@
         <w:pStyle w:val="Normal"/>
         <w:widowControl/>
         <w:spacing w:before="0" w:after="0"/>
-        <w:ind w:start="0" w:end="0" w:hanging="0"/>
-        <w:contextualSpacing/>
-        <w:jc w:val="start"/>
+        <w:ind w:left="0" w:right="0" w:hanging="0"/>
+        <w:contextualSpacing/>
+        <w:jc w:val="left"/>
         <w:textAlignment w:val="auto"/>
         <w:rPr>
           <w:rFonts w:ascii="Arial" w:hAnsi="Arial" w:eastAsia="Times New Roman"/>
@@ -3075,9 +3102,9 @@
         <w:pStyle w:val="Normal"/>
         <w:widowControl/>
         <w:spacing w:before="0" w:after="0"/>
-        <w:ind w:start="0" w:end="0" w:hanging="0"/>
-        <w:contextualSpacing/>
-        <w:jc w:val="start"/>
+        <w:ind w:left="0" w:right="0" w:hanging="0"/>
+        <w:contextualSpacing/>
+        <w:jc w:val="left"/>
         <w:textAlignment w:val="auto"/>
         <w:rPr>
           <w:rFonts w:ascii="Arial" w:hAnsi="Arial" w:eastAsia="Times New Roman"/>
@@ -3100,9 +3127,9 @@
         <w:pStyle w:val="Normal"/>
         <w:widowControl/>
         <w:spacing w:before="0" w:after="0"/>
-        <w:ind w:start="0" w:end="0" w:hanging="0"/>
-        <w:contextualSpacing/>
-        <w:jc w:val="start"/>
+        <w:ind w:left="0" w:right="0" w:hanging="0"/>
+        <w:contextualSpacing/>
+        <w:jc w:val="left"/>
         <w:textAlignment w:val="auto"/>
         <w:rPr>
           <w:rFonts w:ascii="Arial" w:hAnsi="Arial" w:eastAsia="Times New Roman"/>
@@ -3125,34 +3152,9 @@
         <w:pStyle w:val="Normal"/>
         <w:widowControl/>
         <w:spacing w:before="0" w:after="0"/>
-        <w:ind w:start="0" w:end="0" w:hanging="0"/>
-        <w:contextualSpacing/>
-        <w:jc w:val="start"/>
-        <w:textAlignment w:val="auto"/>
-        <w:rPr>
-          <w:rFonts w:ascii="Arial" w:hAnsi="Arial" w:eastAsia="Times New Roman"/>
-          <w:color w:val="00000A"/>
-          <w:sz w:val="22"/>
-          <w:lang w:val="en-US" w:eastAsia="ar-SA"/>
-        </w:rPr>
-      </w:pPr>
-      <w:r>
-        <w:rPr>
-          <w:rFonts w:eastAsia="Times New Roman"/>
-          <w:color w:val="00000A"/>
-          <w:sz w:val="22"/>
-          <w:lang w:val="en-US" w:eastAsia="ar-SA"/>
-        </w:rPr>
-      </w:r>
-    </w:p>
-    <w:p>
-      <w:pPr>
-        <w:pStyle w:val="Normal"/>
-        <w:widowControl/>
-        <w:spacing w:before="0" w:after="0"/>
-        <w:ind w:start="0" w:end="0" w:hanging="0"/>
-        <w:contextualSpacing/>
-        <w:jc w:val="start"/>
+        <w:ind w:left="0" w:right="0" w:hanging="0"/>
+        <w:contextualSpacing/>
+        <w:jc w:val="left"/>
         <w:textAlignment w:val="auto"/>
         <w:rPr/>
       </w:pPr>
@@ -3194,9 +3196,9 @@
         <w:pStyle w:val="Normal"/>
         <w:widowControl/>
         <w:spacing w:before="0" w:after="0"/>
-        <w:ind w:start="0" w:end="0" w:hanging="0"/>
-        <w:contextualSpacing/>
-        <w:jc w:val="start"/>
+        <w:ind w:left="0" w:right="0" w:hanging="0"/>
+        <w:contextualSpacing/>
+        <w:jc w:val="left"/>
         <w:textAlignment w:val="auto"/>
         <w:rPr>
           <w:lang w:val="en-US"/>
@@ -3217,9 +3219,9 @@
         <w:pStyle w:val="Normal"/>
         <w:widowControl/>
         <w:spacing w:before="0" w:after="0"/>
-        <w:ind w:start="0" w:end="0" w:hanging="0"/>
-        <w:contextualSpacing/>
-        <w:jc w:val="start"/>
+        <w:ind w:left="0" w:right="0" w:hanging="0"/>
+        <w:contextualSpacing/>
+        <w:jc w:val="left"/>
         <w:textAlignment w:val="auto"/>
         <w:rPr>
           <w:lang w:val="en-US"/>
@@ -3244,9 +3246,9 @@
           <w:numId w:val="6"/>
         </w:numPr>
         <w:spacing w:before="0" w:after="0"/>
-        <w:ind w:start="720" w:end="0" w:hanging="360"/>
-        <w:contextualSpacing/>
-        <w:jc w:val="start"/>
+        <w:ind w:left="720" w:right="0" w:hanging="360"/>
+        <w:contextualSpacing/>
+        <w:jc w:val="left"/>
         <w:textAlignment w:val="auto"/>
         <w:rPr>
           <w:lang w:val="en-US"/>
@@ -3271,9 +3273,9 @@
           <w:numId w:val="6"/>
         </w:numPr>
         <w:spacing w:before="0" w:after="0"/>
-        <w:ind w:start="720" w:end="0" w:hanging="360"/>
-        <w:contextualSpacing/>
-        <w:jc w:val="start"/>
+        <w:ind w:left="720" w:right="0" w:hanging="360"/>
+        <w:contextualSpacing/>
+        <w:jc w:val="left"/>
         <w:textAlignment w:val="auto"/>
         <w:rPr>
           <w:lang w:val="en-US"/>
@@ -3298,9 +3300,9 @@
           <w:numId w:val="6"/>
         </w:numPr>
         <w:spacing w:before="0" w:after="0"/>
-        <w:ind w:start="720" w:end="0" w:hanging="360"/>
-        <w:contextualSpacing/>
-        <w:jc w:val="start"/>
+        <w:ind w:left="720" w:right="0" w:hanging="360"/>
+        <w:contextualSpacing/>
+        <w:jc w:val="left"/>
         <w:textAlignment w:val="auto"/>
         <w:rPr>
           <w:lang w:val="en-US"/>
@@ -3325,9 +3327,9 @@
           <w:numId w:val="6"/>
         </w:numPr>
         <w:spacing w:before="0" w:after="0"/>
-        <w:ind w:start="720" w:end="0" w:hanging="360"/>
-        <w:contextualSpacing/>
-        <w:jc w:val="start"/>
+        <w:ind w:left="720" w:right="0" w:hanging="360"/>
+        <w:contextualSpacing/>
+        <w:jc w:val="left"/>
         <w:textAlignment w:val="auto"/>
         <w:rPr>
           <w:lang w:val="en-US"/>
@@ -3352,9 +3354,9 @@
           <w:numId w:val="6"/>
         </w:numPr>
         <w:spacing w:before="0" w:after="0"/>
-        <w:ind w:start="720" w:end="0" w:hanging="360"/>
-        <w:contextualSpacing/>
-        <w:jc w:val="start"/>
+        <w:ind w:left="720" w:right="0" w:hanging="360"/>
+        <w:contextualSpacing/>
+        <w:jc w:val="left"/>
         <w:textAlignment w:val="auto"/>
         <w:rPr>
           <w:lang w:val="en-US"/>
@@ -3379,9 +3381,9 @@
           <w:numId w:val="6"/>
         </w:numPr>
         <w:spacing w:before="0" w:after="0"/>
-        <w:ind w:start="720" w:end="0" w:hanging="360"/>
-        <w:contextualSpacing/>
-        <w:jc w:val="start"/>
+        <w:ind w:left="720" w:right="0" w:hanging="360"/>
+        <w:contextualSpacing/>
+        <w:jc w:val="left"/>
         <w:textAlignment w:val="auto"/>
         <w:rPr>
           <w:lang w:val="en-US"/>
@@ -3406,9 +3408,9 @@
           <w:numId w:val="6"/>
         </w:numPr>
         <w:spacing w:before="0" w:after="0"/>
-        <w:ind w:start="720" w:end="0" w:hanging="360"/>
-        <w:contextualSpacing/>
-        <w:jc w:val="start"/>
+        <w:ind w:left="720" w:right="0" w:hanging="360"/>
+        <w:contextualSpacing/>
+        <w:jc w:val="left"/>
         <w:textAlignment w:val="auto"/>
         <w:rPr>
           <w:lang w:val="en-US"/>
@@ -3433,9 +3435,9 @@
           <w:numId w:val="6"/>
         </w:numPr>
         <w:spacing w:before="0" w:after="0"/>
-        <w:ind w:start="720" w:end="0" w:hanging="360"/>
-        <w:contextualSpacing/>
-        <w:jc w:val="start"/>
+        <w:ind w:left="720" w:right="0" w:hanging="360"/>
+        <w:contextualSpacing/>
+        <w:jc w:val="left"/>
         <w:textAlignment w:val="auto"/>
         <w:rPr>
           <w:lang w:val="en-US"/>
@@ -3456,8 +3458,8 @@
         <w:pStyle w:val="Normal"/>
         <w:widowControl/>
         <w:spacing w:before="0" w:after="0"/>
-        <w:ind w:start="0" w:end="0" w:hanging="0"/>
-        <w:jc w:val="start"/>
+        <w:ind w:left="0" w:right="0" w:hanging="0"/>
+        <w:jc w:val="left"/>
         <w:textAlignment w:val="auto"/>
         <w:rPr>
           <w:lang w:val="en-US"/>
@@ -3478,8 +3480,8 @@
         <w:pStyle w:val="Normal"/>
         <w:widowControl/>
         <w:spacing w:before="0" w:after="0"/>
-        <w:ind w:start="0" w:end="0" w:hanging="0"/>
-        <w:jc w:val="start"/>
+        <w:ind w:left="0" w:right="0" w:hanging="0"/>
+        <w:jc w:val="left"/>
         <w:textAlignment w:val="auto"/>
         <w:rPr>
           <w:lang w:val="en-US" w:eastAsia="en-US"/>
@@ -3509,9 +3511,9 @@
         <w:pStyle w:val="Normal"/>
         <w:widowControl/>
         <w:spacing w:before="0" w:after="0"/>
-        <w:ind w:start="0" w:end="0" w:hanging="0"/>
-        <w:contextualSpacing/>
-        <w:jc w:val="start"/>
+        <w:ind w:left="0" w:right="0" w:hanging="0"/>
+        <w:contextualSpacing/>
+        <w:jc w:val="left"/>
         <w:textAlignment w:val="auto"/>
         <w:rPr>
           <w:rFonts w:ascii="Arial" w:hAnsi="Arial" w:eastAsia="Times New Roman"/>
@@ -3534,9 +3536,9 @@
         <w:pStyle w:val="Normal"/>
         <w:widowControl/>
         <w:spacing w:before="0" w:after="0"/>
-        <w:ind w:start="0" w:end="0" w:hanging="0"/>
-        <w:contextualSpacing/>
-        <w:jc w:val="start"/>
+        <w:ind w:left="0" w:right="0" w:hanging="0"/>
+        <w:contextualSpacing/>
+        <w:jc w:val="left"/>
         <w:textAlignment w:val="auto"/>
         <w:rPr>
           <w:lang w:val="en-US"/>
@@ -3557,9 +3559,9 @@
         <w:pStyle w:val="Normal"/>
         <w:widowControl/>
         <w:spacing w:before="0" w:after="0"/>
-        <w:ind w:start="0" w:end="0" w:hanging="0"/>
-        <w:contextualSpacing/>
-        <w:jc w:val="start"/>
+        <w:ind w:left="0" w:right="0" w:hanging="0"/>
+        <w:contextualSpacing/>
+        <w:jc w:val="left"/>
         <w:textAlignment w:val="auto"/>
         <w:rPr>
           <w:lang w:val="en-US"/>
@@ -3584,9 +3586,9 @@
           <w:numId w:val="5"/>
         </w:numPr>
         <w:spacing w:before="0" w:after="0"/>
-        <w:ind w:start="720" w:end="0" w:hanging="360"/>
-        <w:contextualSpacing/>
-        <w:jc w:val="start"/>
+        <w:ind w:left="720" w:right="0" w:hanging="360"/>
+        <w:contextualSpacing/>
+        <w:jc w:val="left"/>
         <w:textAlignment w:val="auto"/>
         <w:rPr>
           <w:lang w:val="en-US"/>
@@ -3611,9 +3613,9 @@
           <w:numId w:val="5"/>
         </w:numPr>
         <w:spacing w:before="0" w:after="0"/>
-        <w:ind w:start="720" w:end="0" w:hanging="360"/>
-        <w:contextualSpacing/>
-        <w:jc w:val="start"/>
+        <w:ind w:left="720" w:right="0" w:hanging="360"/>
+        <w:contextualSpacing/>
+        <w:jc w:val="left"/>
         <w:textAlignment w:val="auto"/>
         <w:rPr>
           <w:lang w:val="en-US"/>
@@ -3638,9 +3640,9 @@
           <w:numId w:val="5"/>
         </w:numPr>
         <w:spacing w:before="0" w:after="0"/>
-        <w:ind w:start="720" w:end="0" w:hanging="360"/>
-        <w:contextualSpacing/>
-        <w:jc w:val="start"/>
+        <w:ind w:left="720" w:right="0" w:hanging="360"/>
+        <w:contextualSpacing/>
+        <w:jc w:val="left"/>
         <w:textAlignment w:val="auto"/>
         <w:rPr>
           <w:lang w:val="en-US"/>
@@ -3665,9 +3667,9 @@
           <w:numId w:val="5"/>
         </w:numPr>
         <w:spacing w:before="0" w:after="0"/>
-        <w:ind w:start="720" w:end="0" w:hanging="360"/>
-        <w:contextualSpacing/>
-        <w:jc w:val="start"/>
+        <w:ind w:left="720" w:right="0" w:hanging="360"/>
+        <w:contextualSpacing/>
+        <w:jc w:val="left"/>
         <w:textAlignment w:val="auto"/>
         <w:rPr>
           <w:lang w:val="en-US"/>
@@ -3692,9 +3694,9 @@
           <w:numId w:val="5"/>
         </w:numPr>
         <w:spacing w:before="0" w:after="0"/>
-        <w:ind w:start="720" w:end="0" w:hanging="360"/>
-        <w:contextualSpacing/>
-        <w:jc w:val="start"/>
+        <w:ind w:left="720" w:right="0" w:hanging="360"/>
+        <w:contextualSpacing/>
+        <w:jc w:val="left"/>
         <w:textAlignment w:val="auto"/>
         <w:rPr>
           <w:lang w:val="en-US"/>
@@ -3719,9 +3721,9 @@
           <w:numId w:val="5"/>
         </w:numPr>
         <w:spacing w:before="0" w:after="0"/>
-        <w:ind w:start="720" w:end="0" w:hanging="360"/>
-        <w:contextualSpacing/>
-        <w:jc w:val="start"/>
+        <w:ind w:left="720" w:right="0" w:hanging="360"/>
+        <w:contextualSpacing/>
+        <w:jc w:val="left"/>
         <w:textAlignment w:val="auto"/>
         <w:rPr>
           <w:lang w:val="en-US"/>
@@ -3746,9 +3748,9 @@
           <w:numId w:val="5"/>
         </w:numPr>
         <w:spacing w:before="0" w:after="0"/>
-        <w:ind w:start="720" w:end="0" w:hanging="360"/>
-        <w:contextualSpacing/>
-        <w:jc w:val="start"/>
+        <w:ind w:left="720" w:right="0" w:hanging="360"/>
+        <w:contextualSpacing/>
+        <w:jc w:val="left"/>
         <w:textAlignment w:val="auto"/>
         <w:rPr>
           <w:lang w:val="en-US"/>
@@ -3769,8 +3771,8 @@
         <w:pStyle w:val="Normal"/>
         <w:widowControl/>
         <w:spacing w:before="0" w:after="0"/>
-        <w:ind w:start="0" w:end="0" w:hanging="0"/>
-        <w:jc w:val="start"/>
+        <w:ind w:left="0" w:right="0" w:hanging="0"/>
+        <w:jc w:val="left"/>
         <w:textAlignment w:val="auto"/>
         <w:rPr>
           <w:lang w:val="en-US"/>
@@ -3791,8 +3793,8 @@
         <w:pStyle w:val="Normal"/>
         <w:widowControl/>
         <w:spacing w:before="0" w:after="0"/>
-        <w:ind w:start="0" w:end="0" w:hanging="0"/>
-        <w:jc w:val="start"/>
+        <w:ind w:left="0" w:right="0" w:hanging="0"/>
+        <w:jc w:val="left"/>
         <w:textAlignment w:val="auto"/>
         <w:rPr>
           <w:lang w:val="en-US" w:eastAsia="en-US"/>
@@ -3822,9 +3824,9 @@
         <w:pStyle w:val="Normal"/>
         <w:widowControl/>
         <w:spacing w:before="0" w:after="0"/>
-        <w:ind w:start="0" w:end="0" w:hanging="0"/>
-        <w:contextualSpacing/>
-        <w:jc w:val="start"/>
+        <w:ind w:left="0" w:right="0" w:hanging="0"/>
+        <w:contextualSpacing/>
+        <w:jc w:val="left"/>
         <w:textAlignment w:val="auto"/>
         <w:rPr>
           <w:rFonts w:ascii="Arial" w:hAnsi="Arial" w:eastAsia="Times New Roman"/>
@@ -3847,9 +3849,9 @@
         <w:pStyle w:val="Normal"/>
         <w:widowControl/>
         <w:spacing w:before="0" w:after="0"/>
-        <w:ind w:start="0" w:end="0" w:hanging="0"/>
-        <w:contextualSpacing/>
-        <w:jc w:val="start"/>
+        <w:ind w:left="0" w:right="0" w:hanging="0"/>
+        <w:contextualSpacing/>
+        <w:jc w:val="left"/>
         <w:textAlignment w:val="auto"/>
         <w:rPr/>
       </w:pPr>
@@ -3891,9 +3893,9 @@
         <w:pStyle w:val="Normal"/>
         <w:widowControl/>
         <w:spacing w:before="0" w:after="0"/>
-        <w:ind w:start="0" w:end="0" w:hanging="0"/>
-        <w:contextualSpacing/>
-        <w:jc w:val="start"/>
+        <w:ind w:left="0" w:right="0" w:hanging="0"/>
+        <w:contextualSpacing/>
+        <w:jc w:val="left"/>
         <w:textAlignment w:val="auto"/>
         <w:rPr>
           <w:lang w:val="en-US"/>
@@ -3914,9 +3916,9 @@
         <w:pStyle w:val="Normal"/>
         <w:widowControl/>
         <w:spacing w:before="0" w:after="0"/>
-        <w:ind w:start="0" w:end="0" w:hanging="0"/>
-        <w:contextualSpacing/>
-        <w:jc w:val="start"/>
+        <w:ind w:left="0" w:right="0" w:hanging="0"/>
+        <w:contextualSpacing/>
+        <w:jc w:val="left"/>
         <w:textAlignment w:val="auto"/>
         <w:rPr>
           <w:lang w:val="en-US"/>
@@ -3941,9 +3943,9 @@
           <w:numId w:val="4"/>
         </w:numPr>
         <w:spacing w:before="0" w:after="0"/>
-        <w:ind w:start="720" w:end="0" w:hanging="360"/>
-        <w:contextualSpacing/>
-        <w:jc w:val="start"/>
+        <w:ind w:left="720" w:right="0" w:hanging="360"/>
+        <w:contextualSpacing/>
+        <w:jc w:val="left"/>
         <w:textAlignment w:val="auto"/>
         <w:rPr>
           <w:lang w:val="en-US"/>
@@ -3968,9 +3970,9 @@
           <w:numId w:val="4"/>
         </w:numPr>
         <w:spacing w:before="0" w:after="0"/>
-        <w:ind w:start="720" w:end="0" w:hanging="360"/>
-        <w:contextualSpacing/>
-        <w:jc w:val="start"/>
+        <w:ind w:left="720" w:right="0" w:hanging="360"/>
+        <w:contextualSpacing/>
+        <w:jc w:val="left"/>
         <w:textAlignment w:val="auto"/>
         <w:rPr>
           <w:lang w:val="en-US"/>
@@ -3995,9 +3997,9 @@
           <w:numId w:val="4"/>
         </w:numPr>
         <w:spacing w:before="0" w:after="0"/>
-        <w:ind w:start="720" w:end="0" w:hanging="360"/>
-        <w:contextualSpacing/>
-        <w:jc w:val="start"/>
+        <w:ind w:left="720" w:right="0" w:hanging="360"/>
+        <w:contextualSpacing/>
+        <w:jc w:val="left"/>
         <w:textAlignment w:val="auto"/>
         <w:rPr>
           <w:lang w:val="en-US"/>
@@ -4022,9 +4024,9 @@
           <w:numId w:val="4"/>
         </w:numPr>
         <w:spacing w:before="0" w:after="0"/>
-        <w:ind w:start="720" w:end="0" w:hanging="360"/>
-        <w:contextualSpacing/>
-        <w:jc w:val="start"/>
+        <w:ind w:left="720" w:right="0" w:hanging="360"/>
+        <w:contextualSpacing/>
+        <w:jc w:val="left"/>
         <w:textAlignment w:val="auto"/>
         <w:rPr>
           <w:lang w:val="en-US"/>
@@ -4049,9 +4051,9 @@
           <w:numId w:val="4"/>
         </w:numPr>
         <w:spacing w:before="0" w:after="0"/>
-        <w:ind w:start="720" w:end="0" w:hanging="360"/>
-        <w:contextualSpacing/>
-        <w:jc w:val="start"/>
+        <w:ind w:left="720" w:right="0" w:hanging="360"/>
+        <w:contextualSpacing/>
+        <w:jc w:val="left"/>
         <w:textAlignment w:val="auto"/>
         <w:rPr>
           <w:lang w:val="en-US"/>
@@ -4076,9 +4078,9 @@
           <w:numId w:val="4"/>
         </w:numPr>
         <w:spacing w:before="0" w:after="0"/>
-        <w:ind w:start="720" w:end="0" w:hanging="360"/>
-        <w:contextualSpacing/>
-        <w:jc w:val="start"/>
+        <w:ind w:left="720" w:right="0" w:hanging="360"/>
+        <w:contextualSpacing/>
+        <w:jc w:val="left"/>
         <w:textAlignment w:val="auto"/>
         <w:rPr>
           <w:lang w:val="en-US"/>
@@ -4103,9 +4105,9 @@
           <w:numId w:val="4"/>
         </w:numPr>
         <w:spacing w:before="0" w:after="0"/>
-        <w:ind w:start="720" w:end="0" w:hanging="360"/>
-        <w:contextualSpacing/>
-        <w:jc w:val="start"/>
+        <w:ind w:left="720" w:right="0" w:hanging="360"/>
+        <w:contextualSpacing/>
+        <w:jc w:val="left"/>
         <w:textAlignment w:val="auto"/>
         <w:rPr>
           <w:lang w:val="en-US"/>
@@ -4130,9 +4132,9 @@
           <w:numId w:val="4"/>
         </w:numPr>
         <w:spacing w:before="0" w:after="0"/>
-        <w:ind w:start="720" w:end="0" w:hanging="360"/>
-        <w:contextualSpacing/>
-        <w:jc w:val="start"/>
+        <w:ind w:left="720" w:right="0" w:hanging="360"/>
+        <w:contextualSpacing/>
+        <w:jc w:val="left"/>
         <w:textAlignment w:val="auto"/>
         <w:rPr>
           <w:lang w:val="en-US"/>
@@ -4153,8 +4155,8 @@
         <w:pStyle w:val="Normal"/>
         <w:widowControl/>
         <w:spacing w:before="0" w:after="0"/>
-        <w:ind w:start="0" w:end="0" w:hanging="0"/>
-        <w:jc w:val="start"/>
+        <w:ind w:left="0" w:right="0" w:hanging="0"/>
+        <w:jc w:val="left"/>
         <w:textAlignment w:val="auto"/>
         <w:rPr>
           <w:lang w:val="en-US"/>
@@ -4175,9 +4177,9 @@
         <w:pStyle w:val="Normal"/>
         <w:widowControl/>
         <w:spacing w:before="0" w:after="0"/>
-        <w:ind w:start="0" w:end="0" w:hanging="0"/>
-        <w:contextualSpacing/>
-        <w:jc w:val="start"/>
+        <w:ind w:left="0" w:right="0" w:hanging="0"/>
+        <w:contextualSpacing/>
+        <w:jc w:val="left"/>
         <w:textAlignment w:val="auto"/>
         <w:rPr>
           <w:rFonts w:ascii="Arial" w:hAnsi="Arial" w:eastAsia="Times New Roman"/>
@@ -4200,9 +4202,9 @@
         <w:pStyle w:val="Normal"/>
         <w:widowControl/>
         <w:spacing w:before="0" w:after="0"/>
-        <w:ind w:start="0" w:end="0" w:hanging="0"/>
-        <w:contextualSpacing/>
-        <w:jc w:val="start"/>
+        <w:ind w:left="0" w:right="0" w:hanging="0"/>
+        <w:contextualSpacing/>
+        <w:jc w:val="left"/>
         <w:textAlignment w:val="auto"/>
         <w:rPr/>
       </w:pPr>
@@ -4244,9 +4246,9 @@
         <w:pStyle w:val="Normal"/>
         <w:widowControl/>
         <w:spacing w:before="0" w:after="0"/>
-        <w:ind w:start="0" w:end="0" w:hanging="0"/>
-        <w:contextualSpacing/>
-        <w:jc w:val="start"/>
+        <w:ind w:left="0" w:right="0" w:hanging="0"/>
+        <w:contextualSpacing/>
+        <w:jc w:val="left"/>
         <w:textAlignment w:val="auto"/>
         <w:rPr/>
       </w:pPr>
@@ -4285,9 +4287,9 @@
         <w:pStyle w:val="Normal"/>
         <w:widowControl/>
         <w:spacing w:before="0" w:after="0"/>
-        <w:ind w:start="0" w:end="0" w:hanging="0"/>
-        <w:contextualSpacing/>
-        <w:jc w:val="start"/>
+        <w:ind w:left="0" w:right="0" w:hanging="0"/>
+        <w:contextualSpacing/>
+        <w:jc w:val="left"/>
         <w:textAlignment w:val="auto"/>
         <w:rPr>
           <w:lang w:val="en-US"/>
@@ -4312,9 +4314,9 @@
           <w:numId w:val="3"/>
         </w:numPr>
         <w:spacing w:before="0" w:after="0"/>
-        <w:ind w:start="720" w:end="0" w:hanging="360"/>
-        <w:contextualSpacing/>
-        <w:jc w:val="start"/>
+        <w:ind w:left="720" w:right="0" w:hanging="360"/>
+        <w:contextualSpacing/>
+        <w:jc w:val="left"/>
         <w:textAlignment w:val="auto"/>
         <w:rPr>
           <w:lang w:val="en-US"/>
@@ -4339,9 +4341,9 @@
           <w:numId w:val="3"/>
         </w:numPr>
         <w:spacing w:before="0" w:after="0"/>
-        <w:ind w:start="720" w:end="0" w:hanging="360"/>
-        <w:contextualSpacing/>
-        <w:jc w:val="start"/>
+        <w:ind w:left="720" w:right="0" w:hanging="360"/>
+        <w:contextualSpacing/>
+        <w:jc w:val="left"/>
         <w:textAlignment w:val="auto"/>
         <w:rPr>
           <w:lang w:val="en-US"/>
@@ -4366,9 +4368,9 @@
           <w:numId w:val="3"/>
         </w:numPr>
         <w:spacing w:before="0" w:after="0"/>
-        <w:ind w:start="720" w:end="0" w:hanging="360"/>
-        <w:contextualSpacing/>
-        <w:jc w:val="start"/>
+        <w:ind w:left="720" w:right="0" w:hanging="360"/>
+        <w:contextualSpacing/>
+        <w:jc w:val="left"/>
         <w:textAlignment w:val="auto"/>
         <w:rPr>
           <w:lang w:val="en-US"/>
@@ -4393,9 +4395,9 @@
           <w:numId w:val="3"/>
         </w:numPr>
         <w:spacing w:before="0" w:after="0"/>
-        <w:ind w:start="720" w:end="0" w:hanging="360"/>
-        <w:contextualSpacing/>
-        <w:jc w:val="start"/>
+        <w:ind w:left="720" w:right="0" w:hanging="360"/>
+        <w:contextualSpacing/>
+        <w:jc w:val="left"/>
         <w:textAlignment w:val="auto"/>
         <w:rPr>
           <w:lang w:val="en-US"/>
@@ -4420,9 +4422,9 @@
           <w:numId w:val="3"/>
         </w:numPr>
         <w:spacing w:before="0" w:after="0"/>
-        <w:ind w:start="720" w:end="0" w:hanging="360"/>
-        <w:contextualSpacing/>
-        <w:jc w:val="start"/>
+        <w:ind w:left="720" w:right="0" w:hanging="360"/>
+        <w:contextualSpacing/>
+        <w:jc w:val="left"/>
         <w:textAlignment w:val="auto"/>
         <w:rPr>
           <w:lang w:val="en-US"/>
@@ -4447,9 +4449,9 @@
           <w:numId w:val="3"/>
         </w:numPr>
         <w:spacing w:before="0" w:after="0"/>
-        <w:ind w:start="720" w:end="0" w:hanging="360"/>
-        <w:contextualSpacing/>
-        <w:jc w:val="start"/>
+        <w:ind w:left="720" w:right="0" w:hanging="360"/>
+        <w:contextualSpacing/>
+        <w:jc w:val="left"/>
         <w:textAlignment w:val="auto"/>
         <w:rPr>
           <w:lang w:val="en-US"/>
@@ -4474,9 +4476,9 @@
           <w:numId w:val="3"/>
         </w:numPr>
         <w:spacing w:before="0" w:after="0"/>
-        <w:ind w:start="720" w:end="0" w:hanging="360"/>
-        <w:contextualSpacing/>
-        <w:jc w:val="start"/>
+        <w:ind w:left="720" w:right="0" w:hanging="360"/>
+        <w:contextualSpacing/>
+        <w:jc w:val="left"/>
         <w:textAlignment w:val="auto"/>
         <w:rPr>
           <w:lang w:val="en-US"/>
@@ -4497,8 +4499,8 @@
         <w:pStyle w:val="Normal"/>
         <w:widowControl/>
         <w:spacing w:before="0" w:after="0"/>
-        <w:ind w:start="0" w:end="0" w:hanging="0"/>
-        <w:jc w:val="start"/>
+        <w:ind w:left="0" w:right="0" w:hanging="0"/>
+        <w:jc w:val="left"/>
         <w:textAlignment w:val="auto"/>
         <w:rPr>
           <w:lang w:val="en-US"/>
@@ -4519,8 +4521,8 @@
         <w:pStyle w:val="Normal"/>
         <w:widowControl/>
         <w:spacing w:before="0" w:after="0"/>
-        <w:ind w:start="0" w:end="0" w:hanging="0"/>
-        <w:jc w:val="start"/>
+        <w:ind w:left="0" w:right="0" w:hanging="0"/>
+        <w:jc w:val="left"/>
         <w:textAlignment w:val="auto"/>
         <w:rPr>
           <w:lang w:val="en-US" w:eastAsia="en-US"/>
@@ -4550,9 +4552,9 @@
         <w:pStyle w:val="Normal"/>
         <w:widowControl/>
         <w:spacing w:before="0" w:after="0"/>
-        <w:ind w:start="0" w:end="0" w:hanging="0"/>
-        <w:contextualSpacing/>
-        <w:jc w:val="start"/>
+        <w:ind w:left="0" w:right="0" w:hanging="0"/>
+        <w:contextualSpacing/>
+        <w:jc w:val="left"/>
         <w:textAlignment w:val="auto"/>
         <w:rPr>
           <w:rFonts w:ascii="Arial" w:hAnsi="Arial" w:eastAsia="Times New Roman"/>
@@ -4575,9 +4577,9 @@
         <w:pStyle w:val="Normal"/>
         <w:widowControl/>
         <w:spacing w:before="0" w:after="0"/>
-        <w:ind w:start="0" w:end="0" w:hanging="0"/>
-        <w:contextualSpacing/>
-        <w:jc w:val="start"/>
+        <w:ind w:left="0" w:right="0" w:hanging="0"/>
+        <w:contextualSpacing/>
+        <w:jc w:val="left"/>
         <w:textAlignment w:val="auto"/>
         <w:rPr/>
       </w:pPr>
@@ -4619,9 +4621,9 @@
         <w:pStyle w:val="Normal"/>
         <w:widowControl/>
         <w:spacing w:before="0" w:after="0"/>
-        <w:ind w:start="0" w:end="0" w:hanging="0"/>
-        <w:contextualSpacing/>
-        <w:jc w:val="start"/>
+        <w:ind w:left="0" w:right="0" w:hanging="0"/>
+        <w:contextualSpacing/>
+        <w:jc w:val="left"/>
         <w:textAlignment w:val="auto"/>
         <w:rPr/>
       </w:pPr>
@@ -4660,9 +4662,9 @@
         <w:pStyle w:val="Normal"/>
         <w:widowControl/>
         <w:spacing w:before="0" w:after="0"/>
-        <w:ind w:start="0" w:end="0" w:hanging="0"/>
-        <w:contextualSpacing/>
-        <w:jc w:val="start"/>
+        <w:ind w:left="0" w:right="0" w:hanging="0"/>
+        <w:contextualSpacing/>
+        <w:jc w:val="left"/>
         <w:textAlignment w:val="auto"/>
         <w:rPr>
           <w:lang w:val="en-US"/>
@@ -4687,9 +4689,9 @@
           <w:numId w:val="2"/>
         </w:numPr>
         <w:spacing w:before="0" w:after="0"/>
-        <w:ind w:start="720" w:end="0" w:hanging="360"/>
-        <w:contextualSpacing/>
-        <w:jc w:val="start"/>
+        <w:ind w:left="720" w:right="0" w:hanging="360"/>
+        <w:contextualSpacing/>
+        <w:jc w:val="left"/>
         <w:textAlignment w:val="auto"/>
         <w:rPr>
           <w:lang w:val="en-US"/>
@@ -4714,9 +4716,9 @@
           <w:numId w:val="2"/>
         </w:numPr>
         <w:spacing w:before="0" w:after="0"/>
-        <w:ind w:start="720" w:end="0" w:hanging="360"/>
-        <w:contextualSpacing/>
-        <w:jc w:val="start"/>
+        <w:ind w:left="720" w:right="0" w:hanging="360"/>
+        <w:contextualSpacing/>
+        <w:jc w:val="left"/>
         <w:textAlignment w:val="auto"/>
         <w:rPr>
           <w:lang w:val="en-US"/>
@@ -4741,9 +4743,9 @@
           <w:numId w:val="2"/>
         </w:numPr>
         <w:spacing w:before="0" w:after="0"/>
-        <w:ind w:start="720" w:end="0" w:hanging="360"/>
-        <w:contextualSpacing/>
-        <w:jc w:val="start"/>
+        <w:ind w:left="720" w:right="0" w:hanging="360"/>
+        <w:contextualSpacing/>
+        <w:jc w:val="left"/>
         <w:textAlignment w:val="auto"/>
         <w:rPr>
           <w:lang w:val="en-US"/>
@@ -4768,9 +4770,9 @@
           <w:numId w:val="2"/>
         </w:numPr>
         <w:spacing w:before="0" w:after="0"/>
-        <w:ind w:start="720" w:end="0" w:hanging="360"/>
-        <w:contextualSpacing/>
-        <w:jc w:val="start"/>
+        <w:ind w:left="720" w:right="0" w:hanging="360"/>
+        <w:contextualSpacing/>
+        <w:jc w:val="left"/>
         <w:textAlignment w:val="auto"/>
         <w:rPr>
           <w:lang w:val="en-US"/>
@@ -4795,9 +4797,9 @@
           <w:numId w:val="2"/>
         </w:numPr>
         <w:spacing w:before="0" w:after="0"/>
-        <w:ind w:start="720" w:end="0" w:hanging="360"/>
-        <w:contextualSpacing/>
-        <w:jc w:val="start"/>
+        <w:ind w:left="720" w:right="0" w:hanging="360"/>
+        <w:contextualSpacing/>
+        <w:jc w:val="left"/>
         <w:textAlignment w:val="auto"/>
         <w:rPr>
           <w:lang w:val="en-US"/>
@@ -4822,9 +4824,9 @@
           <w:numId w:val="2"/>
         </w:numPr>
         <w:spacing w:before="0" w:after="0"/>
-        <w:ind w:start="720" w:end="0" w:hanging="360"/>
-        <w:contextualSpacing/>
-        <w:jc w:val="start"/>
+        <w:ind w:left="720" w:right="0" w:hanging="360"/>
+        <w:contextualSpacing/>
+        <w:jc w:val="left"/>
         <w:textAlignment w:val="auto"/>
         <w:rPr>
           <w:lang w:val="en-US"/>
@@ -4849,9 +4851,9 @@
           <w:numId w:val="2"/>
         </w:numPr>
         <w:spacing w:before="0" w:after="0"/>
-        <w:ind w:start="720" w:end="0" w:hanging="360"/>
-        <w:contextualSpacing/>
-        <w:jc w:val="start"/>
+        <w:ind w:left="720" w:right="0" w:hanging="360"/>
+        <w:contextualSpacing/>
+        <w:jc w:val="left"/>
         <w:textAlignment w:val="auto"/>
         <w:rPr>
           <w:lang w:val="en-US"/>
@@ -4876,9 +4878,9 @@
           <w:numId w:val="2"/>
         </w:numPr>
         <w:spacing w:before="0" w:after="0"/>
-        <w:ind w:start="720" w:end="0" w:hanging="360"/>
-        <w:contextualSpacing/>
-        <w:jc w:val="start"/>
+        <w:ind w:left="720" w:right="0" w:hanging="360"/>
+        <w:contextualSpacing/>
+        <w:jc w:val="left"/>
         <w:textAlignment w:val="auto"/>
         <w:rPr>
           <w:lang w:val="en-US"/>
@@ -4903,9 +4905,9 @@
           <w:numId w:val="2"/>
         </w:numPr>
         <w:spacing w:before="0" w:after="0"/>
-        <w:ind w:start="720" w:end="0" w:hanging="360"/>
-        <w:contextualSpacing/>
-        <w:jc w:val="start"/>
+        <w:ind w:left="720" w:right="0" w:hanging="360"/>
+        <w:contextualSpacing/>
+        <w:jc w:val="left"/>
         <w:textAlignment w:val="auto"/>
         <w:rPr>
           <w:lang w:val="en-US"/>
@@ -4930,9 +4932,9 @@
           <w:numId w:val="2"/>
         </w:numPr>
         <w:spacing w:before="0" w:after="0"/>
-        <w:ind w:start="720" w:end="0" w:hanging="360"/>
-        <w:contextualSpacing/>
-        <w:jc w:val="start"/>
+        <w:ind w:left="720" w:right="0" w:hanging="360"/>
+        <w:contextualSpacing/>
+        <w:jc w:val="left"/>
         <w:textAlignment w:val="auto"/>
         <w:rPr>
           <w:lang w:val="en-US"/>
@@ -4957,9 +4959,9 @@
           <w:numId w:val="2"/>
         </w:numPr>
         <w:spacing w:before="0" w:after="0"/>
-        <w:ind w:start="720" w:end="0" w:hanging="360"/>
-        <w:contextualSpacing/>
-        <w:jc w:val="start"/>
+        <w:ind w:left="720" w:right="0" w:hanging="360"/>
+        <w:contextualSpacing/>
+        <w:jc w:val="left"/>
         <w:textAlignment w:val="auto"/>
         <w:rPr>
           <w:lang w:val="en-US"/>
@@ -4984,9 +4986,9 @@
           <w:numId w:val="2"/>
         </w:numPr>
         <w:spacing w:before="0" w:after="0"/>
-        <w:ind w:start="720" w:end="0" w:hanging="360"/>
-        <w:contextualSpacing/>
-        <w:jc w:val="start"/>
+        <w:ind w:left="720" w:right="0" w:hanging="360"/>
+        <w:contextualSpacing/>
+        <w:jc w:val="left"/>
         <w:textAlignment w:val="auto"/>
         <w:rPr>
           <w:lang w:val="en-US"/>
@@ -5007,8 +5009,8 @@
         <w:pStyle w:val="Normal"/>
         <w:widowControl/>
         <w:spacing w:before="0" w:after="0"/>
-        <w:ind w:start="0" w:end="0" w:hanging="0"/>
-        <w:jc w:val="start"/>
+        <w:ind w:left="0" w:right="0" w:hanging="0"/>
+        <w:jc w:val="left"/>
         <w:textAlignment w:val="auto"/>
         <w:rPr>
           <w:lang w:val="en-US"/>
@@ -5029,8 +5031,8 @@
         <w:pStyle w:val="Normal"/>
         <w:widowControl/>
         <w:spacing w:before="0" w:after="0"/>
-        <w:ind w:start="0" w:end="0" w:hanging="0"/>
-        <w:jc w:val="start"/>
+        <w:ind w:left="0" w:right="0" w:hanging="0"/>
+        <w:jc w:val="left"/>
         <w:textAlignment w:val="auto"/>
         <w:rPr>
           <w:lang w:val="en-US" w:eastAsia="en-US"/>
@@ -5060,8 +5062,8 @@
         <w:pStyle w:val="Normal"/>
         <w:widowControl/>
         <w:spacing w:before="0" w:after="0"/>
-        <w:ind w:start="0" w:end="0" w:hanging="0"/>
-        <w:jc w:val="start"/>
+        <w:ind w:left="0" w:right="0" w:hanging="0"/>
+        <w:jc w:val="left"/>
         <w:textAlignment w:val="auto"/>
         <w:rPr>
           <w:lang w:val="en-US" w:eastAsia="en-US"/>
@@ -5091,9 +5093,9 @@
         <w:pStyle w:val="Normal"/>
         <w:widowControl/>
         <w:spacing w:before="0" w:after="0"/>
-        <w:ind w:start="0" w:end="0" w:hanging="0"/>
-        <w:contextualSpacing/>
-        <w:jc w:val="start"/>
+        <w:ind w:left="0" w:right="0" w:hanging="0"/>
+        <w:contextualSpacing/>
+        <w:jc w:val="left"/>
         <w:textAlignment w:val="auto"/>
         <w:rPr>
           <w:rFonts w:ascii="Arial" w:hAnsi="Arial" w:eastAsia="Times New Roman"/>
@@ -5116,9 +5118,9 @@
         <w:pStyle w:val="Normal"/>
         <w:widowControl/>
         <w:spacing w:before="0" w:after="0"/>
-        <w:ind w:start="0" w:end="0" w:hanging="0"/>
-        <w:contextualSpacing/>
-        <w:jc w:val="start"/>
+        <w:ind w:left="0" w:right="0" w:hanging="0"/>
+        <w:contextualSpacing/>
+        <w:jc w:val="left"/>
         <w:textAlignment w:val="auto"/>
         <w:rPr>
           <w:lang w:val="en-US"/>
@@ -5140,9 +5142,9 @@
         <w:pStyle w:val="Normal"/>
         <w:widowControl/>
         <w:spacing w:before="0" w:after="0"/>
-        <w:ind w:start="0" w:end="0" w:hanging="0"/>
-        <w:contextualSpacing/>
-        <w:jc w:val="start"/>
+        <w:ind w:left="0" w:right="0" w:hanging="0"/>
+        <w:contextualSpacing/>
+        <w:jc w:val="left"/>
         <w:textAlignment w:val="auto"/>
         <w:rPr>
           <w:rFonts w:ascii="Arial" w:hAnsi="Arial" w:eastAsia="Times New Roman"/>
@@ -5165,9 +5167,9 @@
         <w:pStyle w:val="Normal"/>
         <w:widowControl/>
         <w:spacing w:before="0" w:after="0"/>
-        <w:ind w:start="0" w:end="0" w:hanging="0"/>
-        <w:contextualSpacing/>
-        <w:jc w:val="start"/>
+        <w:ind w:left="0" w:right="0" w:hanging="0"/>
+        <w:contextualSpacing/>
+        <w:jc w:val="left"/>
         <w:textAlignment w:val="auto"/>
         <w:rPr/>
       </w:pPr>
@@ -5186,9 +5188,9 @@
         <w:pStyle w:val="Normal"/>
         <w:widowControl/>
         <w:spacing w:before="0" w:after="0"/>
-        <w:ind w:start="0" w:end="0" w:hanging="0"/>
-        <w:contextualSpacing/>
-        <w:jc w:val="start"/>
+        <w:ind w:left="0" w:right="0" w:hanging="0"/>
+        <w:contextualSpacing/>
+        <w:jc w:val="left"/>
         <w:textAlignment w:val="auto"/>
         <w:rPr/>
       </w:pPr>
@@ -5209,9 +5211,9 @@
         <w:pStyle w:val="Normal"/>
         <w:widowControl/>
         <w:spacing w:before="0" w:after="0"/>
-        <w:ind w:start="0" w:end="0" w:hanging="0"/>
-        <w:contextualSpacing/>
-        <w:jc w:val="start"/>
+        <w:ind w:left="0" w:right="0" w:hanging="0"/>
+        <w:contextualSpacing/>
+        <w:jc w:val="left"/>
         <w:textAlignment w:val="auto"/>
         <w:rPr>
           <w:rFonts w:ascii="Arial" w:hAnsi="Arial" w:eastAsia="Liberation Serif"/>
@@ -5234,7 +5236,7 @@
         <w:pStyle w:val="Normal"/>
         <w:widowControl/>
         <w:spacing w:before="0" w:after="0"/>
-        <w:ind w:start="0" w:end="0" w:hanging="0"/>
+        <w:ind w:left="0" w:right="0" w:hanging="0"/>
         <w:contextualSpacing/>
         <w:jc w:val="center"/>
         <w:textAlignment w:val="auto"/>
@@ -5270,114 +5272,123 @@
       <w:start w:val="1"/>
       <w:numFmt w:val="bullet"/>
       <w:lvlText w:val=""/>
-      <w:lvlJc w:val="start"/>
-      <w:pPr>
-        <w:ind w:start="720" w:hanging="360"/>
+      <w:lvlJc w:val="left"/>
+      <w:pPr>
+        <w:ind w:left="720" w:hanging="360"/>
       </w:pPr>
       <w:rPr>
         <w:rFonts w:ascii="Symbol" w:hAnsi="Symbol" w:cs="Symbol" w:hint="default"/>
         <w:sz w:val="22"/>
         <w:b w:val="false"/>
+        <w:rFonts w:cs="Symbol"/>
       </w:rPr>
     </w:lvl>
     <w:lvl w:ilvl="1">
       <w:start w:val="1"/>
       <w:numFmt w:val="bullet"/>
       <w:lvlText w:val="o"/>
-      <w:lvlJc w:val="start"/>
-      <w:pPr>
-        <w:ind w:start="1080" w:hanging="360"/>
+      <w:lvlJc w:val="left"/>
+      <w:pPr>
+        <w:ind w:left="1080" w:hanging="360"/>
       </w:pPr>
       <w:rPr>
         <w:rFonts w:ascii="0" w:hAnsi="0" w:cs="0" w:hint="default"/>
+        <w:rFonts w:cs="0"/>
       </w:rPr>
     </w:lvl>
     <w:lvl w:ilvl="2">
       <w:start w:val="1"/>
       <w:numFmt w:val="bullet"/>
       <w:lvlText w:val=""/>
-      <w:lvlJc w:val="start"/>
-      <w:pPr>
-        <w:ind w:start="1440" w:hanging="360"/>
+      <w:lvlJc w:val="left"/>
+      <w:pPr>
+        <w:ind w:left="1440" w:hanging="360"/>
       </w:pPr>
       <w:rPr>
         <w:rFonts w:ascii="0" w:hAnsi="0" w:cs="0" w:hint="default"/>
+        <w:rFonts w:cs="0"/>
       </w:rPr>
     </w:lvl>
     <w:lvl w:ilvl="3">
       <w:start w:val="1"/>
       <w:numFmt w:val="bullet"/>
       <w:lvlText w:val=""/>
-      <w:lvlJc w:val="start"/>
-      <w:pPr>
-        <w:ind w:start="1800" w:hanging="360"/>
+      <w:lvlJc w:val="left"/>
+      <w:pPr>
+        <w:ind w:left="1800" w:hanging="360"/>
       </w:pPr>
       <w:rPr>
         <w:rFonts w:ascii="Symbol" w:hAnsi="Symbol" w:cs="Symbol" w:hint="default"/>
         <w:sz w:val="22"/>
         <w:b w:val="false"/>
+        <w:rFonts w:cs="Symbol"/>
       </w:rPr>
     </w:lvl>
     <w:lvl w:ilvl="4">
       <w:start w:val="1"/>
       <w:numFmt w:val="bullet"/>
       <w:lvlText w:val="o"/>
-      <w:lvlJc w:val="start"/>
-      <w:pPr>
-        <w:ind w:start="2160" w:hanging="360"/>
+      <w:lvlJc w:val="left"/>
+      <w:pPr>
+        <w:ind w:left="2160" w:hanging="360"/>
       </w:pPr>
       <w:rPr>
         <w:rFonts w:ascii="0" w:hAnsi="0" w:cs="0" w:hint="default"/>
+        <w:rFonts w:cs="0"/>
       </w:rPr>
     </w:lvl>
     <w:lvl w:ilvl="5">
       <w:start w:val="1"/>
       <w:numFmt w:val="bullet"/>
       <w:lvlText w:val=""/>
-      <w:lvlJc w:val="start"/>
-      <w:pPr>
-        <w:ind w:start="2520" w:hanging="360"/>
+      <w:lvlJc w:val="left"/>
+      <w:pPr>
+        <w:ind w:left="2520" w:hanging="360"/>
       </w:pPr>
       <w:rPr>
         <w:rFonts w:ascii="0" w:hAnsi="0" w:cs="0" w:hint="default"/>
+        <w:rFonts w:cs="0"/>
       </w:rPr>
     </w:lvl>
     <w:lvl w:ilvl="6">
       <w:start w:val="1"/>
       <w:numFmt w:val="bullet"/>
       <w:lvlText w:val=""/>
-      <w:lvlJc w:val="start"/>
-      <w:pPr>
-        <w:ind w:start="2880" w:hanging="360"/>
+      <w:lvlJc w:val="left"/>
+      <w:pPr>
+        <w:ind w:left="2880" w:hanging="360"/>
       </w:pPr>
       <w:rPr>
         <w:rFonts w:ascii="Symbol" w:hAnsi="Symbol" w:cs="Symbol" w:hint="default"/>
         <w:sz w:val="22"/>
         <w:b w:val="false"/>
+        <w:rFonts w:cs="Symbol"/>
       </w:rPr>
     </w:lvl>
     <w:lvl w:ilvl="7">
       <w:start w:val="1"/>
       <w:numFmt w:val="bullet"/>
       <w:lvlText w:val="o"/>
-      <w:lvlJc w:val="start"/>
-      <w:pPr>
-        <w:ind w:start="3240" w:hanging="360"/>
+      <w:lvlJc w:val="left"/>
+      <w:pPr>
+        <w:ind w:left="3240" w:hanging="360"/>
       </w:pPr>
       <w:rPr>
         <w:rFonts w:ascii="0" w:hAnsi="0" w:cs="0" w:hint="default"/>
+        <w:rFonts w:cs="0"/>
       </w:rPr>
     </w:lvl>
     <w:lvl w:ilvl="8">
       <w:start w:val="1"/>
       <w:numFmt w:val="bullet"/>
       <w:lvlText w:val=""/>
-      <w:lvlJc w:val="start"/>
-      <w:pPr>
-        <w:ind w:start="3600" w:hanging="360"/>
+      <w:lvlJc w:val="left"/>
+      <w:pPr>
+        <w:ind w:left="3600" w:hanging="360"/>
       </w:pPr>
       <w:rPr>
         <w:rFonts w:ascii="0" w:hAnsi="0" w:cs="0" w:hint="default"/>
+        <w:rFonts w:cs="0"/>
       </w:rPr>
     </w:lvl>
   </w:abstractNum>
@@ -5386,114 +5397,123 @@
       <w:start w:val="1"/>
       <w:numFmt w:val="bullet"/>
       <w:lvlText w:val=""/>
-      <w:lvlJc w:val="start"/>
-      <w:pPr>
-        <w:ind w:start="720" w:hanging="360"/>
+      <w:lvlJc w:val="left"/>
+      <w:pPr>
+        <w:ind w:left="720" w:hanging="360"/>
       </w:pPr>
       <w:rPr>
         <w:rFonts w:ascii="Symbol" w:hAnsi="Symbol" w:cs="Symbol" w:hint="default"/>
         <w:sz w:val="22"/>
         <w:b w:val="false"/>
+        <w:rFonts w:cs="Symbol"/>
       </w:rPr>
     </w:lvl>
     <w:lvl w:ilvl="1">
       <w:start w:val="1"/>
       <w:numFmt w:val="bullet"/>
       <w:lvlText w:val="o"/>
-      <w:lvlJc w:val="start"/>
-      <w:pPr>
-        <w:ind w:start="1080" w:hanging="360"/>
+      <w:lvlJc w:val="left"/>
+      <w:pPr>
+        <w:ind w:left="1080" w:hanging="360"/>
       </w:pPr>
       <w:rPr>
         <w:rFonts w:ascii="0" w:hAnsi="0" w:cs="0" w:hint="default"/>
+        <w:rFonts w:cs="0"/>
       </w:rPr>
     </w:lvl>
     <w:lvl w:ilvl="2">
       <w:start w:val="1"/>
       <w:numFmt w:val="bullet"/>
       <w:lvlText w:val=""/>
-      <w:lvlJc w:val="start"/>
-      <w:pPr>
-        <w:ind w:start="1440" w:hanging="360"/>
+      <w:lvlJc w:val="left"/>
+      <w:pPr>
+        <w:ind w:left="1440" w:hanging="360"/>
       </w:pPr>
       <w:rPr>
         <w:rFonts w:ascii="0" w:hAnsi="0" w:cs="0" w:hint="default"/>
+        <w:rFonts w:cs="0"/>
       </w:rPr>
     </w:lvl>
     <w:lvl w:ilvl="3">
       <w:start w:val="1"/>
       <w:numFmt w:val="bullet"/>
       <w:lvlText w:val=""/>
-      <w:lvlJc w:val="start"/>
-      <w:pPr>
-        <w:ind w:start="1800" w:hanging="360"/>
+      <w:lvlJc w:val="left"/>
+      <w:pPr>
+        <w:ind w:left="1800" w:hanging="360"/>
       </w:pPr>
       <w:rPr>
         <w:rFonts w:ascii="Symbol" w:hAnsi="Symbol" w:cs="Symbol" w:hint="default"/>
         <w:sz w:val="22"/>
         <w:b w:val="false"/>
+        <w:rFonts w:cs="Symbol"/>
       </w:rPr>
     </w:lvl>
     <w:lvl w:ilvl="4">
       <w:start w:val="1"/>
       <w:numFmt w:val="bullet"/>
       <w:lvlText w:val="o"/>
-      <w:lvlJc w:val="start"/>
-      <w:pPr>
-        <w:ind w:start="2160" w:hanging="360"/>
+      <w:lvlJc w:val="left"/>
+      <w:pPr>
+        <w:ind w:left="2160" w:hanging="360"/>
       </w:pPr>
       <w:rPr>
         <w:rFonts w:ascii="0" w:hAnsi="0" w:cs="0" w:hint="default"/>
+        <w:rFonts w:cs="0"/>
       </w:rPr>
     </w:lvl>
     <w:lvl w:ilvl="5">
       <w:start w:val="1"/>
       <w:numFmt w:val="bullet"/>
       <w:lvlText w:val=""/>
-      <w:lvlJc w:val="start"/>
-      <w:pPr>
-        <w:ind w:start="2520" w:hanging="360"/>
+      <w:lvlJc w:val="left"/>
+      <w:pPr>
+        <w:ind w:left="2520" w:hanging="360"/>
       </w:pPr>
       <w:rPr>
         <w:rFonts w:ascii="0" w:hAnsi="0" w:cs="0" w:hint="default"/>
+        <w:rFonts w:cs="0"/>
       </w:rPr>
     </w:lvl>
     <w:lvl w:ilvl="6">
       <w:start w:val="1"/>
       <w:numFmt w:val="bullet"/>
       <w:lvlText w:val=""/>
-      <w:lvlJc w:val="start"/>
-      <w:pPr>
-        <w:ind w:start="2880" w:hanging="360"/>
+      <w:lvlJc w:val="left"/>
+      <w:pPr>
+        <w:ind w:left="2880" w:hanging="360"/>
       </w:pPr>
       <w:rPr>
         <w:rFonts w:ascii="Symbol" w:hAnsi="Symbol" w:cs="Symbol" w:hint="default"/>
         <w:sz w:val="22"/>
         <w:b w:val="false"/>
+        <w:rFonts w:cs="Symbol"/>
       </w:rPr>
     </w:lvl>
     <w:lvl w:ilvl="7">
       <w:start w:val="1"/>
       <w:numFmt w:val="bullet"/>
       <w:lvlText w:val="o"/>
-      <w:lvlJc w:val="start"/>
-      <w:pPr>
-        <w:ind w:start="3240" w:hanging="360"/>
+      <w:lvlJc w:val="left"/>
+      <w:pPr>
+        <w:ind w:left="3240" w:hanging="360"/>
       </w:pPr>
       <w:rPr>
         <w:rFonts w:ascii="0" w:hAnsi="0" w:cs="0" w:hint="default"/>
+        <w:rFonts w:cs="0"/>
       </w:rPr>
     </w:lvl>
     <w:lvl w:ilvl="8">
       <w:start w:val="1"/>
       <w:numFmt w:val="bullet"/>
       <w:lvlText w:val=""/>
-      <w:lvlJc w:val="start"/>
-      <w:pPr>
-        <w:ind w:start="3600" w:hanging="360"/>
+      <w:lvlJc w:val="left"/>
+      <w:pPr>
+        <w:ind w:left="3600" w:hanging="360"/>
       </w:pPr>
       <w:rPr>
         <w:rFonts w:ascii="0" w:hAnsi="0" w:cs="0" w:hint="default"/>
+        <w:rFonts w:cs="0"/>
       </w:rPr>
     </w:lvl>
   </w:abstractNum>
@@ -5502,114 +5522,123 @@
       <w:start w:val="1"/>
       <w:numFmt w:val="bullet"/>
       <w:lvlText w:val=""/>
-      <w:lvlJc w:val="start"/>
-      <w:pPr>
-        <w:ind w:start="720" w:hanging="360"/>
+      <w:lvlJc w:val="left"/>
+      <w:pPr>
+        <w:ind w:left="720" w:hanging="360"/>
       </w:pPr>
       <w:rPr>
         <w:rFonts w:ascii="Symbol" w:hAnsi="Symbol" w:cs="Symbol" w:hint="default"/>
         <w:sz w:val="22"/>
         <w:b w:val="false"/>
+        <w:rFonts w:cs="Symbol"/>
       </w:rPr>
     </w:lvl>
     <w:lvl w:ilvl="1">
       <w:start w:val="1"/>
       <w:numFmt w:val="bullet"/>
       <w:lvlText w:val="o"/>
-      <w:lvlJc w:val="start"/>
-      <w:pPr>
-        <w:ind w:start="1080" w:hanging="360"/>
+      <w:lvlJc w:val="left"/>
+      <w:pPr>
+        <w:ind w:left="1080" w:hanging="360"/>
       </w:pPr>
       <w:rPr>
         <w:rFonts w:ascii="0" w:hAnsi="0" w:cs="0" w:hint="default"/>
+        <w:rFonts w:cs="0"/>
       </w:rPr>
     </w:lvl>
     <w:lvl w:ilvl="2">
       <w:start w:val="1"/>
       <w:numFmt w:val="bullet"/>
       <w:lvlText w:val=""/>
-      <w:lvlJc w:val="start"/>
-      <w:pPr>
-        <w:ind w:start="1440" w:hanging="360"/>
+      <w:lvlJc w:val="left"/>
+      <w:pPr>
+        <w:ind w:left="1440" w:hanging="360"/>
       </w:pPr>
       <w:rPr>
         <w:rFonts w:ascii="0" w:hAnsi="0" w:cs="0" w:hint="default"/>
+        <w:rFonts w:cs="0"/>
       </w:rPr>
     </w:lvl>
     <w:lvl w:ilvl="3">
       <w:start w:val="1"/>
       <w:numFmt w:val="bullet"/>
       <w:lvlText w:val=""/>
-      <w:lvlJc w:val="start"/>
-      <w:pPr>
-        <w:ind w:start="1800" w:hanging="360"/>
+      <w:lvlJc w:val="left"/>
+      <w:pPr>
+        <w:ind w:left="1800" w:hanging="360"/>
       </w:pPr>
       <w:rPr>
         <w:rFonts w:ascii="Symbol" w:hAnsi="Symbol" w:cs="Symbol" w:hint="default"/>
         <w:sz w:val="22"/>
         <w:b w:val="false"/>
+        <w:rFonts w:cs="Symbol"/>
       </w:rPr>
     </w:lvl>
     <w:lvl w:ilvl="4">
       <w:start w:val="1"/>
       <w:numFmt w:val="bullet"/>
       <w:lvlText w:val="o"/>
-      <w:lvlJc w:val="start"/>
-      <w:pPr>
-        <w:ind w:start="2160" w:hanging="360"/>
+      <w:lvlJc w:val="left"/>
+      <w:pPr>
+        <w:ind w:left="2160" w:hanging="360"/>
       </w:pPr>
       <w:rPr>
         <w:rFonts w:ascii="0" w:hAnsi="0" w:cs="0" w:hint="default"/>
+        <w:rFonts w:cs="0"/>
       </w:rPr>
     </w:lvl>
     <w:lvl w:ilvl="5">
       <w:start w:val="1"/>
       <w:numFmt w:val="bullet"/>
       <w:lvlText w:val=""/>
-      <w:lvlJc w:val="start"/>
-      <w:pPr>
-        <w:ind w:start="2520" w:hanging="360"/>
+      <w:lvlJc w:val="left"/>
+      <w:pPr>
+        <w:ind w:left="2520" w:hanging="360"/>
       </w:pPr>
       <w:rPr>
         <w:rFonts w:ascii="0" w:hAnsi="0" w:cs="0" w:hint="default"/>
+        <w:rFonts w:cs="0"/>
       </w:rPr>
     </w:lvl>
     <w:lvl w:ilvl="6">
       <w:start w:val="1"/>
       <w:numFmt w:val="bullet"/>
       <w:lvlText w:val=""/>
-      <w:lvlJc w:val="start"/>
-      <w:pPr>
-        <w:ind w:start="2880" w:hanging="360"/>
+      <w:lvlJc w:val="left"/>
+      <w:pPr>
+        <w:ind w:left="2880" w:hanging="360"/>
       </w:pPr>
       <w:rPr>
         <w:rFonts w:ascii="Symbol" w:hAnsi="Symbol" w:cs="Symbol" w:hint="default"/>
         <w:sz w:val="22"/>
         <w:b w:val="false"/>
+        <w:rFonts w:cs="Symbol"/>
       </w:rPr>
     </w:lvl>
     <w:lvl w:ilvl="7">
       <w:start w:val="1"/>
       <w:numFmt w:val="bullet"/>
       <w:lvlText w:val="o"/>
-      <w:lvlJc w:val="start"/>
-      <w:pPr>
-        <w:ind w:start="3240" w:hanging="360"/>
+      <w:lvlJc w:val="left"/>
+      <w:pPr>
+        <w:ind w:left="3240" w:hanging="360"/>
       </w:pPr>
       <w:rPr>
         <w:rFonts w:ascii="0" w:hAnsi="0" w:cs="0" w:hint="default"/>
+        <w:rFonts w:cs="0"/>
       </w:rPr>
     </w:lvl>
     <w:lvl w:ilvl="8">
       <w:start w:val="1"/>
       <w:numFmt w:val="bullet"/>
       <w:lvlText w:val=""/>
-      <w:lvlJc w:val="start"/>
-      <w:pPr>
-        <w:ind w:start="3600" w:hanging="360"/>
+      <w:lvlJc w:val="left"/>
+      <w:pPr>
+        <w:ind w:left="3600" w:hanging="360"/>
       </w:pPr>
       <w:rPr>
         <w:rFonts w:ascii="0" w:hAnsi="0" w:cs="0" w:hint="default"/>
+        <w:rFonts w:cs="0"/>
       </w:rPr>
     </w:lvl>
   </w:abstractNum>
@@ -5618,114 +5647,123 @@
       <w:start w:val="1"/>
       <w:numFmt w:val="bullet"/>
       <w:lvlText w:val=""/>
-      <w:lvlJc w:val="start"/>
-      <w:pPr>
-        <w:ind w:start="720" w:hanging="360"/>
+      <w:lvlJc w:val="left"/>
+      <w:pPr>
+        <w:ind w:left="720" w:hanging="360"/>
       </w:pPr>
       <w:rPr>
         <w:rFonts w:ascii="Symbol" w:hAnsi="Symbol" w:cs="Symbol" w:hint="default"/>
         <w:sz w:val="22"/>
         <w:b w:val="false"/>
+        <w:rFonts w:cs="Symbol"/>
       </w:rPr>
     </w:lvl>
     <w:lvl w:ilvl="1">
       <w:start w:val="1"/>
       <w:numFmt w:val="bullet"/>
       <w:lvlText w:val="o"/>
-      <w:lvlJc w:val="start"/>
-      <w:pPr>
-        <w:ind w:start="1080" w:hanging="360"/>
+      <w:lvlJc w:val="left"/>
+      <w:pPr>
+        <w:ind w:left="1080" w:hanging="360"/>
       </w:pPr>
       <w:rPr>
         <w:rFonts w:ascii="0" w:hAnsi="0" w:cs="0" w:hint="default"/>
+        <w:rFonts w:cs="0"/>
       </w:rPr>
     </w:lvl>
     <w:lvl w:ilvl="2">
       <w:start w:val="1"/>
       <w:numFmt w:val="bullet"/>
       <w:lvlText w:val=""/>
-      <w:lvlJc w:val="start"/>
-      <w:pPr>
-        <w:ind w:start="1440" w:hanging="360"/>
+      <w:lvlJc w:val="left"/>
+      <w:pPr>
+        <w:ind w:left="1440" w:hanging="360"/>
       </w:pPr>
       <w:rPr>
         <w:rFonts w:ascii="0" w:hAnsi="0" w:cs="0" w:hint="default"/>
+        <w:rFonts w:cs="0"/>
       </w:rPr>
     </w:lvl>
     <w:lvl w:ilvl="3">
       <w:start w:val="1"/>
       <w:numFmt w:val="bullet"/>
       <w:lvlText w:val=""/>
-      <w:lvlJc w:val="start"/>
-      <w:pPr>
-        <w:ind w:start="1800" w:hanging="360"/>
+      <w:lvlJc w:val="left"/>
+      <w:pPr>
+        <w:ind w:left="1800" w:hanging="360"/>
       </w:pPr>
       <w:rPr>
         <w:rFonts w:ascii="Symbol" w:hAnsi="Symbol" w:cs="Symbol" w:hint="default"/>
         <w:sz w:val="22"/>
         <w:b w:val="false"/>
+        <w:rFonts w:cs="Symbol"/>
       </w:rPr>
     </w:lvl>
     <w:lvl w:ilvl="4">
       <w:start w:val="1"/>
       <w:numFmt w:val="bullet"/>
       <w:lvlText w:val="o"/>
-      <w:lvlJc w:val="start"/>
-      <w:pPr>
-        <w:ind w:start="2160" w:hanging="360"/>
+      <w:lvlJc w:val="left"/>
+      <w:pPr>
+        <w:ind w:left="2160" w:hanging="360"/>
       </w:pPr>
       <w:rPr>
         <w:rFonts w:ascii="0" w:hAnsi="0" w:cs="0" w:hint="default"/>
+        <w:rFonts w:cs="0"/>
       </w:rPr>
     </w:lvl>
     <w:lvl w:ilvl="5">
       <w:start w:val="1"/>
       <w:numFmt w:val="bullet"/>
       <w:lvlText w:val=""/>
-      <w:lvlJc w:val="start"/>
-      <w:pPr>
-        <w:ind w:start="2520" w:hanging="360"/>
+      <w:lvlJc w:val="left"/>
+      <w:pPr>
+        <w:ind w:left="2520" w:hanging="360"/>
       </w:pPr>
       <w:rPr>
         <w:rFonts w:ascii="0" w:hAnsi="0" w:cs="0" w:hint="default"/>
+        <w:rFonts w:cs="0"/>
       </w:rPr>
     </w:lvl>
     <w:lvl w:ilvl="6">
       <w:start w:val="1"/>
       <w:numFmt w:val="bullet"/>
       <w:lvlText w:val=""/>
-      <w:lvlJc w:val="start"/>
-      <w:pPr>
-        <w:ind w:start="2880" w:hanging="360"/>
+      <w:lvlJc w:val="left"/>
+      <w:pPr>
+        <w:ind w:left="2880" w:hanging="360"/>
       </w:pPr>
       <w:rPr>
         <w:rFonts w:ascii="Symbol" w:hAnsi="Symbol" w:cs="Symbol" w:hint="default"/>
         <w:sz w:val="22"/>
         <w:b w:val="false"/>
+        <w:rFonts w:cs="Symbol"/>
       </w:rPr>
     </w:lvl>
     <w:lvl w:ilvl="7">
       <w:start w:val="1"/>
       <w:numFmt w:val="bullet"/>
       <w:lvlText w:val="o"/>
-      <w:lvlJc w:val="start"/>
-      <w:pPr>
-        <w:ind w:start="3240" w:hanging="360"/>
+      <w:lvlJc w:val="left"/>
+      <w:pPr>
+        <w:ind w:left="3240" w:hanging="360"/>
       </w:pPr>
       <w:rPr>
         <w:rFonts w:ascii="0" w:hAnsi="0" w:cs="0" w:hint="default"/>
+        <w:rFonts w:cs="0"/>
       </w:rPr>
     </w:lvl>
     <w:lvl w:ilvl="8">
       <w:start w:val="1"/>
       <w:numFmt w:val="bullet"/>
       <w:lvlText w:val=""/>
-      <w:lvlJc w:val="start"/>
-      <w:pPr>
-        <w:ind w:start="3600" w:hanging="360"/>
+      <w:lvlJc w:val="left"/>
+      <w:pPr>
+        <w:ind w:left="3600" w:hanging="360"/>
       </w:pPr>
       <w:rPr>
         <w:rFonts w:ascii="0" w:hAnsi="0" w:cs="0" w:hint="default"/>
+        <w:rFonts w:cs="0"/>
       </w:rPr>
     </w:lvl>
   </w:abstractNum>
@@ -5734,114 +5772,123 @@
       <w:start w:val="1"/>
       <w:numFmt w:val="bullet"/>
       <w:lvlText w:val=""/>
-      <w:lvlJc w:val="start"/>
-      <w:pPr>
-        <w:ind w:start="720" w:hanging="360"/>
+      <w:lvlJc w:val="left"/>
+      <w:pPr>
+        <w:ind w:left="720" w:hanging="360"/>
       </w:pPr>
       <w:rPr>
         <w:rFonts w:ascii="Symbol" w:hAnsi="Symbol" w:cs="Symbol" w:hint="default"/>
         <w:sz w:val="22"/>
         <w:b w:val="false"/>
+        <w:rFonts w:cs="Symbol"/>
       </w:rPr>
     </w:lvl>
     <w:lvl w:ilvl="1">
       <w:start w:val="1"/>
       <w:numFmt w:val="bullet"/>
       <w:lvlText w:val="o"/>
-      <w:lvlJc w:val="start"/>
-      <w:pPr>
-        <w:ind w:start="1080" w:hanging="360"/>
+      <w:lvlJc w:val="left"/>
+      <w:pPr>
+        <w:ind w:left="1080" w:hanging="360"/>
       </w:pPr>
       <w:rPr>
         <w:rFonts w:ascii="0" w:hAnsi="0" w:cs="0" w:hint="default"/>
+        <w:rFonts w:cs="0"/>
       </w:rPr>
     </w:lvl>
     <w:lvl w:ilvl="2">
       <w:start w:val="1"/>
       <w:numFmt w:val="bullet"/>
       <w:lvlText w:val=""/>
-      <w:lvlJc w:val="start"/>
-      <w:pPr>
-        <w:ind w:start="1440" w:hanging="360"/>
+      <w:lvlJc w:val="left"/>
+      <w:pPr>
+        <w:ind w:left="1440" w:hanging="360"/>
       </w:pPr>
       <w:rPr>
         <w:rFonts w:ascii="0" w:hAnsi="0" w:cs="0" w:hint="default"/>
+        <w:rFonts w:cs="0"/>
       </w:rPr>
     </w:lvl>
     <w:lvl w:ilvl="3">
       <w:start w:val="1"/>
       <w:numFmt w:val="bullet"/>
       <w:lvlText w:val=""/>
-      <w:lvlJc w:val="start"/>
-      <w:pPr>
-        <w:ind w:start="1800" w:hanging="360"/>
+      <w:lvlJc w:val="left"/>
+      <w:pPr>
+        <w:ind w:left="1800" w:hanging="360"/>
       </w:pPr>
       <w:rPr>
         <w:rFonts w:ascii="Symbol" w:hAnsi="Symbol" w:cs="Symbol" w:hint="default"/>
         <w:sz w:val="22"/>
         <w:b w:val="false"/>
+        <w:rFonts w:cs="Symbol"/>
       </w:rPr>
     </w:lvl>
     <w:lvl w:ilvl="4">
       <w:start w:val="1"/>
       <w:numFmt w:val="bullet"/>
       <w:lvlText w:val="o"/>
-      <w:lvlJc w:val="start"/>
-      <w:pPr>
-        <w:ind w:start="2160" w:hanging="360"/>
+      <w:lvlJc w:val="left"/>
+      <w:pPr>
+        <w:ind w:left="2160" w:hanging="360"/>
       </w:pPr>
       <w:rPr>
         <w:rFonts w:ascii="0" w:hAnsi="0" w:cs="0" w:hint="default"/>
+        <w:rFonts w:cs="0"/>
       </w:rPr>
     </w:lvl>
     <w:lvl w:ilvl="5">
       <w:start w:val="1"/>
       <w:numFmt w:val="bullet"/>
       <w:lvlText w:val=""/>
-      <w:lvlJc w:val="start"/>
-      <w:pPr>
-        <w:ind w:start="2520" w:hanging="360"/>
+      <w:lvlJc w:val="left"/>
+      <w:pPr>
+        <w:ind w:left="2520" w:hanging="360"/>
       </w:pPr>
       <w:rPr>
         <w:rFonts w:ascii="0" w:hAnsi="0" w:cs="0" w:hint="default"/>
+        <w:rFonts w:cs="0"/>
       </w:rPr>
     </w:lvl>
     <w:lvl w:ilvl="6">
       <w:start w:val="1"/>
       <w:numFmt w:val="bullet"/>
       <w:lvlText w:val=""/>
-      <w:lvlJc w:val="start"/>
-      <w:pPr>
-        <w:ind w:start="2880" w:hanging="360"/>
+      <w:lvlJc w:val="left"/>
+      <w:pPr>
+        <w:ind w:left="2880" w:hanging="360"/>
       </w:pPr>
       <w:rPr>
         <w:rFonts w:ascii="Symbol" w:hAnsi="Symbol" w:cs="Symbol" w:hint="default"/>
         <w:sz w:val="22"/>
         <w:b w:val="false"/>
+        <w:rFonts w:cs="Symbol"/>
       </w:rPr>
     </w:lvl>
     <w:lvl w:ilvl="7">
       <w:start w:val="1"/>
       <w:numFmt w:val="bullet"/>
       <w:lvlText w:val="o"/>
-      <w:lvlJc w:val="start"/>
-      <w:pPr>
-        <w:ind w:start="3240" w:hanging="360"/>
+      <w:lvlJc w:val="left"/>
+      <w:pPr>
+        <w:ind w:left="3240" w:hanging="360"/>
       </w:pPr>
       <w:rPr>
         <w:rFonts w:ascii="0" w:hAnsi="0" w:cs="0" w:hint="default"/>
+        <w:rFonts w:cs="0"/>
       </w:rPr>
     </w:lvl>
     <w:lvl w:ilvl="8">
       <w:start w:val="1"/>
       <w:numFmt w:val="bullet"/>
       <w:lvlText w:val=""/>
-      <w:lvlJc w:val="start"/>
-      <w:pPr>
-        <w:ind w:start="3600" w:hanging="360"/>
+      <w:lvlJc w:val="left"/>
+      <w:pPr>
+        <w:ind w:left="3600" w:hanging="360"/>
       </w:pPr>
       <w:rPr>
         <w:rFonts w:ascii="0" w:hAnsi="0" w:cs="0" w:hint="default"/>
+        <w:rFonts w:cs="0"/>
       </w:rPr>
     </w:lvl>
   </w:abstractNum>
@@ -5850,114 +5897,123 @@
       <w:start w:val="1"/>
       <w:numFmt w:val="bullet"/>
       <w:lvlText w:val=""/>
-      <w:lvlJc w:val="start"/>
-      <w:pPr>
-        <w:ind w:start="720" w:hanging="360"/>
+      <w:lvlJc w:val="left"/>
+      <w:pPr>
+        <w:ind w:left="720" w:hanging="360"/>
       </w:pPr>
       <w:rPr>
         <w:rFonts w:ascii="Symbol" w:hAnsi="Symbol" w:cs="Symbol" w:hint="default"/>
         <w:sz w:val="22"/>
         <w:b w:val="false"/>
+        <w:rFonts w:cs="Symbol"/>
       </w:rPr>
     </w:lvl>
     <w:lvl w:ilvl="1">
       <w:start w:val="1"/>
       <w:numFmt w:val="bullet"/>
       <w:lvlText w:val="o"/>
-      <w:lvlJc w:val="start"/>
-      <w:pPr>
-        <w:ind w:start="1080" w:hanging="360"/>
+      <w:lvlJc w:val="left"/>
+      <w:pPr>
+        <w:ind w:left="1080" w:hanging="360"/>
       </w:pPr>
       <w:rPr>
         <w:rFonts w:ascii="0" w:hAnsi="0" w:cs="0" w:hint="default"/>
+        <w:rFonts w:cs="0"/>
       </w:rPr>
     </w:lvl>
     <w:lvl w:ilvl="2">
       <w:start w:val="1"/>
       <w:numFmt w:val="bullet"/>
       <w:lvlText w:val=""/>
-      <w:lvlJc w:val="start"/>
-      <w:pPr>
-        <w:ind w:start="1440" w:hanging="360"/>
+      <w:lvlJc w:val="left"/>
+      <w:pPr>
+        <w:ind w:left="1440" w:hanging="360"/>
       </w:pPr>
       <w:rPr>
         <w:rFonts w:ascii="0" w:hAnsi="0" w:cs="0" w:hint="default"/>
+        <w:rFonts w:cs="0"/>
       </w:rPr>
     </w:lvl>
     <w:lvl w:ilvl="3">
       <w:start w:val="1"/>
       <w:numFmt w:val="bullet"/>
       <w:lvlText w:val=""/>
-      <w:lvlJc w:val="start"/>
-      <w:pPr>
-        <w:ind w:start="1800" w:hanging="360"/>
+      <w:lvlJc w:val="left"/>
+      <w:pPr>
+        <w:ind w:left="1800" w:hanging="360"/>
       </w:pPr>
       <w:rPr>
         <w:rFonts w:ascii="Symbol" w:hAnsi="Symbol" w:cs="Symbol" w:hint="default"/>
         <w:sz w:val="22"/>
         <w:b w:val="false"/>
+        <w:rFonts w:cs="Symbol"/>
       </w:rPr>
     </w:lvl>
     <w:lvl w:ilvl="4">
       <w:start w:val="1"/>
       <w:numFmt w:val="bullet"/>
       <w:lvlText w:val="o"/>
-      <w:lvlJc w:val="start"/>
-      <w:pPr>
-        <w:ind w:start="2160" w:hanging="360"/>
+      <w:lvlJc w:val="left"/>
+      <w:pPr>
+        <w:ind w:left="2160" w:hanging="360"/>
       </w:pPr>
       <w:rPr>
         <w:rFonts w:ascii="0" w:hAnsi="0" w:cs="0" w:hint="default"/>
+        <w:rFonts w:cs="0"/>
       </w:rPr>
     </w:lvl>
     <w:lvl w:ilvl="5">
       <w:start w:val="1"/>
       <w:numFmt w:val="bullet"/>
       <w:lvlText w:val=""/>
-      <w:lvlJc w:val="start"/>
-      <w:pPr>
-        <w:ind w:start="2520" w:hanging="360"/>
+      <w:lvlJc w:val="left"/>
+      <w:pPr>
+        <w:ind w:left="2520" w:hanging="360"/>
       </w:pPr>
       <w:rPr>
         <w:rFonts w:ascii="0" w:hAnsi="0" w:cs="0" w:hint="default"/>
+        <w:rFonts w:cs="0"/>
       </w:rPr>
     </w:lvl>
     <w:lvl w:ilvl="6">
       <w:start w:val="1"/>
       <w:numFmt w:val="bullet"/>
       <w:lvlText w:val=""/>
-      <w:lvlJc w:val="start"/>
-      <w:pPr>
-        <w:ind w:start="2880" w:hanging="360"/>
+      <w:lvlJc w:val="left"/>
+      <w:pPr>
+        <w:ind w:left="2880" w:hanging="360"/>
       </w:pPr>
       <w:rPr>
         <w:rFonts w:ascii="Symbol" w:hAnsi="Symbol" w:cs="Symbol" w:hint="default"/>
         <w:sz w:val="22"/>
         <w:b w:val="false"/>
+        <w:rFonts w:cs="Symbol"/>
       </w:rPr>
     </w:lvl>
     <w:lvl w:ilvl="7">
       <w:start w:val="1"/>
       <w:numFmt w:val="bullet"/>
       <w:lvlText w:val="o"/>
-      <w:lvlJc w:val="start"/>
-      <w:pPr>
-        <w:ind w:start="3240" w:hanging="360"/>
+      <w:lvlJc w:val="left"/>
+      <w:pPr>
+        <w:ind w:left="3240" w:hanging="360"/>
       </w:pPr>
       <w:rPr>
         <w:rFonts w:ascii="0" w:hAnsi="0" w:cs="0" w:hint="default"/>
+        <w:rFonts w:cs="0"/>
       </w:rPr>
     </w:lvl>
     <w:lvl w:ilvl="8">
       <w:start w:val="1"/>
       <w:numFmt w:val="bullet"/>
       <w:lvlText w:val=""/>
-      <w:lvlJc w:val="start"/>
-      <w:pPr>
-        <w:ind w:start="3600" w:hanging="360"/>
+      <w:lvlJc w:val="left"/>
+      <w:pPr>
+        <w:ind w:left="3600" w:hanging="360"/>
       </w:pPr>
       <w:rPr>
         <w:rFonts w:ascii="0" w:hAnsi="0" w:cs="0" w:hint="default"/>
+        <w:rFonts w:cs="0"/>
       </w:rPr>
     </w:lvl>
   </w:abstractNum>
@@ -5966,114 +6022,123 @@
       <w:start w:val="1"/>
       <w:numFmt w:val="bullet"/>
       <w:lvlText w:val=""/>
-      <w:lvlJc w:val="start"/>
-      <w:pPr>
-        <w:ind w:start="720" w:hanging="360"/>
+      <w:lvlJc w:val="left"/>
+      <w:pPr>
+        <w:ind w:left="720" w:hanging="360"/>
       </w:pPr>
       <w:rPr>
         <w:rFonts w:ascii="Symbol" w:hAnsi="Symbol" w:cs="Symbol" w:hint="default"/>
         <w:sz w:val="22"/>
         <w:b w:val="false"/>
+        <w:rFonts w:cs="Symbol"/>
       </w:rPr>
     </w:lvl>
     <w:lvl w:ilvl="1">
       <w:start w:val="1"/>
       <w:numFmt w:val="bullet"/>
       <w:lvlText w:val="o"/>
-      <w:lvlJc w:val="start"/>
-      <w:pPr>
-        <w:ind w:start="1080" w:hanging="360"/>
+      <w:lvlJc w:val="left"/>
+      <w:pPr>
+        <w:ind w:left="1080" w:hanging="360"/>
       </w:pPr>
       <w:rPr>
         <w:rFonts w:ascii="0" w:hAnsi="0" w:cs="0" w:hint="default"/>
+        <w:rFonts w:cs="0"/>
       </w:rPr>
     </w:lvl>
     <w:lvl w:ilvl="2">
       <w:start w:val="1"/>
       <w:numFmt w:val="bullet"/>
       <w:lvlText w:val=""/>
-      <w:lvlJc w:val="start"/>
-      <w:pPr>
-        <w:ind w:start="1440" w:hanging="360"/>
+      <w:lvlJc w:val="left"/>
+      <w:pPr>
+        <w:ind w:left="1440" w:hanging="360"/>
       </w:pPr>
       <w:rPr>
         <w:rFonts w:ascii="0" w:hAnsi="0" w:cs="0" w:hint="default"/>
+        <w:rFonts w:cs="0"/>
       </w:rPr>
     </w:lvl>
     <w:lvl w:ilvl="3">
       <w:start w:val="1"/>
       <w:numFmt w:val="bullet"/>
       <w:lvlText w:val=""/>
-      <w:lvlJc w:val="start"/>
-      <w:pPr>
-        <w:ind w:start="1800" w:hanging="360"/>
+      <w:lvlJc w:val="left"/>
+      <w:pPr>
+        <w:ind w:left="1800" w:hanging="360"/>
       </w:pPr>
       <w:rPr>
         <w:rFonts w:ascii="Symbol" w:hAnsi="Symbol" w:cs="Symbol" w:hint="default"/>
         <w:sz w:val="22"/>
         <w:b w:val="false"/>
+        <w:rFonts w:cs="Symbol"/>
       </w:rPr>
     </w:lvl>
     <w:lvl w:ilvl="4">
       <w:start w:val="1"/>
       <w:numFmt w:val="bullet"/>
       <w:lvlText w:val="o"/>
-      <w:lvlJc w:val="start"/>
-      <w:pPr>
-        <w:ind w:start="2160" w:hanging="360"/>
+      <w:lvlJc w:val="left"/>
+      <w:pPr>
+        <w:ind w:left="2160" w:hanging="360"/>
       </w:pPr>
       <w:rPr>
         <w:rFonts w:ascii="0" w:hAnsi="0" w:cs="0" w:hint="default"/>
+        <w:rFonts w:cs="0"/>
       </w:rPr>
     </w:lvl>
     <w:lvl w:ilvl="5">
       <w:start w:val="1"/>
       <w:numFmt w:val="bullet"/>
       <w:lvlText w:val=""/>
-      <w:lvlJc w:val="start"/>
-      <w:pPr>
-        <w:ind w:start="2520" w:hanging="360"/>
+      <w:lvlJc w:val="left"/>
+      <w:pPr>
+        <w:ind w:left="2520" w:hanging="360"/>
       </w:pPr>
       <w:rPr>
         <w:rFonts w:ascii="0" w:hAnsi="0" w:cs="0" w:hint="default"/>
+        <w:rFonts w:cs="0"/>
       </w:rPr>
     </w:lvl>
     <w:lvl w:ilvl="6">
       <w:start w:val="1"/>
       <w:numFmt w:val="bullet"/>
       <w:lvlText w:val=""/>
-      <w:lvlJc w:val="start"/>
-      <w:pPr>
-        <w:ind w:start="2880" w:hanging="360"/>
+      <w:lvlJc w:val="left"/>
+      <w:pPr>
+        <w:ind w:left="2880" w:hanging="360"/>
       </w:pPr>
       <w:rPr>
         <w:rFonts w:ascii="Symbol" w:hAnsi="Symbol" w:cs="Symbol" w:hint="default"/>
         <w:sz w:val="22"/>
         <w:b w:val="false"/>
+        <w:rFonts w:cs="Symbol"/>
       </w:rPr>
     </w:lvl>
     <w:lvl w:ilvl="7">
       <w:start w:val="1"/>
       <w:numFmt w:val="bullet"/>
       <w:lvlText w:val="o"/>
-      <w:lvlJc w:val="start"/>
-      <w:pPr>
-        <w:ind w:start="3240" w:hanging="360"/>
+      <w:lvlJc w:val="left"/>
+      <w:pPr>
+        <w:ind w:left="3240" w:hanging="360"/>
       </w:pPr>
       <w:rPr>
         <w:rFonts w:ascii="0" w:hAnsi="0" w:cs="0" w:hint="default"/>
+        <w:rFonts w:cs="0"/>
       </w:rPr>
     </w:lvl>
     <w:lvl w:ilvl="8">
       <w:start w:val="1"/>
       <w:numFmt w:val="bullet"/>
       <w:lvlText w:val=""/>
-      <w:lvlJc w:val="start"/>
-      <w:pPr>
-        <w:ind w:start="3600" w:hanging="360"/>
+      <w:lvlJc w:val="left"/>
+      <w:pPr>
+        <w:ind w:left="3600" w:hanging="360"/>
       </w:pPr>
       <w:rPr>
         <w:rFonts w:ascii="0" w:hAnsi="0" w:cs="0" w:hint="default"/>
+        <w:rFonts w:cs="0"/>
       </w:rPr>
     </w:lvl>
   </w:abstractNum>
@@ -6082,233 +6147,215 @@
       <w:start w:val="1"/>
       <w:numFmt w:val="bullet"/>
       <w:lvlText w:val=""/>
-      <w:lvlJc w:val="start"/>
-      <w:pPr>
-        <w:ind w:start="720" w:hanging="360"/>
+      <w:lvlJc w:val="left"/>
+      <w:pPr>
+        <w:ind w:left="720" w:hanging="360"/>
       </w:pPr>
       <w:rPr>
         <w:rFonts w:ascii="Symbol" w:hAnsi="Symbol" w:cs="Symbol" w:hint="default"/>
         <w:sz w:val="22"/>
         <w:b w:val="false"/>
+        <w:rFonts w:cs="Symbol"/>
       </w:rPr>
     </w:lvl>
     <w:lvl w:ilvl="1">
       <w:start w:val="1"/>
       <w:numFmt w:val="bullet"/>
       <w:lvlText w:val="o"/>
-      <w:lvlJc w:val="start"/>
-      <w:pPr>
-        <w:ind w:start="1080" w:hanging="360"/>
+      <w:lvlJc w:val="left"/>
+      <w:pPr>
+        <w:ind w:left="1080" w:hanging="360"/>
       </w:pPr>
       <w:rPr>
         <w:rFonts w:ascii="0" w:hAnsi="0" w:cs="0" w:hint="default"/>
+        <w:rFonts w:cs="0"/>
       </w:rPr>
     </w:lvl>
     <w:lvl w:ilvl="2">
       <w:start w:val="1"/>
       <w:numFmt w:val="bullet"/>
       <w:lvlText w:val=""/>
-      <w:lvlJc w:val="start"/>
-      <w:pPr>
-        <w:ind w:start="1440" w:hanging="360"/>
+      <w:lvlJc w:val="left"/>
+      <w:pPr>
+        <w:ind w:left="1440" w:hanging="360"/>
       </w:pPr>
       <w:rPr>
         <w:rFonts w:ascii="0" w:hAnsi="0" w:cs="0" w:hint="default"/>
+        <w:rFonts w:cs="0"/>
       </w:rPr>
     </w:lvl>
     <w:lvl w:ilvl="3">
       <w:start w:val="1"/>
       <w:numFmt w:val="bullet"/>
       <w:lvlText w:val=""/>
-      <w:lvlJc w:val="start"/>
-      <w:pPr>
-        <w:ind w:start="1800" w:hanging="360"/>
+      <w:lvlJc w:val="left"/>
+      <w:pPr>
+        <w:ind w:left="1800" w:hanging="360"/>
       </w:pPr>
       <w:rPr>
         <w:rFonts w:ascii="Symbol" w:hAnsi="Symbol" w:cs="Symbol" w:hint="default"/>
         <w:sz w:val="22"/>
         <w:b w:val="false"/>
+        <w:rFonts w:cs="Symbol"/>
       </w:rPr>
     </w:lvl>
     <w:lvl w:ilvl="4">
       <w:start w:val="1"/>
       <w:numFmt w:val="bullet"/>
       <w:lvlText w:val="o"/>
-      <w:lvlJc w:val="start"/>
-      <w:pPr>
-        <w:ind w:start="2160" w:hanging="360"/>
+      <w:lvlJc w:val="left"/>
+      <w:pPr>
+        <w:ind w:left="2160" w:hanging="360"/>
       </w:pPr>
       <w:rPr>
         <w:rFonts w:ascii="0" w:hAnsi="0" w:cs="0" w:hint="default"/>
+        <w:rFonts w:cs="0"/>
       </w:rPr>
     </w:lvl>
     <w:lvl w:ilvl="5">
       <w:start w:val="1"/>
       <w:numFmt w:val="bullet"/>
       <w:lvlText w:val=""/>
-      <w:lvlJc w:val="start"/>
-      <w:pPr>
-        <w:ind w:start="2520" w:hanging="360"/>
+      <w:lvlJc w:val="left"/>
+      <w:pPr>
+        <w:ind w:left="2520" w:hanging="360"/>
       </w:pPr>
       <w:rPr>
         <w:rFonts w:ascii="0" w:hAnsi="0" w:cs="0" w:hint="default"/>
+        <w:rFonts w:cs="0"/>
       </w:rPr>
     </w:lvl>
     <w:lvl w:ilvl="6">
       <w:start w:val="1"/>
       <w:numFmt w:val="bullet"/>
       <w:lvlText w:val=""/>
-      <w:lvlJc w:val="start"/>
-      <w:pPr>
-        <w:ind w:start="2880" w:hanging="360"/>
+      <w:lvlJc w:val="left"/>
+      <w:pPr>
+        <w:ind w:left="2880" w:hanging="360"/>
       </w:pPr>
       <w:rPr>
         <w:rFonts w:ascii="Symbol" w:hAnsi="Symbol" w:cs="Symbol" w:hint="default"/>
         <w:sz w:val="22"/>
         <w:b w:val="false"/>
+        <w:rFonts w:cs="Symbol"/>
       </w:rPr>
     </w:lvl>
     <w:lvl w:ilvl="7">
       <w:start w:val="1"/>
       <w:numFmt w:val="bullet"/>
       <w:lvlText w:val="o"/>
-      <w:lvlJc w:val="start"/>
-      <w:pPr>
-        <w:ind w:start="3240" w:hanging="360"/>
+      <w:lvlJc w:val="left"/>
+      <w:pPr>
+        <w:ind w:left="3240" w:hanging="360"/>
       </w:pPr>
       <w:rPr>
         <w:rFonts w:ascii="0" w:hAnsi="0" w:cs="0" w:hint="default"/>
+        <w:rFonts w:cs="0"/>
       </w:rPr>
     </w:lvl>
     <w:lvl w:ilvl="8">
       <w:start w:val="1"/>
       <w:numFmt w:val="bullet"/>
       <w:lvlText w:val=""/>
-      <w:lvlJc w:val="start"/>
-      <w:pPr>
-        <w:ind w:start="3600" w:hanging="360"/>
+      <w:lvlJc w:val="left"/>
+      <w:pPr>
+        <w:ind w:left="3600" w:hanging="360"/>
       </w:pPr>
       <w:rPr>
         <w:rFonts w:ascii="0" w:hAnsi="0" w:cs="0" w:hint="default"/>
+        <w:rFonts w:cs="0"/>
       </w:rPr>
     </w:lvl>
   </w:abstractNum>
   <w:abstractNum w:abstractNumId="9">
     <w:lvl w:ilvl="0">
       <w:start w:val="1"/>
-      <w:numFmt w:val="decimal"/>
+      <w:numFmt w:val="none"/>
       <w:suff w:val="nothing"/>
       <w:lvlText w:val=""/>
-      <w:lvlJc w:val="start"/>
-      <w:pPr>
-        <w:tabs>
-          <w:tab w:val="num" w:pos="432"/>
-        </w:tabs>
-        <w:ind w:start="432" w:hanging="432"/>
+      <w:lvlJc w:val="left"/>
+      <w:pPr>
+        <w:ind w:left="0" w:hanging="0"/>
       </w:pPr>
     </w:lvl>
     <w:lvl w:ilvl="1">
       <w:start w:val="1"/>
-      <w:numFmt w:val="decimal"/>
+      <w:numFmt w:val="none"/>
       <w:suff w:val="nothing"/>
       <w:lvlText w:val=""/>
-      <w:lvlJc w:val="start"/>
-      <w:pPr>
-        <w:tabs>
-          <w:tab w:val="num" w:pos="576"/>
-        </w:tabs>
-        <w:ind w:start="576" w:hanging="576"/>
+      <w:lvlJc w:val="left"/>
+      <w:pPr>
+        <w:ind w:left="0" w:hanging="0"/>
       </w:pPr>
     </w:lvl>
     <w:lvl w:ilvl="2">
       <w:start w:val="1"/>
-      <w:numFmt w:val="decimal"/>
+      <w:numFmt w:val="none"/>
       <w:suff w:val="nothing"/>
       <w:lvlText w:val=""/>
-      <w:lvlJc w:val="start"/>
-      <w:pPr>
-        <w:tabs>
-          <w:tab w:val="num" w:pos="720"/>
-        </w:tabs>
-        <w:ind w:start="720" w:hanging="720"/>
+      <w:lvlJc w:val="left"/>
+      <w:pPr>
+        <w:ind w:left="0" w:hanging="0"/>
       </w:pPr>
     </w:lvl>
     <w:lvl w:ilvl="3">
       <w:start w:val="1"/>
-      <w:numFmt w:val="decimal"/>
+      <w:numFmt w:val="none"/>
       <w:suff w:val="nothing"/>
       <w:lvlText w:val=""/>
-      <w:lvlJc w:val="start"/>
-      <w:pPr>
-        <w:tabs>
-          <w:tab w:val="num" w:pos="864"/>
-        </w:tabs>
-        <w:ind w:start="864" w:hanging="864"/>
+      <w:lvlJc w:val="left"/>
+      <w:pPr>
+        <w:ind w:left="0" w:hanging="0"/>
       </w:pPr>
     </w:lvl>
     <w:lvl w:ilvl="4">
       <w:start w:val="1"/>
-      <w:numFmt w:val="decimal"/>
+      <w:numFmt w:val="none"/>
       <w:suff w:val="nothing"/>
       <w:lvlText w:val=""/>
-      <w:lvlJc w:val="start"/>
-      <w:pPr>
-        <w:tabs>
-          <w:tab w:val="num" w:pos="1008"/>
-        </w:tabs>
-        <w:ind w:start="1008" w:hanging="1008"/>
+      <w:lvlJc w:val="left"/>
+      <w:pPr>
+        <w:ind w:left="0" w:hanging="0"/>
       </w:pPr>
     </w:lvl>
     <w:lvl w:ilvl="5">
       <w:start w:val="1"/>
-      <w:numFmt w:val="decimal"/>
+      <w:numFmt w:val="none"/>
       <w:suff w:val="nothing"/>
       <w:lvlText w:val=""/>
-      <w:lvlJc w:val="start"/>
-      <w:pPr>
-        <w:tabs>
-          <w:tab w:val="num" w:pos="1152"/>
-        </w:tabs>
-        <w:ind w:start="1152" w:hanging="1152"/>
+      <w:lvlJc w:val="left"/>
+      <w:pPr>
+        <w:ind w:left="0" w:hanging="0"/>
       </w:pPr>
     </w:lvl>
     <w:lvl w:ilvl="6">
       <w:start w:val="1"/>
-      <w:numFmt w:val="decimal"/>
+      <w:numFmt w:val="none"/>
       <w:suff w:val="nothing"/>
       <w:lvlText w:val=""/>
-      <w:lvlJc w:val="start"/>
-      <w:pPr>
-        <w:tabs>
-          <w:tab w:val="num" w:pos="1296"/>
-        </w:tabs>
-        <w:ind w:start="1296" w:hanging="1296"/>
+      <w:lvlJc w:val="left"/>
+      <w:pPr>
+        <w:ind w:left="0" w:hanging="0"/>
       </w:pPr>
     </w:lvl>
     <w:lvl w:ilvl="7">
       <w:start w:val="1"/>
-      <w:numFmt w:val="decimal"/>
+      <w:numFmt w:val="none"/>
       <w:suff w:val="nothing"/>
       <w:lvlText w:val=""/>
-      <w:lvlJc w:val="start"/>
-      <w:pPr>
-        <w:tabs>
-          <w:tab w:val="num" w:pos="1440"/>
-        </w:tabs>
-        <w:ind w:start="1440" w:hanging="1440"/>
+      <w:lvlJc w:val="left"/>
+      <w:pPr>
+        <w:ind w:left="0" w:hanging="0"/>
       </w:pPr>
     </w:lvl>
     <w:lvl w:ilvl="8">
       <w:start w:val="1"/>
-      <w:numFmt w:val="decimal"/>
+      <w:numFmt w:val="none"/>
       <w:suff w:val="nothing"/>
       <w:lvlText w:val=""/>
-      <w:lvlJc w:val="start"/>
-      <w:pPr>
-        <w:tabs>
-          <w:tab w:val="num" w:pos="1584"/>
-        </w:tabs>
-        <w:ind w:start="1584" w:hanging="1584"/>
+      <w:lvlJc w:val="left"/>
+      <w:pPr>
+        <w:ind w:left="0" w:hanging="0"/>
       </w:pPr>
     </w:lvl>
   </w:abstractNum>
@@ -6365,8 +6412,8 @@
       <w:suppressAutoHyphens w:val="true"/>
       <w:bidi w:val="0"/>
       <w:spacing w:before="0" w:after="160"/>
-      <w:ind w:start="0" w:end="0" w:hanging="0"/>
-      <w:jc w:val="start"/>
+      <w:ind w:left="0" w:right="0" w:hanging="0"/>
+      <w:jc w:val="left"/>
       <w:textAlignment w:val="auto"/>
     </w:pPr>
     <w:rPr>
@@ -6382,12 +6429,12 @@
     <w:basedOn w:val="Normal"/>
     <w:qFormat/>
     <w:pPr>
-      <w:keepNext/>
+      <w:keepNext w:val="true"/>
       <w:keepLines/>
       <w:widowControl/>
       <w:spacing w:before="480" w:after="160"/>
-      <w:ind w:start="0" w:end="0" w:hanging="0"/>
-      <w:jc w:val="start"/>
+      <w:ind w:left="0" w:right="0" w:hanging="0"/>
+      <w:jc w:val="left"/>
       <w:textAlignment w:val="auto"/>
     </w:pPr>
     <w:rPr>
@@ -6403,12 +6450,12 @@
     <w:basedOn w:val="Normal"/>
     <w:qFormat/>
     <w:pPr>
-      <w:keepNext/>
+      <w:keepNext w:val="true"/>
       <w:keepLines/>
       <w:widowControl/>
       <w:spacing w:before="200" w:after="160"/>
-      <w:ind w:start="0" w:end="0" w:hanging="0"/>
-      <w:jc w:val="start"/>
+      <w:ind w:left="0" w:right="0" w:hanging="0"/>
+      <w:jc w:val="left"/>
       <w:textAlignment w:val="auto"/>
     </w:pPr>
     <w:rPr>
@@ -6424,12 +6471,12 @@
     <w:basedOn w:val="Normal"/>
     <w:qFormat/>
     <w:pPr>
-      <w:keepNext/>
+      <w:keepNext w:val="true"/>
       <w:keepLines/>
       <w:widowControl/>
       <w:spacing w:before="200" w:after="160"/>
-      <w:ind w:start="0" w:end="0" w:hanging="0"/>
-      <w:jc w:val="start"/>
+      <w:ind w:left="0" w:right="0" w:hanging="0"/>
+      <w:jc w:val="left"/>
       <w:textAlignment w:val="auto"/>
     </w:pPr>
     <w:rPr>
@@ -6445,12 +6492,12 @@
     <w:basedOn w:val="Normal"/>
     <w:qFormat/>
     <w:pPr>
-      <w:keepNext/>
+      <w:keepNext w:val="true"/>
       <w:keepLines/>
       <w:widowControl/>
       <w:spacing w:before="200" w:after="160"/>
-      <w:ind w:start="0" w:end="0" w:hanging="0"/>
-      <w:jc w:val="start"/>
+      <w:ind w:left="0" w:right="0" w:hanging="0"/>
+      <w:jc w:val="left"/>
       <w:textAlignment w:val="auto"/>
     </w:pPr>
     <w:rPr>
@@ -6467,12 +6514,12 @@
     <w:basedOn w:val="Normal"/>
     <w:qFormat/>
     <w:pPr>
-      <w:keepNext/>
+      <w:keepNext w:val="true"/>
       <w:keepLines/>
       <w:widowControl/>
       <w:spacing w:before="200" w:after="160"/>
-      <w:ind w:start="0" w:end="0" w:hanging="0"/>
-      <w:jc w:val="start"/>
+      <w:ind w:left="0" w:right="0" w:hanging="0"/>
+      <w:jc w:val="left"/>
       <w:textAlignment w:val="auto"/>
     </w:pPr>
     <w:rPr>
@@ -6487,12 +6534,12 @@
     <w:basedOn w:val="Normal"/>
     <w:qFormat/>
     <w:pPr>
-      <w:keepNext/>
+      <w:keepNext w:val="true"/>
       <w:keepLines/>
       <w:widowControl/>
       <w:spacing w:before="200" w:after="160"/>
-      <w:ind w:start="0" w:end="0" w:hanging="0"/>
-      <w:jc w:val="start"/>
+      <w:ind w:left="0" w:right="0" w:hanging="0"/>
+      <w:jc w:val="left"/>
       <w:textAlignment w:val="auto"/>
     </w:pPr>
     <w:rPr>
@@ -6508,12 +6555,12 @@
     <w:basedOn w:val="Normal"/>
     <w:qFormat/>
     <w:pPr>
-      <w:keepNext/>
+      <w:keepNext w:val="true"/>
       <w:keepLines/>
       <w:widowControl/>
       <w:spacing w:before="200" w:after="160"/>
-      <w:ind w:start="0" w:end="0" w:hanging="0"/>
-      <w:jc w:val="start"/>
+      <w:ind w:left="0" w:right="0" w:hanging="0"/>
+      <w:jc w:val="left"/>
       <w:textAlignment w:val="auto"/>
     </w:pPr>
     <w:rPr>
@@ -6529,12 +6576,12 @@
     <w:basedOn w:val="Normal"/>
     <w:qFormat/>
     <w:pPr>
-      <w:keepNext/>
+      <w:keepNext w:val="true"/>
       <w:keepLines/>
       <w:widowControl/>
       <w:spacing w:before="200" w:after="160"/>
-      <w:ind w:start="0" w:end="0" w:hanging="0"/>
-      <w:jc w:val="start"/>
+      <w:ind w:left="0" w:right="0" w:hanging="0"/>
+      <w:jc w:val="left"/>
       <w:textAlignment w:val="auto"/>
     </w:pPr>
     <w:rPr>
@@ -6549,12 +6596,12 @@
     <w:basedOn w:val="Normal"/>
     <w:qFormat/>
     <w:pPr>
-      <w:keepNext/>
+      <w:keepNext w:val="true"/>
       <w:keepLines/>
       <w:widowControl/>
       <w:spacing w:before="200" w:after="160"/>
-      <w:ind w:start="0" w:end="0" w:hanging="0"/>
-      <w:jc w:val="start"/>
+      <w:ind w:left="0" w:right="0" w:hanging="0"/>
+      <w:jc w:val="left"/>
       <w:textAlignment w:val="auto"/>
     </w:pPr>
     <w:rPr>
@@ -6946,17 +6993,569 @@
       <w:rFonts w:eastAsia="Liberation Serif"/>
     </w:rPr>
   </w:style>
+  <w:style w:type="character" w:styleId="ListLabel6">
+    <w:name w:val="ListLabel 6"/>
+    <w:qFormat/>
+    <w:rPr>
+      <w:rFonts w:cs="Symbol"/>
+      <w:b w:val="false"/>
+      <w:sz w:val="22"/>
+    </w:rPr>
+  </w:style>
+  <w:style w:type="character" w:styleId="ListLabel7">
+    <w:name w:val="ListLabel 7"/>
+    <w:qFormat/>
+    <w:rPr>
+      <w:rFonts w:cs="0"/>
+    </w:rPr>
+  </w:style>
+  <w:style w:type="character" w:styleId="ListLabel8">
+    <w:name w:val="ListLabel 8"/>
+    <w:qFormat/>
+    <w:rPr>
+      <w:rFonts w:cs="0"/>
+    </w:rPr>
+  </w:style>
+  <w:style w:type="character" w:styleId="ListLabel9">
+    <w:name w:val="ListLabel 9"/>
+    <w:qFormat/>
+    <w:rPr>
+      <w:rFonts w:cs="Symbol"/>
+      <w:b w:val="false"/>
+      <w:sz w:val="22"/>
+    </w:rPr>
+  </w:style>
+  <w:style w:type="character" w:styleId="ListLabel10">
+    <w:name w:val="ListLabel 10"/>
+    <w:qFormat/>
+    <w:rPr>
+      <w:rFonts w:cs="0"/>
+    </w:rPr>
+  </w:style>
+  <w:style w:type="character" w:styleId="ListLabel11">
+    <w:name w:val="ListLabel 11"/>
+    <w:qFormat/>
+    <w:rPr>
+      <w:rFonts w:cs="0"/>
+    </w:rPr>
+  </w:style>
+  <w:style w:type="character" w:styleId="ListLabel12">
+    <w:name w:val="ListLabel 12"/>
+    <w:qFormat/>
+    <w:rPr>
+      <w:rFonts w:cs="Symbol"/>
+      <w:b w:val="false"/>
+      <w:sz w:val="22"/>
+    </w:rPr>
+  </w:style>
+  <w:style w:type="character" w:styleId="ListLabel13">
+    <w:name w:val="ListLabel 13"/>
+    <w:qFormat/>
+    <w:rPr>
+      <w:rFonts w:cs="0"/>
+    </w:rPr>
+  </w:style>
+  <w:style w:type="character" w:styleId="ListLabel14">
+    <w:name w:val="ListLabel 14"/>
+    <w:qFormat/>
+    <w:rPr>
+      <w:rFonts w:cs="0"/>
+    </w:rPr>
+  </w:style>
+  <w:style w:type="character" w:styleId="ListLabel15">
+    <w:name w:val="ListLabel 15"/>
+    <w:qFormat/>
+    <w:rPr>
+      <w:rFonts w:cs="Symbol"/>
+      <w:b w:val="false"/>
+      <w:sz w:val="22"/>
+    </w:rPr>
+  </w:style>
+  <w:style w:type="character" w:styleId="ListLabel16">
+    <w:name w:val="ListLabel 16"/>
+    <w:qFormat/>
+    <w:rPr>
+      <w:rFonts w:cs="0"/>
+    </w:rPr>
+  </w:style>
+  <w:style w:type="character" w:styleId="ListLabel17">
+    <w:name w:val="ListLabel 17"/>
+    <w:qFormat/>
+    <w:rPr>
+      <w:rFonts w:cs="0"/>
+    </w:rPr>
+  </w:style>
+  <w:style w:type="character" w:styleId="ListLabel18">
+    <w:name w:val="ListLabel 18"/>
+    <w:qFormat/>
+    <w:rPr>
+      <w:rFonts w:cs="Symbol"/>
+      <w:b w:val="false"/>
+      <w:sz w:val="22"/>
+    </w:rPr>
+  </w:style>
+  <w:style w:type="character" w:styleId="ListLabel19">
+    <w:name w:val="ListLabel 19"/>
+    <w:qFormat/>
+    <w:rPr>
+      <w:rFonts w:cs="0"/>
+    </w:rPr>
+  </w:style>
+  <w:style w:type="character" w:styleId="ListLabel20">
+    <w:name w:val="ListLabel 20"/>
+    <w:qFormat/>
+    <w:rPr>
+      <w:rFonts w:cs="0"/>
+    </w:rPr>
+  </w:style>
+  <w:style w:type="character" w:styleId="ListLabel21">
+    <w:name w:val="ListLabel 21"/>
+    <w:qFormat/>
+    <w:rPr>
+      <w:rFonts w:cs="Symbol"/>
+      <w:b w:val="false"/>
+      <w:sz w:val="22"/>
+    </w:rPr>
+  </w:style>
+  <w:style w:type="character" w:styleId="ListLabel22">
+    <w:name w:val="ListLabel 22"/>
+    <w:qFormat/>
+    <w:rPr>
+      <w:rFonts w:cs="0"/>
+    </w:rPr>
+  </w:style>
+  <w:style w:type="character" w:styleId="ListLabel23">
+    <w:name w:val="ListLabel 23"/>
+    <w:qFormat/>
+    <w:rPr>
+      <w:rFonts w:cs="0"/>
+    </w:rPr>
+  </w:style>
+  <w:style w:type="character" w:styleId="ListLabel24">
+    <w:name w:val="ListLabel 24"/>
+    <w:qFormat/>
+    <w:rPr>
+      <w:rFonts w:cs="Symbol"/>
+      <w:b w:val="false"/>
+      <w:sz w:val="22"/>
+    </w:rPr>
+  </w:style>
+  <w:style w:type="character" w:styleId="ListLabel25">
+    <w:name w:val="ListLabel 25"/>
+    <w:qFormat/>
+    <w:rPr>
+      <w:rFonts w:cs="0"/>
+    </w:rPr>
+  </w:style>
+  <w:style w:type="character" w:styleId="ListLabel26">
+    <w:name w:val="ListLabel 26"/>
+    <w:qFormat/>
+    <w:rPr>
+      <w:rFonts w:cs="0"/>
+    </w:rPr>
+  </w:style>
+  <w:style w:type="character" w:styleId="ListLabel27">
+    <w:name w:val="ListLabel 27"/>
+    <w:qFormat/>
+    <w:rPr>
+      <w:rFonts w:cs="Symbol"/>
+      <w:b w:val="false"/>
+      <w:sz w:val="22"/>
+    </w:rPr>
+  </w:style>
+  <w:style w:type="character" w:styleId="ListLabel28">
+    <w:name w:val="ListLabel 28"/>
+    <w:qFormat/>
+    <w:rPr>
+      <w:rFonts w:cs="0"/>
+    </w:rPr>
+  </w:style>
+  <w:style w:type="character" w:styleId="ListLabel29">
+    <w:name w:val="ListLabel 29"/>
+    <w:qFormat/>
+    <w:rPr>
+      <w:rFonts w:cs="0"/>
+    </w:rPr>
+  </w:style>
+  <w:style w:type="character" w:styleId="ListLabel30">
+    <w:name w:val="ListLabel 30"/>
+    <w:qFormat/>
+    <w:rPr>
+      <w:rFonts w:cs="Symbol"/>
+      <w:b w:val="false"/>
+      <w:sz w:val="22"/>
+    </w:rPr>
+  </w:style>
+  <w:style w:type="character" w:styleId="ListLabel31">
+    <w:name w:val="ListLabel 31"/>
+    <w:qFormat/>
+    <w:rPr>
+      <w:rFonts w:cs="0"/>
+    </w:rPr>
+  </w:style>
+  <w:style w:type="character" w:styleId="ListLabel32">
+    <w:name w:val="ListLabel 32"/>
+    <w:qFormat/>
+    <w:rPr>
+      <w:rFonts w:cs="0"/>
+    </w:rPr>
+  </w:style>
+  <w:style w:type="character" w:styleId="ListLabel33">
+    <w:name w:val="ListLabel 33"/>
+    <w:qFormat/>
+    <w:rPr>
+      <w:rFonts w:cs="Symbol"/>
+      <w:b w:val="false"/>
+      <w:sz w:val="22"/>
+    </w:rPr>
+  </w:style>
+  <w:style w:type="character" w:styleId="ListLabel34">
+    <w:name w:val="ListLabel 34"/>
+    <w:qFormat/>
+    <w:rPr>
+      <w:rFonts w:cs="0"/>
+    </w:rPr>
+  </w:style>
+  <w:style w:type="character" w:styleId="ListLabel35">
+    <w:name w:val="ListLabel 35"/>
+    <w:qFormat/>
+    <w:rPr>
+      <w:rFonts w:cs="0"/>
+    </w:rPr>
+  </w:style>
+  <w:style w:type="character" w:styleId="ListLabel36">
+    <w:name w:val="ListLabel 36"/>
+    <w:qFormat/>
+    <w:rPr>
+      <w:rFonts w:cs="Symbol"/>
+      <w:b w:val="false"/>
+      <w:sz w:val="22"/>
+    </w:rPr>
+  </w:style>
+  <w:style w:type="character" w:styleId="ListLabel37">
+    <w:name w:val="ListLabel 37"/>
+    <w:qFormat/>
+    <w:rPr>
+      <w:rFonts w:cs="0"/>
+    </w:rPr>
+  </w:style>
+  <w:style w:type="character" w:styleId="ListLabel38">
+    <w:name w:val="ListLabel 38"/>
+    <w:qFormat/>
+    <w:rPr>
+      <w:rFonts w:cs="0"/>
+    </w:rPr>
+  </w:style>
+  <w:style w:type="character" w:styleId="ListLabel39">
+    <w:name w:val="ListLabel 39"/>
+    <w:qFormat/>
+    <w:rPr>
+      <w:rFonts w:cs="Symbol"/>
+      <w:b w:val="false"/>
+      <w:sz w:val="22"/>
+    </w:rPr>
+  </w:style>
+  <w:style w:type="character" w:styleId="ListLabel40">
+    <w:name w:val="ListLabel 40"/>
+    <w:qFormat/>
+    <w:rPr>
+      <w:rFonts w:cs="0"/>
+    </w:rPr>
+  </w:style>
+  <w:style w:type="character" w:styleId="ListLabel41">
+    <w:name w:val="ListLabel 41"/>
+    <w:qFormat/>
+    <w:rPr>
+      <w:rFonts w:cs="0"/>
+    </w:rPr>
+  </w:style>
+  <w:style w:type="character" w:styleId="ListLabel42">
+    <w:name w:val="ListLabel 42"/>
+    <w:qFormat/>
+    <w:rPr>
+      <w:rFonts w:cs="Symbol"/>
+      <w:b w:val="false"/>
+      <w:sz w:val="22"/>
+    </w:rPr>
+  </w:style>
+  <w:style w:type="character" w:styleId="ListLabel43">
+    <w:name w:val="ListLabel 43"/>
+    <w:qFormat/>
+    <w:rPr>
+      <w:rFonts w:cs="0"/>
+    </w:rPr>
+  </w:style>
+  <w:style w:type="character" w:styleId="ListLabel44">
+    <w:name w:val="ListLabel 44"/>
+    <w:qFormat/>
+    <w:rPr>
+      <w:rFonts w:cs="0"/>
+    </w:rPr>
+  </w:style>
+  <w:style w:type="character" w:styleId="ListLabel45">
+    <w:name w:val="ListLabel 45"/>
+    <w:qFormat/>
+    <w:rPr>
+      <w:rFonts w:cs="Symbol"/>
+      <w:b w:val="false"/>
+      <w:sz w:val="22"/>
+    </w:rPr>
+  </w:style>
+  <w:style w:type="character" w:styleId="ListLabel46">
+    <w:name w:val="ListLabel 46"/>
+    <w:qFormat/>
+    <w:rPr>
+      <w:rFonts w:cs="0"/>
+    </w:rPr>
+  </w:style>
+  <w:style w:type="character" w:styleId="ListLabel47">
+    <w:name w:val="ListLabel 47"/>
+    <w:qFormat/>
+    <w:rPr>
+      <w:rFonts w:cs="0"/>
+    </w:rPr>
+  </w:style>
+  <w:style w:type="character" w:styleId="ListLabel48">
+    <w:name w:val="ListLabel 48"/>
+    <w:qFormat/>
+    <w:rPr>
+      <w:rFonts w:cs="Symbol"/>
+      <w:b w:val="false"/>
+      <w:sz w:val="22"/>
+    </w:rPr>
+  </w:style>
+  <w:style w:type="character" w:styleId="ListLabel49">
+    <w:name w:val="ListLabel 49"/>
+    <w:qFormat/>
+    <w:rPr>
+      <w:rFonts w:cs="0"/>
+    </w:rPr>
+  </w:style>
+  <w:style w:type="character" w:styleId="ListLabel50">
+    <w:name w:val="ListLabel 50"/>
+    <w:qFormat/>
+    <w:rPr>
+      <w:rFonts w:cs="0"/>
+    </w:rPr>
+  </w:style>
+  <w:style w:type="character" w:styleId="ListLabel51">
+    <w:name w:val="ListLabel 51"/>
+    <w:qFormat/>
+    <w:rPr>
+      <w:rFonts w:cs="Symbol"/>
+      <w:b w:val="false"/>
+      <w:sz w:val="22"/>
+    </w:rPr>
+  </w:style>
+  <w:style w:type="character" w:styleId="ListLabel52">
+    <w:name w:val="ListLabel 52"/>
+    <w:qFormat/>
+    <w:rPr>
+      <w:rFonts w:cs="0"/>
+    </w:rPr>
+  </w:style>
+  <w:style w:type="character" w:styleId="ListLabel53">
+    <w:name w:val="ListLabel 53"/>
+    <w:qFormat/>
+    <w:rPr>
+      <w:rFonts w:cs="0"/>
+    </w:rPr>
+  </w:style>
+  <w:style w:type="character" w:styleId="ListLabel54">
+    <w:name w:val="ListLabel 54"/>
+    <w:qFormat/>
+    <w:rPr>
+      <w:rFonts w:cs="Symbol"/>
+      <w:b w:val="false"/>
+      <w:sz w:val="22"/>
+    </w:rPr>
+  </w:style>
+  <w:style w:type="character" w:styleId="ListLabel55">
+    <w:name w:val="ListLabel 55"/>
+    <w:qFormat/>
+    <w:rPr>
+      <w:rFonts w:cs="0"/>
+    </w:rPr>
+  </w:style>
+  <w:style w:type="character" w:styleId="ListLabel56">
+    <w:name w:val="ListLabel 56"/>
+    <w:qFormat/>
+    <w:rPr>
+      <w:rFonts w:cs="0"/>
+    </w:rPr>
+  </w:style>
+  <w:style w:type="character" w:styleId="ListLabel57">
+    <w:name w:val="ListLabel 57"/>
+    <w:qFormat/>
+    <w:rPr>
+      <w:rFonts w:cs="Symbol"/>
+      <w:b w:val="false"/>
+      <w:sz w:val="22"/>
+    </w:rPr>
+  </w:style>
+  <w:style w:type="character" w:styleId="ListLabel58">
+    <w:name w:val="ListLabel 58"/>
+    <w:qFormat/>
+    <w:rPr>
+      <w:rFonts w:cs="0"/>
+    </w:rPr>
+  </w:style>
+  <w:style w:type="character" w:styleId="ListLabel59">
+    <w:name w:val="ListLabel 59"/>
+    <w:qFormat/>
+    <w:rPr>
+      <w:rFonts w:cs="0"/>
+    </w:rPr>
+  </w:style>
+  <w:style w:type="character" w:styleId="ListLabel60">
+    <w:name w:val="ListLabel 60"/>
+    <w:qFormat/>
+    <w:rPr>
+      <w:rFonts w:cs="Symbol"/>
+      <w:b w:val="false"/>
+      <w:sz w:val="22"/>
+    </w:rPr>
+  </w:style>
+  <w:style w:type="character" w:styleId="ListLabel61">
+    <w:name w:val="ListLabel 61"/>
+    <w:qFormat/>
+    <w:rPr>
+      <w:rFonts w:cs="0"/>
+    </w:rPr>
+  </w:style>
+  <w:style w:type="character" w:styleId="ListLabel62">
+    <w:name w:val="ListLabel 62"/>
+    <w:qFormat/>
+    <w:rPr>
+      <w:rFonts w:cs="0"/>
+    </w:rPr>
+  </w:style>
+  <w:style w:type="character" w:styleId="ListLabel63">
+    <w:name w:val="ListLabel 63"/>
+    <w:qFormat/>
+    <w:rPr>
+      <w:rFonts w:cs="Symbol"/>
+      <w:b w:val="false"/>
+      <w:sz w:val="22"/>
+    </w:rPr>
+  </w:style>
+  <w:style w:type="character" w:styleId="ListLabel64">
+    <w:name w:val="ListLabel 64"/>
+    <w:qFormat/>
+    <w:rPr>
+      <w:rFonts w:cs="0"/>
+    </w:rPr>
+  </w:style>
+  <w:style w:type="character" w:styleId="ListLabel65">
+    <w:name w:val="ListLabel 65"/>
+    <w:qFormat/>
+    <w:rPr>
+      <w:rFonts w:cs="0"/>
+    </w:rPr>
+  </w:style>
+  <w:style w:type="character" w:styleId="ListLabel66">
+    <w:name w:val="ListLabel 66"/>
+    <w:qFormat/>
+    <w:rPr>
+      <w:rFonts w:cs="Symbol"/>
+      <w:b w:val="false"/>
+      <w:sz w:val="22"/>
+    </w:rPr>
+  </w:style>
+  <w:style w:type="character" w:styleId="ListLabel67">
+    <w:name w:val="ListLabel 67"/>
+    <w:qFormat/>
+    <w:rPr>
+      <w:rFonts w:cs="0"/>
+    </w:rPr>
+  </w:style>
+  <w:style w:type="character" w:styleId="ListLabel68">
+    <w:name w:val="ListLabel 68"/>
+    <w:qFormat/>
+    <w:rPr>
+      <w:rFonts w:cs="0"/>
+    </w:rPr>
+  </w:style>
+  <w:style w:type="character" w:styleId="ListLabel69">
+    <w:name w:val="ListLabel 69"/>
+    <w:qFormat/>
+    <w:rPr>
+      <w:rFonts w:cs="Symbol"/>
+      <w:b w:val="false"/>
+      <w:sz w:val="22"/>
+    </w:rPr>
+  </w:style>
+  <w:style w:type="character" w:styleId="ListLabel70">
+    <w:name w:val="ListLabel 70"/>
+    <w:qFormat/>
+    <w:rPr>
+      <w:rFonts w:cs="0"/>
+    </w:rPr>
+  </w:style>
+  <w:style w:type="character" w:styleId="ListLabel71">
+    <w:name w:val="ListLabel 71"/>
+    <w:qFormat/>
+    <w:rPr>
+      <w:rFonts w:cs="0"/>
+    </w:rPr>
+  </w:style>
+  <w:style w:type="character" w:styleId="ListLabel72">
+    <w:name w:val="ListLabel 72"/>
+    <w:qFormat/>
+    <w:rPr>
+      <w:rFonts w:cs="Symbol"/>
+      <w:b w:val="false"/>
+      <w:sz w:val="22"/>
+    </w:rPr>
+  </w:style>
+  <w:style w:type="character" w:styleId="ListLabel73">
+    <w:name w:val="ListLabel 73"/>
+    <w:qFormat/>
+    <w:rPr>
+      <w:rFonts w:cs="0"/>
+    </w:rPr>
+  </w:style>
+  <w:style w:type="character" w:styleId="ListLabel74">
+    <w:name w:val="ListLabel 74"/>
+    <w:qFormat/>
+    <w:rPr>
+      <w:rFonts w:cs="0"/>
+    </w:rPr>
+  </w:style>
+  <w:style w:type="character" w:styleId="ListLabel75">
+    <w:name w:val="ListLabel 75"/>
+    <w:qFormat/>
+    <w:rPr>
+      <w:rFonts w:cs="Symbol"/>
+      <w:b w:val="false"/>
+      <w:sz w:val="22"/>
+    </w:rPr>
+  </w:style>
+  <w:style w:type="character" w:styleId="ListLabel76">
+    <w:name w:val="ListLabel 76"/>
+    <w:qFormat/>
+    <w:rPr>
+      <w:rFonts w:cs="0"/>
+    </w:rPr>
+  </w:style>
+  <w:style w:type="character" w:styleId="ListLabel77">
+    <w:name w:val="ListLabel 77"/>
+    <w:qFormat/>
+    <w:rPr>
+      <w:rFonts w:cs="0"/>
+    </w:rPr>
+  </w:style>
   <w:style w:type="paragraph" w:styleId="Heading">
     <w:name w:val="Heading"/>
     <w:basedOn w:val="Normal"/>
     <w:next w:val="TextBody"/>
     <w:qFormat/>
     <w:pPr>
-      <w:keepNext/>
+      <w:keepNext w:val="true"/>
       <w:widowControl/>
       <w:spacing w:before="240" w:after="120"/>
-      <w:ind w:start="0" w:end="0" w:hanging="0"/>
-      <w:jc w:val="start"/>
+      <w:ind w:left="0" w:right="0" w:hanging="0"/>
+      <w:jc w:val="left"/>
       <w:textAlignment w:val="auto"/>
     </w:pPr>
     <w:rPr>
@@ -6967,13 +7566,13 @@
     </w:rPr>
   </w:style>
   <w:style w:type="paragraph" w:styleId="TextBody">
-    <w:name w:val="Text Body"/>
+    <w:name w:val="Body Text"/>
     <w:basedOn w:val="Normal"/>
     <w:pPr>
       <w:widowControl/>
       <w:spacing w:lineRule="auto" w:line="288" w:before="0" w:after="140"/>
-      <w:ind w:start="0" w:end="0" w:hanging="0"/>
-      <w:jc w:val="start"/>
+      <w:ind w:left="0" w:right="0" w:hanging="0"/>
+      <w:jc w:val="left"/>
       <w:textAlignment w:val="auto"/>
     </w:pPr>
     <w:rPr>
@@ -6989,8 +7588,8 @@
     <w:pPr>
       <w:widowControl/>
       <w:spacing w:lineRule="auto" w:line="288" w:before="0" w:after="140"/>
-      <w:ind w:start="0" w:end="0" w:hanging="0"/>
-      <w:jc w:val="start"/>
+      <w:ind w:left="0" w:right="0" w:hanging="0"/>
+      <w:jc w:val="left"/>
       <w:textAlignment w:val="auto"/>
     </w:pPr>
     <w:rPr>
@@ -7007,8 +7606,8 @@
     <w:pPr>
       <w:widowControl/>
       <w:spacing w:before="120" w:after="120"/>
-      <w:ind w:start="0" w:end="0" w:hanging="0"/>
-      <w:jc w:val="start"/>
+      <w:ind w:left="0" w:right="0" w:hanging="0"/>
+      <w:jc w:val="left"/>
       <w:textAlignment w:val="auto"/>
     </w:pPr>
     <w:rPr>
@@ -7026,8 +7625,8 @@
     <w:pPr>
       <w:widowControl/>
       <w:spacing w:before="0" w:after="160"/>
-      <w:ind w:start="0" w:end="0" w:hanging="0"/>
-      <w:jc w:val="start"/>
+      <w:ind w:left="0" w:right="0" w:hanging="0"/>
+      <w:jc w:val="left"/>
       <w:textAlignment w:val="auto"/>
     </w:pPr>
     <w:rPr>
@@ -7045,8 +7644,8 @@
       <w:suppressAutoHyphens w:val="true"/>
       <w:bidi w:val="0"/>
       <w:spacing w:lineRule="auto" w:line="276" w:before="0" w:after="200"/>
-      <w:ind w:start="0" w:end="0" w:hanging="0"/>
-      <w:jc w:val="start"/>
+      <w:ind w:left="0" w:right="0" w:hanging="0"/>
+      <w:jc w:val="left"/>
       <w:textAlignment w:val="auto"/>
     </w:pPr>
     <w:rPr>
@@ -7064,8 +7663,8 @@
     <w:pPr>
       <w:widowControl/>
       <w:spacing w:before="0" w:after="160"/>
-      <w:ind w:start="0" w:end="0" w:hanging="0"/>
-      <w:jc w:val="start"/>
+      <w:ind w:left="0" w:right="0" w:hanging="0"/>
+      <w:jc w:val="left"/>
       <w:textAlignment w:val="auto"/>
     </w:pPr>
     <w:rPr>
@@ -7086,9 +7685,9 @@
         <w:bottom w:val="single" w:sz="8" w:space="4" w:color="4F81BD"/>
       </w:pBdr>
       <w:spacing w:before="0" w:after="300"/>
-      <w:ind w:start="0" w:end="0" w:hanging="0"/>
+      <w:ind w:left="0" w:right="0" w:hanging="0"/>
       <w:contextualSpacing/>
-      <w:jc w:val="start"/>
+      <w:jc w:val="left"/>
       <w:textAlignment w:val="auto"/>
     </w:pPr>
     <w:rPr>
@@ -7106,8 +7705,8 @@
     <w:pPr>
       <w:widowControl/>
       <w:spacing w:before="0" w:after="160"/>
-      <w:ind w:start="0" w:end="0" w:hanging="0"/>
-      <w:jc w:val="start"/>
+      <w:ind w:left="0" w:right="0" w:hanging="0"/>
+      <w:jc w:val="left"/>
       <w:textAlignment w:val="auto"/>
     </w:pPr>
     <w:rPr>
@@ -7126,8 +7725,8 @@
       <w:widowControl/>
       <w:suppressAutoHyphens w:val="true"/>
       <w:bidi w:val="0"/>
-      <w:ind w:start="0" w:end="0" w:hanging="0"/>
-      <w:jc w:val="start"/>
+      <w:ind w:left="0" w:right="0" w:hanging="0"/>
+      <w:jc w:val="left"/>
       <w:textAlignment w:val="auto"/>
     </w:pPr>
     <w:rPr>
@@ -7145,9 +7744,9 @@
     <w:pPr>
       <w:widowControl/>
       <w:spacing w:before="0" w:after="160"/>
-      <w:ind w:start="720" w:end="0" w:hanging="0"/>
+      <w:ind w:left="720" w:right="0" w:hanging="0"/>
       <w:contextualSpacing/>
-      <w:jc w:val="start"/>
+      <w:jc w:val="left"/>
       <w:textAlignment w:val="auto"/>
     </w:pPr>
     <w:rPr>
@@ -7164,8 +7763,8 @@
     <w:pPr>
       <w:widowControl/>
       <w:spacing w:before="0" w:after="160"/>
-      <w:ind w:start="0" w:end="0" w:hanging="0"/>
-      <w:jc w:val="start"/>
+      <w:ind w:left="0" w:right="0" w:hanging="0"/>
+      <w:jc w:val="left"/>
       <w:textAlignment w:val="auto"/>
     </w:pPr>
     <w:rPr>
@@ -7186,8 +7785,8 @@
         <w:bottom w:val="single" w:sz="4" w:space="4" w:color="4F81BD"/>
       </w:pBdr>
       <w:spacing w:before="200" w:after="280"/>
-      <w:ind w:start="936" w:end="936" w:hanging="0"/>
-      <w:jc w:val="start"/>
+      <w:ind w:left="936" w:right="936" w:hanging="0"/>
+      <w:jc w:val="left"/>
       <w:textAlignment w:val="auto"/>
     </w:pPr>
     <w:rPr>
@@ -7200,15 +7799,15 @@
     </w:rPr>
   </w:style>
   <w:style w:type="paragraph" w:styleId="ContentsHeading">
-    <w:name w:val="Contents Heading"/>
+    <w:name w:val="TOA Heading"/>
     <w:basedOn w:val="Heading1"/>
     <w:pPr>
-      <w:keepNext/>
+      <w:keepNext w:val="true"/>
       <w:keepLines/>
       <w:widowControl/>
       <w:spacing w:before="480" w:after="160"/>
-      <w:ind w:start="0" w:end="0" w:hanging="0"/>
-      <w:jc w:val="start"/>
+      <w:ind w:left="0" w:right="0" w:hanging="0"/>
+      <w:jc w:val="left"/>
       <w:textAlignment w:val="auto"/>
     </w:pPr>
     <w:rPr>

</xml_diff>